<commit_message>
we dont want dancord here
</commit_message>
<xml_diff>
--- a/Application/Ansøgning og CV.docx
+++ b/Application/Ansøgning og CV.docx
@@ -1,6 +1,6 @@
 
 <file path=word/document.xml><?xml version="1.0" encoding="utf-8"?>
-<w:document xmlns:wpc="http://schemas.microsoft.com/office/word/2010/wordprocessingCanvas" xmlns:cx="http://schemas.microsoft.com/office/drawing/2014/chartex" xmlns:cx1="http://schemas.microsoft.com/office/drawing/2015/9/8/chartex" xmlns:cx2="http://schemas.microsoft.com/office/drawing/2015/10/21/chartex" xmlns:cx3="http://schemas.microsoft.com/office/drawing/2016/5/9/chartex" xmlns:cx4="http://schemas.microsoft.com/office/drawing/2016/5/10/chartex" xmlns:cx5="http://schemas.microsoft.com/office/drawing/2016/5/11/chartex" xmlns:cx6="http://schemas.microsoft.com/office/drawing/2016/5/12/chartex" xmlns:cx7="http://schemas.microsoft.com/office/drawing/2016/5/13/chartex" xmlns:cx8="http://schemas.microsoft.com/office/drawing/2016/5/14/chartex" xmlns:mc="http://schemas.openxmlformats.org/markup-compatibility/2006" xmlns:aink="http://schemas.microsoft.com/office/drawing/2016/ink" xmlns:am3d="http://schemas.microsoft.com/office/drawing/2017/model3d" xmlns:o="urn:schemas-microsoft-com:office:office" xmlns:r="http://schemas.openxmlformats.org/officeDocument/2006/relationships" xmlns:m="http://schemas.openxmlformats.org/officeDocument/2006/math" xmlns:v="urn:schemas-microsoft-com:vml" xmlns:wp14="http://schemas.microsoft.com/office/word/2010/wordprocessingDrawing" xmlns:wp="http://schemas.openxmlformats.org/drawingml/2006/wordprocessingDrawing" xmlns:w10="urn:schemas-microsoft-com:office:word" xmlns:w="http://schemas.openxmlformats.org/wordprocessingml/2006/main" xmlns:w14="http://schemas.microsoft.com/office/word/2010/wordml" xmlns:w15="http://schemas.microsoft.com/office/word/2012/wordml" xmlns:w16cex="http://schemas.microsoft.com/office/word/2018/wordml/cex" xmlns:w16cid="http://schemas.microsoft.com/office/word/2016/wordml/cid" xmlns:w16="http://schemas.microsoft.com/office/word/2018/wordml" xmlns:w16se="http://schemas.microsoft.com/office/word/2015/wordml/symex" xmlns:wpg="http://schemas.microsoft.com/office/word/2010/wordprocessingGroup" xmlns:wpi="http://schemas.microsoft.com/office/word/2010/wordprocessingInk" xmlns:wne="http://schemas.microsoft.com/office/word/2006/wordml" xmlns:wps="http://schemas.microsoft.com/office/word/2010/wordprocessingShape" mc:Ignorable="w14 w15 w16se w16cid w16 w16cex wp14">
+<w:document xmlns:wpc="http://schemas.microsoft.com/office/word/2010/wordprocessingCanvas" xmlns:cx="http://schemas.microsoft.com/office/drawing/2014/chartex" xmlns:cx1="http://schemas.microsoft.com/office/drawing/2015/9/8/chartex" xmlns:cx2="http://schemas.microsoft.com/office/drawing/2015/10/21/chartex" xmlns:cx3="http://schemas.microsoft.com/office/drawing/2016/5/9/chartex" xmlns:cx4="http://schemas.microsoft.com/office/drawing/2016/5/10/chartex" xmlns:cx5="http://schemas.microsoft.com/office/drawing/2016/5/11/chartex" xmlns:cx6="http://schemas.microsoft.com/office/drawing/2016/5/12/chartex" xmlns:cx7="http://schemas.microsoft.com/office/drawing/2016/5/13/chartex" xmlns:cx8="http://schemas.microsoft.com/office/drawing/2016/5/14/chartex" xmlns:mc="http://schemas.openxmlformats.org/markup-compatibility/2006" xmlns:aink="http://schemas.microsoft.com/office/drawing/2016/ink" xmlns:am3d="http://schemas.microsoft.com/office/drawing/2017/model3d" xmlns:o="urn:schemas-microsoft-com:office:office" xmlns:r="http://schemas.openxmlformats.org/officeDocument/2006/relationships" xmlns:m="http://schemas.openxmlformats.org/officeDocument/2006/math" xmlns:v="urn:schemas-microsoft-com:vml" xmlns:wp14="http://schemas.microsoft.com/office/word/2010/wordprocessingDrawing" xmlns:wp="http://schemas.openxmlformats.org/drawingml/2006/wordprocessingDrawing" xmlns:w10="urn:schemas-microsoft-com:office:word" xmlns:w="http://schemas.openxmlformats.org/wordprocessingml/2006/main" xmlns:w14="http://schemas.microsoft.com/office/word/2010/wordml" xmlns:w15="http://schemas.microsoft.com/office/word/2012/wordml" xmlns:w16cex="http://schemas.microsoft.com/office/word/2018/wordml/cex" xmlns:w16cid="http://schemas.microsoft.com/office/word/2016/wordml/cid" xmlns:w16="http://schemas.microsoft.com/office/word/2018/wordml" xmlns:w16sdtdh="http://schemas.microsoft.com/office/word/2020/wordml/sdtdatahash" xmlns:w16se="http://schemas.microsoft.com/office/word/2015/wordml/symex" xmlns:wpg="http://schemas.microsoft.com/office/word/2010/wordprocessingGroup" xmlns:wpi="http://schemas.microsoft.com/office/word/2010/wordprocessingInk" xmlns:wne="http://schemas.microsoft.com/office/word/2006/wordml" xmlns:wps="http://schemas.microsoft.com/office/word/2010/wordprocessingShape" mc:Ignorable="w14 w15 w16se w16cid w16 w16cex w16sdtdh wp14">
   <w:background w:color="404040" w:themeColor="text1" w:themeTint="BF"/>
   <w:body>
     <w:p>
@@ -39,7 +39,23 @@
           <w:sz w:val="24"/>
           <w:szCs w:val="24"/>
         </w:rPr>
-        <w:t xml:space="preserve">Mit navn er Daniel Simonsen, og jeg er en 19-årig dreng, der er under uddannelse som datateknikker m. speciale i programmering på TECHCOLLEGE i Aalborg. </w:t>
+        <w:t xml:space="preserve">Mit navn er Daniel Simonsen, og jeg er en </w:t>
+      </w:r>
+      <w:r>
+        <w:rPr>
+          <w:color w:val="FFFFFF" w:themeColor="background1"/>
+          <w:sz w:val="24"/>
+          <w:szCs w:val="24"/>
+        </w:rPr>
+        <w:t>20</w:t>
+      </w:r>
+      <w:r>
+        <w:rPr>
+          <w:color w:val="FFFFFF" w:themeColor="background1"/>
+          <w:sz w:val="24"/>
+          <w:szCs w:val="24"/>
+        </w:rPr>
+        <w:t xml:space="preserve">-årig dreng, der er under uddannelse som datateknikker m. speciale i programmering på TECHCOLLEGE i Aalborg. </w:t>
       </w:r>
     </w:p>
     <w:p>
@@ -57,25 +73,7 @@
           <w:sz w:val="24"/>
           <w:szCs w:val="24"/>
         </w:rPr>
-        <w:t xml:space="preserve">Jeg har altid været interesseret i programmeringsverdenen, og har siden folkeskolen leget med logikken i bl.a. </w:t>
-      </w:r>
-      <w:proofErr w:type="spellStart"/>
-      <w:r>
-        <w:rPr>
-          <w:color w:val="FFFFFF" w:themeColor="background1"/>
-          <w:sz w:val="24"/>
-          <w:szCs w:val="24"/>
-        </w:rPr>
-        <w:t>sheets</w:t>
-      </w:r>
-      <w:proofErr w:type="spellEnd"/>
-      <w:r>
-        <w:rPr>
-          <w:color w:val="FFFFFF" w:themeColor="background1"/>
-          <w:sz w:val="24"/>
-          <w:szCs w:val="24"/>
-        </w:rPr>
-        <w:t>, Minecraft &amp; RPG Maker.</w:t>
+        <w:t>Jeg har altid været interesseret i programmeringsverdenen, og har siden folkeskolen leget med logikken i bl.a. sheets, Minecraft &amp; RPG Maker.</w:t>
       </w:r>
     </w:p>
     <w:p>
@@ -195,79 +193,23 @@
           <w:sz w:val="24"/>
           <w:szCs w:val="24"/>
         </w:rPr>
-        <w:t xml:space="preserve">Det meste af min fritid går til Discord. Jeg kan bruge en hel dag på at sidde og programmere min Discord </w:t>
-      </w:r>
-      <w:proofErr w:type="spellStart"/>
-      <w:r>
-        <w:rPr>
-          <w:color w:val="FFFFFF" w:themeColor="background1"/>
-          <w:sz w:val="24"/>
-          <w:szCs w:val="24"/>
-        </w:rPr>
-        <w:t>Bot</w:t>
-      </w:r>
-      <w:proofErr w:type="spellEnd"/>
-      <w:r>
-        <w:rPr>
-          <w:color w:val="FFFFFF" w:themeColor="background1"/>
-          <w:sz w:val="24"/>
-          <w:szCs w:val="24"/>
-        </w:rPr>
-        <w:t xml:space="preserve">, </w:t>
-      </w:r>
-      <w:proofErr w:type="spellStart"/>
-      <w:r>
-        <w:rPr>
-          <w:color w:val="FFFFFF" w:themeColor="background1"/>
-          <w:sz w:val="24"/>
-          <w:szCs w:val="24"/>
-        </w:rPr>
-        <w:t>Pingu</w:t>
-      </w:r>
-      <w:proofErr w:type="spellEnd"/>
-      <w:r>
-        <w:rPr>
-          <w:color w:val="FFFFFF" w:themeColor="background1"/>
-          <w:sz w:val="24"/>
-          <w:szCs w:val="24"/>
-        </w:rPr>
-        <w:t xml:space="preserve">, eller sidde og studere Discords HTML. Min interesse for Discord, har bl.a. hjulpet mig meget i min </w:t>
-      </w:r>
-      <w:proofErr w:type="spellStart"/>
-      <w:r>
-        <w:rPr>
-          <w:color w:val="FFFFFF" w:themeColor="background1"/>
-          <w:sz w:val="24"/>
-          <w:szCs w:val="24"/>
-        </w:rPr>
-        <w:t>Javascript</w:t>
-      </w:r>
-      <w:proofErr w:type="spellEnd"/>
-      <w:r>
-        <w:rPr>
-          <w:color w:val="FFFFFF" w:themeColor="background1"/>
-          <w:sz w:val="24"/>
-          <w:szCs w:val="24"/>
-        </w:rPr>
-        <w:t xml:space="preserve">/Node.js, </w:t>
-      </w:r>
-      <w:proofErr w:type="spellStart"/>
-      <w:r>
-        <w:rPr>
-          <w:color w:val="FFFFFF" w:themeColor="background1"/>
-          <w:sz w:val="24"/>
-          <w:szCs w:val="24"/>
-        </w:rPr>
-        <w:t>TypeScript</w:t>
-      </w:r>
-      <w:proofErr w:type="spellEnd"/>
-      <w:r>
-        <w:rPr>
-          <w:color w:val="FFFFFF" w:themeColor="background1"/>
-          <w:sz w:val="24"/>
-          <w:szCs w:val="24"/>
-        </w:rPr>
-        <w:t>, CSS &amp; HTML viden, og den har også givet mig interessen for at lære om React.js.</w:t>
+        <w:t xml:space="preserve">Det meste af min fritid går til Discord. Jeg kan bruge en hel dag på at sidde og programmere min Discord Bot, Pingu, eller sidde og studere Discords </w:t>
+      </w:r>
+      <w:r>
+        <w:rPr>
+          <w:color w:val="FFFFFF" w:themeColor="background1"/>
+          <w:sz w:val="24"/>
+          <w:szCs w:val="24"/>
+        </w:rPr>
+        <w:t>React HTML</w:t>
+      </w:r>
+      <w:r>
+        <w:rPr>
+          <w:color w:val="FFFFFF" w:themeColor="background1"/>
+          <w:sz w:val="24"/>
+          <w:szCs w:val="24"/>
+        </w:rPr>
+        <w:t>. Min interesse for Discord, har bl.a. hjulpet mig meget i min Javascript/Node.js, TypeScript, CSS &amp; HTML viden, og den har også givet mig interessen for at lære om React.js.</w:t>
       </w:r>
     </w:p>
     <w:p>
@@ -391,7 +333,7 @@
           <w:sz w:val="24"/>
           <w:szCs w:val="24"/>
         </w:rPr>
-        <w:t>Jeg er den bedste person i klassen til størstedelen af programmeringen vi går i gennem på hovedforløbene. Mine klassekammerater har hurtigt lært, at hvis de er i tvivl om hvordan de når deres mål, eller hvis de har et problem med deres kode, kan de bare komme og spørge om hjælp. Min hjælpsomhed og programmeringsviden har endda spredt sig til mine kodekammerarter over Discord – så selv de kommer og spørger om hjælp, hvis de kommer i problemer.</w:t>
+        <w:t>Jeg er den bedste person i klassen til størstedelen af programmeringen vi går igennem på hovedforløbene. Mine klassekammerater har hurtigt lært, at hvis de er i tvivl om hvordan de når deres mål, eller hvis de har et problem med deres kode, kan de bare komme og spørge om hjælp. Min hjælpsomhed og programmeringsviden har endda spredt sig til mine kodekammerarter over Discord – så selv de kommer og spørger om hjælp, hvis de kommer i problemer.</w:t>
       </w:r>
     </w:p>
     <w:p>
@@ -421,6 +363,14 @@
           <w:szCs w:val="24"/>
         </w:rPr>
       </w:pPr>
+      <w:r>
+        <w:rPr>
+          <w:color w:val="FFFFFF" w:themeColor="background1"/>
+          <w:sz w:val="24"/>
+          <w:szCs w:val="24"/>
+        </w:rPr>
+        <w:t>Jeg håber at jeg vækker interesse.</w:t>
+      </w:r>
     </w:p>
     <w:p>
       <w:pPr>
@@ -431,6 +381,16 @@
           <w:szCs w:val="24"/>
         </w:rPr>
       </w:pPr>
+    </w:p>
+    <w:p>
+      <w:pPr>
+        <w:spacing w:after="120"/>
+        <w:rPr>
+          <w:color w:val="FFFFFF" w:themeColor="background1"/>
+          <w:sz w:val="24"/>
+          <w:szCs w:val="24"/>
+        </w:rPr>
+      </w:pPr>
       <w:r>
         <w:rPr>
           <w:color w:val="FFFFFF" w:themeColor="background1"/>
@@ -439,16 +399,6 @@
         </w:rPr>
         <w:t>Med venlig hilsen,</w:t>
       </w:r>
-    </w:p>
-    <w:p>
-      <w:pPr>
-        <w:spacing w:after="120"/>
-        <w:rPr>
-          <w:color w:val="FFFFFF" w:themeColor="background1"/>
-          <w:sz w:val="24"/>
-          <w:szCs w:val="24"/>
-        </w:rPr>
-      </w:pPr>
     </w:p>
     <w:p>
       <w:pPr>
@@ -763,7 +713,6 @@
           <w:szCs w:val="24"/>
         </w:rPr>
       </w:pPr>
-      <w:proofErr w:type="spellStart"/>
       <w:r>
         <w:rPr>
           <w:b/>
@@ -772,36 +721,37 @@
           <w:sz w:val="24"/>
           <w:szCs w:val="24"/>
         </w:rPr>
-        <w:t>Github</w:t>
-      </w:r>
-      <w:proofErr w:type="spellEnd"/>
-      <w:r>
-        <w:rPr>
-          <w:b/>
-          <w:bCs/>
-          <w:color w:val="FFFFFF" w:themeColor="background1"/>
-          <w:sz w:val="24"/>
-          <w:szCs w:val="24"/>
-        </w:rPr>
-        <w:t xml:space="preserve">: </w:t>
-      </w:r>
-      <w:r>
-        <w:rPr>
-          <w:b/>
-          <w:bCs/>
-          <w:color w:val="FFFFFF" w:themeColor="background1"/>
-          <w:sz w:val="24"/>
-          <w:szCs w:val="24"/>
-        </w:rPr>
-        <w:t>htt</w:t>
-      </w:r>
-      <w:r>
-        <w:rPr>
-          <w:color w:val="FFFFFF" w:themeColor="background1"/>
-          <w:sz w:val="24"/>
-          <w:szCs w:val="24"/>
-        </w:rPr>
-        <w:t>ps://github.com/DanielSimonsen90</w:t>
+        <w:t xml:space="preserve">Github: </w:t>
+      </w:r>
+      <w:hyperlink r:id="rId8" w:history="1">
+        <w:r>
+          <w:rPr>
+            <w:rStyle w:val="Hyperlink"/>
+            <w:b/>
+            <w:bCs/>
+            <w:color w:val="F2F2F2" w:themeColor="background1" w:themeShade="F2"/>
+            <w:sz w:val="24"/>
+            <w:szCs w:val="24"/>
+          </w:rPr>
+          <w:t>htt</w:t>
+        </w:r>
+        <w:r>
+          <w:rPr>
+            <w:rStyle w:val="Hyperlink"/>
+            <w:color w:val="F2F2F2" w:themeColor="background1" w:themeShade="F2"/>
+            <w:sz w:val="24"/>
+            <w:szCs w:val="24"/>
+          </w:rPr>
+          <w:t>ps://github.com/DanielSimonsen90</w:t>
+        </w:r>
+      </w:hyperlink>
+      <w:r>
+        <w:rPr>
+          <w:color w:val="FFFFFF" w:themeColor="background1"/>
+          <w:sz w:val="24"/>
+          <w:szCs w:val="24"/>
+        </w:rPr>
+        <w:t xml:space="preserve"> </w:t>
       </w:r>
     </w:p>
     <w:p>
@@ -946,6 +896,77 @@
                 <w:sz w:val="24"/>
                 <w:szCs w:val="24"/>
               </w:rPr>
+              <w:t>Hovedforløb 3</w:t>
+            </w:r>
+          </w:p>
+        </w:tc>
+        <w:tc>
+          <w:tcPr>
+            <w:tcW w:w="3209" w:type="dxa"/>
+          </w:tcPr>
+          <w:p>
+            <w:pPr>
+              <w:spacing w:after="120"/>
+              <w:rPr>
+                <w:color w:val="FFFFFF" w:themeColor="background1"/>
+                <w:sz w:val="24"/>
+                <w:szCs w:val="24"/>
+              </w:rPr>
+            </w:pPr>
+            <w:r>
+              <w:rPr>
+                <w:color w:val="FFFFFF" w:themeColor="background1"/>
+                <w:sz w:val="24"/>
+                <w:szCs w:val="24"/>
+              </w:rPr>
+              <w:t>Apr. 2021</w:t>
+            </w:r>
+          </w:p>
+        </w:tc>
+        <w:tc>
+          <w:tcPr>
+            <w:tcW w:w="3210" w:type="dxa"/>
+          </w:tcPr>
+          <w:p>
+            <w:pPr>
+              <w:spacing w:after="120"/>
+              <w:rPr>
+                <w:color w:val="FFFFFF" w:themeColor="background1"/>
+                <w:sz w:val="24"/>
+                <w:szCs w:val="24"/>
+              </w:rPr>
+            </w:pPr>
+            <w:r>
+              <w:rPr>
+                <w:color w:val="FFFFFF" w:themeColor="background1"/>
+                <w:sz w:val="24"/>
+                <w:szCs w:val="24"/>
+              </w:rPr>
+              <w:t>18. jun. 2021</w:t>
+            </w:r>
+          </w:p>
+        </w:tc>
+      </w:tr>
+      <w:tr>
+        <w:tc>
+          <w:tcPr>
+            <w:tcW w:w="3209" w:type="dxa"/>
+          </w:tcPr>
+          <w:p>
+            <w:pPr>
+              <w:spacing w:after="120"/>
+              <w:rPr>
+                <w:color w:val="FFFFFF" w:themeColor="background1"/>
+                <w:sz w:val="24"/>
+                <w:szCs w:val="24"/>
+              </w:rPr>
+            </w:pPr>
+            <w:r>
+              <w:rPr>
+                <w:color w:val="FFFFFF" w:themeColor="background1"/>
+                <w:sz w:val="24"/>
+                <w:szCs w:val="24"/>
+              </w:rPr>
               <w:t>Skolepraktik III</w:t>
             </w:r>
           </w:p>
@@ -992,25 +1013,15 @@
                 <w:sz w:val="24"/>
                 <w:szCs w:val="24"/>
               </w:rPr>
-              <w:t xml:space="preserve">6. </w:t>
-            </w:r>
-            <w:proofErr w:type="gramStart"/>
-            <w:r>
-              <w:rPr>
-                <w:color w:val="FFFFFF" w:themeColor="background1"/>
-                <w:sz w:val="24"/>
-                <w:szCs w:val="24"/>
-              </w:rPr>
-              <w:t>Apr.</w:t>
-            </w:r>
-            <w:proofErr w:type="gramEnd"/>
-            <w:r>
-              <w:rPr>
-                <w:color w:val="FFFFFF" w:themeColor="background1"/>
-                <w:sz w:val="24"/>
-                <w:szCs w:val="24"/>
-              </w:rPr>
-              <w:t xml:space="preserve"> 2020</w:t>
+              <w:t>Apr. 202</w:t>
+            </w:r>
+            <w:r>
+              <w:rPr>
+                <w:color w:val="FFFFFF" w:themeColor="background1"/>
+                <w:sz w:val="24"/>
+                <w:szCs w:val="24"/>
+              </w:rPr>
+              <w:t>1</w:t>
             </w:r>
           </w:p>
         </w:tc>
@@ -1566,7 +1577,7 @@
           <w:sz w:val="24"/>
           <w:szCs w:val="24"/>
         </w:rPr>
-        <w:t xml:space="preserve"> Flydende dansk og engelsk; mundtligt og skriftligt</w:t>
+        <w:t>Flydende dansk og engelsk; mundtligt og skriftligt</w:t>
       </w:r>
     </w:p>
     <w:p>
@@ -1590,25 +1601,7 @@
           <w:sz w:val="24"/>
           <w:szCs w:val="24"/>
         </w:rPr>
-        <w:t xml:space="preserve">Kendskab til basale redskaber i Microsoft Office pakken &amp; Google programmer (Docs &amp; </w:t>
-      </w:r>
-      <w:proofErr w:type="spellStart"/>
-      <w:r>
-        <w:rPr>
-          <w:color w:val="FFFFFF" w:themeColor="background1"/>
-          <w:sz w:val="24"/>
-          <w:szCs w:val="24"/>
-        </w:rPr>
-        <w:t>Sheets</w:t>
-      </w:r>
-      <w:proofErr w:type="spellEnd"/>
-      <w:r>
-        <w:rPr>
-          <w:color w:val="FFFFFF" w:themeColor="background1"/>
-          <w:sz w:val="24"/>
-          <w:szCs w:val="24"/>
-        </w:rPr>
-        <w:t xml:space="preserve"> primært)</w:t>
+        <w:t>Kendskab til basale redskaber i Microsoft Office pakken &amp; Google programmer (Docs &amp; Sheets primært)</w:t>
       </w:r>
     </w:p>
     <w:p>
@@ -1633,6 +1626,32 @@
           <w:szCs w:val="24"/>
         </w:rPr>
         <w:t>Arbejdet i Visual Studio og en smule i VS Code, MSSQL SMS</w:t>
+      </w:r>
+    </w:p>
+    <w:p>
+      <w:pPr>
+        <w:pStyle w:val="ListParagraph"/>
+        <w:numPr>
+          <w:ilvl w:val="0"/>
+          <w:numId w:val="1"/>
+        </w:numPr>
+        <w:spacing w:after="120"/>
+        <w:ind w:left="360"/>
+        <w:rPr>
+          <w:color w:val="FFFFFF" w:themeColor="background1"/>
+          <w:sz w:val="24"/>
+          <w:szCs w:val="24"/>
+          <w:lang w:val="en-US"/>
+        </w:rPr>
+      </w:pPr>
+      <w:r>
+        <w:rPr>
+          <w:color w:val="FFFFFF" w:themeColor="background1"/>
+          <w:sz w:val="24"/>
+          <w:szCs w:val="24"/>
+          <w:lang w:val="en-US"/>
+        </w:rPr>
+        <w:t>Kodet i C#, Javascript, Typescript, HTML/CSS</w:t>
       </w:r>
     </w:p>
     <w:sectPr>
@@ -1646,7 +1665,7 @@
 </file>
 
 <file path=word/numbering.xml><?xml version="1.0" encoding="utf-8"?>
-<w:numbering xmlns:wpc="http://schemas.microsoft.com/office/word/2010/wordprocessingCanvas" xmlns:cx="http://schemas.microsoft.com/office/drawing/2014/chartex" xmlns:cx1="http://schemas.microsoft.com/office/drawing/2015/9/8/chartex" xmlns:cx2="http://schemas.microsoft.com/office/drawing/2015/10/21/chartex" xmlns:cx3="http://schemas.microsoft.com/office/drawing/2016/5/9/chartex" xmlns:cx4="http://schemas.microsoft.com/office/drawing/2016/5/10/chartex" xmlns:cx5="http://schemas.microsoft.com/office/drawing/2016/5/11/chartex" xmlns:cx6="http://schemas.microsoft.com/office/drawing/2016/5/12/chartex" xmlns:cx7="http://schemas.microsoft.com/office/drawing/2016/5/13/chartex" xmlns:cx8="http://schemas.microsoft.com/office/drawing/2016/5/14/chartex" xmlns:mc="http://schemas.openxmlformats.org/markup-compatibility/2006" xmlns:aink="http://schemas.microsoft.com/office/drawing/2016/ink" xmlns:am3d="http://schemas.microsoft.com/office/drawing/2017/model3d" xmlns:o="urn:schemas-microsoft-com:office:office" xmlns:r="http://schemas.openxmlformats.org/officeDocument/2006/relationships" xmlns:m="http://schemas.openxmlformats.org/officeDocument/2006/math" xmlns:v="urn:schemas-microsoft-com:vml" xmlns:wp14="http://schemas.microsoft.com/office/word/2010/wordprocessingDrawing" xmlns:wp="http://schemas.openxmlformats.org/drawingml/2006/wordprocessingDrawing" xmlns:w10="urn:schemas-microsoft-com:office:word" xmlns:w="http://schemas.openxmlformats.org/wordprocessingml/2006/main" xmlns:w14="http://schemas.microsoft.com/office/word/2010/wordml" xmlns:w15="http://schemas.microsoft.com/office/word/2012/wordml" xmlns:w16cex="http://schemas.microsoft.com/office/word/2018/wordml/cex" xmlns:w16cid="http://schemas.microsoft.com/office/word/2016/wordml/cid" xmlns:w16="http://schemas.microsoft.com/office/word/2018/wordml" xmlns:w16se="http://schemas.microsoft.com/office/word/2015/wordml/symex" xmlns:wpg="http://schemas.microsoft.com/office/word/2010/wordprocessingGroup" xmlns:wpi="http://schemas.microsoft.com/office/word/2010/wordprocessingInk" xmlns:wne="http://schemas.microsoft.com/office/word/2006/wordml" xmlns:wps="http://schemas.microsoft.com/office/word/2010/wordprocessingShape" mc:Ignorable="w14 w15 w16se w16cid w16 w16cex wp14">
+<w:numbering xmlns:wpc="http://schemas.microsoft.com/office/word/2010/wordprocessingCanvas" xmlns:cx="http://schemas.microsoft.com/office/drawing/2014/chartex" xmlns:cx1="http://schemas.microsoft.com/office/drawing/2015/9/8/chartex" xmlns:cx2="http://schemas.microsoft.com/office/drawing/2015/10/21/chartex" xmlns:cx3="http://schemas.microsoft.com/office/drawing/2016/5/9/chartex" xmlns:cx4="http://schemas.microsoft.com/office/drawing/2016/5/10/chartex" xmlns:cx5="http://schemas.microsoft.com/office/drawing/2016/5/11/chartex" xmlns:cx6="http://schemas.microsoft.com/office/drawing/2016/5/12/chartex" xmlns:cx7="http://schemas.microsoft.com/office/drawing/2016/5/13/chartex" xmlns:cx8="http://schemas.microsoft.com/office/drawing/2016/5/14/chartex" xmlns:mc="http://schemas.openxmlformats.org/markup-compatibility/2006" xmlns:aink="http://schemas.microsoft.com/office/drawing/2016/ink" xmlns:am3d="http://schemas.microsoft.com/office/drawing/2017/model3d" xmlns:o="urn:schemas-microsoft-com:office:office" xmlns:r="http://schemas.openxmlformats.org/officeDocument/2006/relationships" xmlns:m="http://schemas.openxmlformats.org/officeDocument/2006/math" xmlns:v="urn:schemas-microsoft-com:vml" xmlns:wp14="http://schemas.microsoft.com/office/word/2010/wordprocessingDrawing" xmlns:wp="http://schemas.openxmlformats.org/drawingml/2006/wordprocessingDrawing" xmlns:w10="urn:schemas-microsoft-com:office:word" xmlns:w="http://schemas.openxmlformats.org/wordprocessingml/2006/main" xmlns:w14="http://schemas.microsoft.com/office/word/2010/wordml" xmlns:w15="http://schemas.microsoft.com/office/word/2012/wordml" xmlns:w16cex="http://schemas.microsoft.com/office/word/2018/wordml/cex" xmlns:w16cid="http://schemas.microsoft.com/office/word/2016/wordml/cid" xmlns:w16="http://schemas.microsoft.com/office/word/2018/wordml" xmlns:w16sdtdh="http://schemas.microsoft.com/office/word/2020/wordml/sdtdatahash" xmlns:w16se="http://schemas.microsoft.com/office/word/2015/wordml/symex" xmlns:wpg="http://schemas.microsoft.com/office/word/2010/wordprocessingGroup" xmlns:wpi="http://schemas.microsoft.com/office/word/2010/wordprocessingInk" xmlns:wne="http://schemas.microsoft.com/office/word/2006/wordml" xmlns:wps="http://schemas.microsoft.com/office/word/2010/wordprocessingShape" mc:Ignorable="w14 w15 w16se w16cid w16 w16cex w16sdtdh wp14">
   <w:abstractNum w:abstractNumId="0" w15:restartNumberingAfterBreak="0">
     <w:nsid w:val="50064D0C"/>
     <w:multiLevelType w:val="hybridMultilevel"/>
@@ -1767,7 +1786,7 @@
 </file>
 
 <file path=word/styles.xml><?xml version="1.0" encoding="utf-8"?>
-<w:styles xmlns:mc="http://schemas.openxmlformats.org/markup-compatibility/2006" xmlns:r="http://schemas.openxmlformats.org/officeDocument/2006/relationships" xmlns:w="http://schemas.openxmlformats.org/wordprocessingml/2006/main" xmlns:w14="http://schemas.microsoft.com/office/word/2010/wordml" xmlns:w15="http://schemas.microsoft.com/office/word/2012/wordml" xmlns:w16cex="http://schemas.microsoft.com/office/word/2018/wordml/cex" xmlns:w16cid="http://schemas.microsoft.com/office/word/2016/wordml/cid" xmlns:w16="http://schemas.microsoft.com/office/word/2018/wordml" xmlns:w16se="http://schemas.microsoft.com/office/word/2015/wordml/symex" mc:Ignorable="w14 w15 w16se w16cid w16 w16cex">
+<w:styles xmlns:mc="http://schemas.openxmlformats.org/markup-compatibility/2006" xmlns:r="http://schemas.openxmlformats.org/officeDocument/2006/relationships" xmlns:w="http://schemas.openxmlformats.org/wordprocessingml/2006/main" xmlns:w14="http://schemas.microsoft.com/office/word/2010/wordml" xmlns:w15="http://schemas.microsoft.com/office/word/2012/wordml" xmlns:w16cex="http://schemas.microsoft.com/office/word/2018/wordml/cex" xmlns:w16cid="http://schemas.microsoft.com/office/word/2016/wordml/cid" xmlns:w16="http://schemas.microsoft.com/office/word/2018/wordml" xmlns:w16sdtdh="http://schemas.microsoft.com/office/word/2020/wordml/sdtdatahash" xmlns:w16se="http://schemas.microsoft.com/office/word/2015/wordml/symex" mc:Ignorable="w14 w15 w16se w16cid w16 w16cex w16sdtdh">
   <w:docDefaults>
     <w:rPrDefault>
       <w:rPr>
@@ -2168,6 +2187,7 @@
   <w:style w:type="character" w:default="1" w:styleId="DefaultParagraphFont">
     <w:name w:val="Default Paragraph Font"/>
     <w:uiPriority w:val="1"/>
+    <w:semiHidden/>
     <w:unhideWhenUsed/>
   </w:style>
   <w:style w:type="table" w:default="1" w:styleId="TableNormal">

</xml_diff>

<commit_message>
We finally getting started on Portfolio Vue
</commit_message>
<xml_diff>
--- a/Application/Ansøgning og CV.docx
+++ b/Application/Ansøgning og CV.docx
@@ -872,6 +872,77 @@
                 <w:szCs w:val="24"/>
               </w:rPr>
               <w:t>Til</w:t>
+            </w:r>
+          </w:p>
+        </w:tc>
+      </w:tr>
+      <w:tr>
+        <w:tc>
+          <w:tcPr>
+            <w:tcW w:w="3209" w:type="dxa"/>
+          </w:tcPr>
+          <w:p>
+            <w:pPr>
+              <w:spacing w:after="120"/>
+              <w:rPr>
+                <w:color w:val="FFFFFF" w:themeColor="background1"/>
+                <w:sz w:val="24"/>
+                <w:szCs w:val="24"/>
+              </w:rPr>
+            </w:pPr>
+            <w:r>
+              <w:rPr>
+                <w:color w:val="FFFFFF" w:themeColor="background1"/>
+                <w:sz w:val="24"/>
+                <w:szCs w:val="24"/>
+              </w:rPr>
+              <w:t>Skolepraktik IV</w:t>
+            </w:r>
+          </w:p>
+        </w:tc>
+        <w:tc>
+          <w:tcPr>
+            <w:tcW w:w="3209" w:type="dxa"/>
+          </w:tcPr>
+          <w:p>
+            <w:pPr>
+              <w:spacing w:after="120"/>
+              <w:rPr>
+                <w:color w:val="FFFFFF" w:themeColor="background1"/>
+                <w:sz w:val="24"/>
+                <w:szCs w:val="24"/>
+              </w:rPr>
+            </w:pPr>
+            <w:r>
+              <w:rPr>
+                <w:color w:val="FFFFFF" w:themeColor="background1"/>
+                <w:sz w:val="24"/>
+                <w:szCs w:val="24"/>
+              </w:rPr>
+              <w:t>21. jun. 2021</w:t>
+            </w:r>
+          </w:p>
+        </w:tc>
+        <w:tc>
+          <w:tcPr>
+            <w:tcW w:w="3210" w:type="dxa"/>
+          </w:tcPr>
+          <w:p>
+            <w:pPr>
+              <w:spacing w:after="120"/>
+              <w:rPr>
+                <w:color w:val="FFFFFF" w:themeColor="background1"/>
+                <w:sz w:val="24"/>
+                <w:szCs w:val="24"/>
+              </w:rPr>
+            </w:pPr>
+            <w:r>
+              <w:rPr>
+                <w:color w:val="FFFFFF" w:themeColor="background1"/>
+                <w:sz w:val="24"/>
+                <w:szCs w:val="24"/>
+              </w:rPr>
+              <w:t>Nu</w:t>
             </w:r>
           </w:p>
         </w:tc>

</xml_diff>

<commit_message>
Return from the Summer vacation do be tough
</commit_message>
<xml_diff>
--- a/Application/Ansøgning og CV.docx
+++ b/Application/Ansøgning og CV.docx
@@ -73,7 +73,25 @@
           <w:sz w:val="24"/>
           <w:szCs w:val="24"/>
         </w:rPr>
-        <w:t>Jeg har altid været interesseret i programmeringsverdenen, og har siden folkeskolen leget med logikken i bl.a. sheets, Minecraft &amp; RPG Maker.</w:t>
+        <w:t xml:space="preserve">Jeg har altid været interesseret i programmeringsverdenen, og har siden folkeskolen leget med logikken i bl.a. </w:t>
+      </w:r>
+      <w:proofErr w:type="spellStart"/>
+      <w:r>
+        <w:rPr>
+          <w:color w:val="FFFFFF" w:themeColor="background1"/>
+          <w:sz w:val="24"/>
+          <w:szCs w:val="24"/>
+        </w:rPr>
+        <w:t>sheets</w:t>
+      </w:r>
+      <w:proofErr w:type="spellEnd"/>
+      <w:r>
+        <w:rPr>
+          <w:color w:val="FFFFFF" w:themeColor="background1"/>
+          <w:sz w:val="24"/>
+          <w:szCs w:val="24"/>
+        </w:rPr>
+        <w:t>, Minecraft &amp; RPG Maker.</w:t>
       </w:r>
     </w:p>
     <w:p>
@@ -193,23 +211,105 @@
           <w:sz w:val="24"/>
           <w:szCs w:val="24"/>
         </w:rPr>
-        <w:t xml:space="preserve">Det meste af min fritid går til Discord. Jeg kan bruge en hel dag på at sidde og programmere min Discord Bot, Pingu, eller sidde og studere Discords </w:t>
-      </w:r>
-      <w:r>
-        <w:rPr>
-          <w:color w:val="FFFFFF" w:themeColor="background1"/>
-          <w:sz w:val="24"/>
-          <w:szCs w:val="24"/>
-        </w:rPr>
-        <w:t>React HTML</w:t>
-      </w:r>
-      <w:r>
-        <w:rPr>
-          <w:color w:val="FFFFFF" w:themeColor="background1"/>
-          <w:sz w:val="24"/>
-          <w:szCs w:val="24"/>
-        </w:rPr>
-        <w:t>. Min interesse for Discord, har bl.a. hjulpet mig meget i min Javascript/Node.js, TypeScript, CSS &amp; HTML viden, og den har også givet mig interessen for at lære om React.js.</w:t>
+        <w:t xml:space="preserve">Det meste af min fritid går til Discord. Jeg kan bruge en hel dag på at sidde og programmere min Discord </w:t>
+      </w:r>
+      <w:proofErr w:type="spellStart"/>
+      <w:r>
+        <w:rPr>
+          <w:color w:val="FFFFFF" w:themeColor="background1"/>
+          <w:sz w:val="24"/>
+          <w:szCs w:val="24"/>
+        </w:rPr>
+        <w:t>Bot</w:t>
+      </w:r>
+      <w:proofErr w:type="spellEnd"/>
+      <w:r>
+        <w:rPr>
+          <w:color w:val="FFFFFF" w:themeColor="background1"/>
+          <w:sz w:val="24"/>
+          <w:szCs w:val="24"/>
+        </w:rPr>
+        <w:t xml:space="preserve">, </w:t>
+      </w:r>
+      <w:proofErr w:type="spellStart"/>
+      <w:r>
+        <w:rPr>
+          <w:color w:val="FFFFFF" w:themeColor="background1"/>
+          <w:sz w:val="24"/>
+          <w:szCs w:val="24"/>
+        </w:rPr>
+        <w:t>Pingu</w:t>
+      </w:r>
+      <w:proofErr w:type="spellEnd"/>
+      <w:r>
+        <w:rPr>
+          <w:color w:val="FFFFFF" w:themeColor="background1"/>
+          <w:sz w:val="24"/>
+          <w:szCs w:val="24"/>
+        </w:rPr>
+        <w:t xml:space="preserve">, eller sidde og studere Discords </w:t>
+      </w:r>
+      <w:proofErr w:type="spellStart"/>
+      <w:r>
+        <w:rPr>
+          <w:color w:val="FFFFFF" w:themeColor="background1"/>
+          <w:sz w:val="24"/>
+          <w:szCs w:val="24"/>
+        </w:rPr>
+        <w:t>React</w:t>
+      </w:r>
+      <w:proofErr w:type="spellEnd"/>
+      <w:r>
+        <w:rPr>
+          <w:color w:val="FFFFFF" w:themeColor="background1"/>
+          <w:sz w:val="24"/>
+          <w:szCs w:val="24"/>
+        </w:rPr>
+        <w:t xml:space="preserve"> HTML</w:t>
+      </w:r>
+      <w:r>
+        <w:rPr>
+          <w:color w:val="FFFFFF" w:themeColor="background1"/>
+          <w:sz w:val="24"/>
+          <w:szCs w:val="24"/>
+        </w:rPr>
+        <w:t xml:space="preserve">. Min interesse for Discord, har bl.a. hjulpet mig meget i min </w:t>
+      </w:r>
+      <w:proofErr w:type="spellStart"/>
+      <w:r>
+        <w:rPr>
+          <w:color w:val="FFFFFF" w:themeColor="background1"/>
+          <w:sz w:val="24"/>
+          <w:szCs w:val="24"/>
+        </w:rPr>
+        <w:t>Javascript</w:t>
+      </w:r>
+      <w:proofErr w:type="spellEnd"/>
+      <w:r>
+        <w:rPr>
+          <w:color w:val="FFFFFF" w:themeColor="background1"/>
+          <w:sz w:val="24"/>
+          <w:szCs w:val="24"/>
+        </w:rPr>
+        <w:t xml:space="preserve">/Node.js, </w:t>
+      </w:r>
+      <w:proofErr w:type="spellStart"/>
+      <w:r>
+        <w:rPr>
+          <w:color w:val="FFFFFF" w:themeColor="background1"/>
+          <w:sz w:val="24"/>
+          <w:szCs w:val="24"/>
+        </w:rPr>
+        <w:t>TypeScript</w:t>
+      </w:r>
+      <w:proofErr w:type="spellEnd"/>
+      <w:r>
+        <w:rPr>
+          <w:color w:val="FFFFFF" w:themeColor="background1"/>
+          <w:sz w:val="24"/>
+          <w:szCs w:val="24"/>
+        </w:rPr>
+        <w:t>, CSS &amp; HTML viden, og den har også givet mig interessen for at lære om React.js.</w:t>
       </w:r>
     </w:p>
     <w:p>
@@ -259,6 +359,7 @@
           <w:szCs w:val="18"/>
         </w:rPr>
       </w:pPr>
+      <w:proofErr w:type="spellStart"/>
       <w:r>
         <w:rPr>
           <w:b/>
@@ -267,8 +368,9 @@
           <w:sz w:val="28"/>
           <w:szCs w:val="28"/>
         </w:rPr>
-        <w:t>Overwatch:</w:t>
-      </w:r>
+        <w:t>Overwatch</w:t>
+      </w:r>
+      <w:proofErr w:type="spellEnd"/>
       <w:r>
         <w:rPr>
           <w:b/>
@@ -277,6 +379,16 @@
           <w:sz w:val="28"/>
           <w:szCs w:val="28"/>
         </w:rPr>
+        <w:t>:</w:t>
+      </w:r>
+      <w:r>
+        <w:rPr>
+          <w:b/>
+          <w:bCs/>
+          <w:color w:val="FFFFFF" w:themeColor="background1"/>
+          <w:sz w:val="28"/>
+          <w:szCs w:val="28"/>
+        </w:rPr>
         <w:t xml:space="preserve"> </w:t>
       </w:r>
       <w:r>
@@ -285,7 +397,43 @@
           <w:sz w:val="24"/>
           <w:szCs w:val="24"/>
         </w:rPr>
-        <w:t>Som programmør er man tit og ofte gamer – og i mit tilfælde, er jeg glad for at spille Overwatch. Jeg spiller casual Overwatch nogle gange om ugen – og for det meste med mine venner fra Discord.</w:t>
+        <w:t xml:space="preserve">Som programmør er man tit og ofte gamer – og i mit tilfælde, er jeg glad for at spille </w:t>
+      </w:r>
+      <w:proofErr w:type="spellStart"/>
+      <w:r>
+        <w:rPr>
+          <w:color w:val="FFFFFF" w:themeColor="background1"/>
+          <w:sz w:val="24"/>
+          <w:szCs w:val="24"/>
+        </w:rPr>
+        <w:t>Overwatch</w:t>
+      </w:r>
+      <w:proofErr w:type="spellEnd"/>
+      <w:r>
+        <w:rPr>
+          <w:color w:val="FFFFFF" w:themeColor="background1"/>
+          <w:sz w:val="24"/>
+          <w:szCs w:val="24"/>
+        </w:rPr>
+        <w:t xml:space="preserve">. Jeg spiller casual </w:t>
+      </w:r>
+      <w:proofErr w:type="spellStart"/>
+      <w:r>
+        <w:rPr>
+          <w:color w:val="FFFFFF" w:themeColor="background1"/>
+          <w:sz w:val="24"/>
+          <w:szCs w:val="24"/>
+        </w:rPr>
+        <w:t>Overwatch</w:t>
+      </w:r>
+      <w:proofErr w:type="spellEnd"/>
+      <w:r>
+        <w:rPr>
+          <w:color w:val="FFFFFF" w:themeColor="background1"/>
+          <w:sz w:val="24"/>
+          <w:szCs w:val="24"/>
+        </w:rPr>
+        <w:t xml:space="preserve"> nogle gange om ugen – og for det meste med mine venner fra Discord.</w:t>
       </w:r>
     </w:p>
     <w:p>
@@ -645,7 +793,23 @@
           <w:sz w:val="24"/>
           <w:szCs w:val="24"/>
         </w:rPr>
-        <w:t xml:space="preserve"> Øster Uttrupvej 3 v. 118, 9000 Aalborg</w:t>
+        <w:t xml:space="preserve"> Øster Uttrupvej 3 v. 11</w:t>
+      </w:r>
+      <w:r>
+        <w:rPr>
+          <w:color w:val="FFFFFF" w:themeColor="background1"/>
+          <w:sz w:val="24"/>
+          <w:szCs w:val="24"/>
+        </w:rPr>
+        <w:t>3</w:t>
+      </w:r>
+      <w:r>
+        <w:rPr>
+          <w:color w:val="FFFFFF" w:themeColor="background1"/>
+          <w:sz w:val="24"/>
+          <w:szCs w:val="24"/>
+        </w:rPr>
+        <w:t>, 9000 Aalborg</w:t>
       </w:r>
     </w:p>
     <w:p>
@@ -713,6 +877,7 @@
           <w:szCs w:val="24"/>
         </w:rPr>
       </w:pPr>
+      <w:proofErr w:type="spellStart"/>
       <w:r>
         <w:rPr>
           <w:b/>
@@ -721,7 +886,18 @@
           <w:sz w:val="24"/>
           <w:szCs w:val="24"/>
         </w:rPr>
-        <w:t xml:space="preserve">Github: </w:t>
+        <w:t>Github</w:t>
+      </w:r>
+      <w:proofErr w:type="spellEnd"/>
+      <w:r>
+        <w:rPr>
+          <w:b/>
+          <w:bCs/>
+          <w:color w:val="FFFFFF" w:themeColor="background1"/>
+          <w:sz w:val="24"/>
+          <w:szCs w:val="24"/>
+        </w:rPr>
+        <w:t xml:space="preserve">: </w:t>
       </w:r>
       <w:hyperlink r:id="rId8" w:history="1">
         <w:r>
@@ -1672,7 +1848,25 @@
           <w:sz w:val="24"/>
           <w:szCs w:val="24"/>
         </w:rPr>
-        <w:t>Kendskab til basale redskaber i Microsoft Office pakken &amp; Google programmer (Docs &amp; Sheets primært)</w:t>
+        <w:t xml:space="preserve">Kendskab til basale redskaber i Microsoft Office pakken &amp; Google programmer (Docs &amp; </w:t>
+      </w:r>
+      <w:proofErr w:type="spellStart"/>
+      <w:r>
+        <w:rPr>
+          <w:color w:val="FFFFFF" w:themeColor="background1"/>
+          <w:sz w:val="24"/>
+          <w:szCs w:val="24"/>
+        </w:rPr>
+        <w:t>Sheets</w:t>
+      </w:r>
+      <w:proofErr w:type="spellEnd"/>
+      <w:r>
+        <w:rPr>
+          <w:color w:val="FFFFFF" w:themeColor="background1"/>
+          <w:sz w:val="24"/>
+          <w:szCs w:val="24"/>
+        </w:rPr>
+        <w:t xml:space="preserve"> primært)</w:t>
       </w:r>
     </w:p>
     <w:p>
@@ -1696,7 +1890,71 @@
           <w:sz w:val="24"/>
           <w:szCs w:val="24"/>
         </w:rPr>
-        <w:t>Arbejdet i Visual Studio og en smule i VS Code, MSSQL SMS</w:t>
+        <w:t xml:space="preserve">Arbejdet i Visual Studio </w:t>
+      </w:r>
+      <w:r>
+        <w:rPr>
+          <w:color w:val="FFFFFF" w:themeColor="background1"/>
+          <w:sz w:val="24"/>
+          <w:szCs w:val="24"/>
+        </w:rPr>
+        <w:t xml:space="preserve">&amp; </w:t>
+      </w:r>
+      <w:r>
+        <w:rPr>
+          <w:color w:val="FFFFFF" w:themeColor="background1"/>
+          <w:sz w:val="24"/>
+          <w:szCs w:val="24"/>
+        </w:rPr>
+        <w:t>V</w:t>
+      </w:r>
+      <w:r>
+        <w:rPr>
+          <w:color w:val="FFFFFF" w:themeColor="background1"/>
+          <w:sz w:val="24"/>
+          <w:szCs w:val="24"/>
+        </w:rPr>
+        <w:t xml:space="preserve">isual </w:t>
+      </w:r>
+      <w:r>
+        <w:rPr>
+          <w:color w:val="FFFFFF" w:themeColor="background1"/>
+          <w:sz w:val="24"/>
+          <w:szCs w:val="24"/>
+        </w:rPr>
+        <w:t>S</w:t>
+      </w:r>
+      <w:r>
+        <w:rPr>
+          <w:color w:val="FFFFFF" w:themeColor="background1"/>
+          <w:sz w:val="24"/>
+          <w:szCs w:val="24"/>
+        </w:rPr>
+        <w:t>tudio</w:t>
+      </w:r>
+      <w:r>
+        <w:rPr>
+          <w:color w:val="FFFFFF" w:themeColor="background1"/>
+          <w:sz w:val="24"/>
+          <w:szCs w:val="24"/>
+        </w:rPr>
+        <w:t xml:space="preserve"> Code</w:t>
+      </w:r>
+      <w:r>
+        <w:rPr>
+          <w:color w:val="FFFFFF" w:themeColor="background1"/>
+          <w:sz w:val="24"/>
+          <w:szCs w:val="24"/>
+        </w:rPr>
+        <w:t xml:space="preserve"> </w:t>
+      </w:r>
+      <w:r>
+        <w:rPr>
+          <w:color w:val="FFFFFF" w:themeColor="background1"/>
+          <w:sz w:val="24"/>
+          <w:szCs w:val="24"/>
+        </w:rPr>
+        <w:t>og en smule i MSSQL SMS</w:t>
       </w:r>
     </w:p>
     <w:p>
@@ -1715,6 +1973,7 @@
           <w:lang w:val="en-US"/>
         </w:rPr>
       </w:pPr>
+      <w:proofErr w:type="spellStart"/>
       <w:r>
         <w:rPr>
           <w:color w:val="FFFFFF" w:themeColor="background1"/>
@@ -1722,7 +1981,57 @@
           <w:szCs w:val="24"/>
           <w:lang w:val="en-US"/>
         </w:rPr>
-        <w:t>Kodet i C#, Javascript, Typescript, HTML/CSS</w:t>
+        <w:t>Kodet</w:t>
+      </w:r>
+      <w:proofErr w:type="spellEnd"/>
+      <w:r>
+        <w:rPr>
+          <w:color w:val="FFFFFF" w:themeColor="background1"/>
+          <w:sz w:val="24"/>
+          <w:szCs w:val="24"/>
+          <w:lang w:val="en-US"/>
+        </w:rPr>
+        <w:t xml:space="preserve"> </w:t>
+      </w:r>
+      <w:proofErr w:type="spellStart"/>
+      <w:r>
+        <w:rPr>
+          <w:color w:val="FFFFFF" w:themeColor="background1"/>
+          <w:sz w:val="24"/>
+          <w:szCs w:val="24"/>
+          <w:lang w:val="en-US"/>
+        </w:rPr>
+        <w:t>i</w:t>
+      </w:r>
+      <w:proofErr w:type="spellEnd"/>
+      <w:r>
+        <w:rPr>
+          <w:color w:val="FFFFFF" w:themeColor="background1"/>
+          <w:sz w:val="24"/>
+          <w:szCs w:val="24"/>
+          <w:lang w:val="en-US"/>
+        </w:rPr>
+        <w:t xml:space="preserve"> C#, </w:t>
+      </w:r>
+      <w:proofErr w:type="spellStart"/>
+      <w:r>
+        <w:rPr>
+          <w:color w:val="FFFFFF" w:themeColor="background1"/>
+          <w:sz w:val="24"/>
+          <w:szCs w:val="24"/>
+          <w:lang w:val="en-US"/>
+        </w:rPr>
+        <w:t>Javascript</w:t>
+      </w:r>
+      <w:proofErr w:type="spellEnd"/>
+      <w:r>
+        <w:rPr>
+          <w:color w:val="FFFFFF" w:themeColor="background1"/>
+          <w:sz w:val="24"/>
+          <w:szCs w:val="24"/>
+          <w:lang w:val="en-US"/>
+        </w:rPr>
+        <w:t>, Typescript, HTML/CSS</w:t>
       </w:r>
     </w:p>
     <w:sectPr>

</xml_diff>

<commit_message>
My popout finally works
</commit_message>
<xml_diff>
--- a/Application/Ansøgning og CV.docx
+++ b/Application/Ansøgning og CV.docx
@@ -73,25 +73,57 @@
           <w:sz w:val="24"/>
           <w:szCs w:val="24"/>
         </w:rPr>
-        <w:t xml:space="preserve">Jeg har altid været interesseret i programmeringsverdenen, og har siden folkeskolen leget med logikken i bl.a. </w:t>
-      </w:r>
-      <w:proofErr w:type="spellStart"/>
-      <w:r>
-        <w:rPr>
-          <w:color w:val="FFFFFF" w:themeColor="background1"/>
-          <w:sz w:val="24"/>
-          <w:szCs w:val="24"/>
-        </w:rPr>
-        <w:t>sheets</w:t>
-      </w:r>
-      <w:proofErr w:type="spellEnd"/>
-      <w:r>
-        <w:rPr>
-          <w:color w:val="FFFFFF" w:themeColor="background1"/>
-          <w:sz w:val="24"/>
-          <w:szCs w:val="24"/>
-        </w:rPr>
-        <w:t>, Minecraft &amp; RPG Maker.</w:t>
+        <w:t>Jeg har altid været interesseret i programmeringsverdenen, og har siden folkeskolen leget med logikken i bl.a. sheets, Minecraft</w:t>
+      </w:r>
+      <w:r>
+        <w:rPr>
+          <w:color w:val="FFFFFF" w:themeColor="background1"/>
+          <w:sz w:val="24"/>
+          <w:szCs w:val="24"/>
+        </w:rPr>
+        <w:t>s ”redstone”</w:t>
+      </w:r>
+      <w:r>
+        <w:rPr>
+          <w:color w:val="FFFFFF" w:themeColor="background1"/>
+          <w:sz w:val="24"/>
+          <w:szCs w:val="24"/>
+        </w:rPr>
+        <w:t xml:space="preserve"> &amp; RPG Maker</w:t>
+      </w:r>
+      <w:r>
+        <w:rPr>
+          <w:color w:val="FFFFFF" w:themeColor="background1"/>
+          <w:sz w:val="24"/>
+          <w:szCs w:val="24"/>
+        </w:rPr>
+        <w:t xml:space="preserve"> XP</w:t>
+      </w:r>
+      <w:r>
+        <w:rPr>
+          <w:color w:val="FFFFFF" w:themeColor="background1"/>
+          <w:sz w:val="24"/>
+          <w:szCs w:val="24"/>
+        </w:rPr>
+        <w:t>.</w:t>
+      </w:r>
+    </w:p>
+    <w:p>
+      <w:pPr>
+        <w:spacing w:after="120"/>
+        <w:rPr>
+          <w:color w:val="FFFFFF" w:themeColor="background1"/>
+          <w:sz w:val="24"/>
+          <w:szCs w:val="24"/>
+        </w:rPr>
+      </w:pPr>
+      <w:r>
+        <w:rPr>
+          <w:color w:val="FFFFFF" w:themeColor="background1"/>
+          <w:sz w:val="24"/>
+          <w:szCs w:val="24"/>
+        </w:rPr>
+        <w:t>Siden starten af uddannelsen, har jeg elsket OOP og brugt mange timer på at lave smarte hierarkier. Dog har jeg siden brobygning i 9. klasse haft interesse i web udvikling, og har for nyligt fået stor interesse i komponent udvikling i f.eks. Vue.js &amp; React.js.</w:t>
       </w:r>
     </w:p>
     <w:p>
@@ -109,42 +141,34 @@
           <w:sz w:val="24"/>
           <w:szCs w:val="24"/>
         </w:rPr>
-        <w:t xml:space="preserve">Siden jeg startede på hovedforløb 1 i januar 2020, har jeg haft stor interesse for Objekt Orienteret Programmering både front-end &amp; back-end, men har også en nydelse med at ”hygge mig” med styling. Et godt eksempel kan ses på </w:t>
+        <w:t xml:space="preserve">Nogle eksempler på mine projekter kan ses på enten </w:t>
       </w:r>
       <w:hyperlink r:id="rId6" w:history="1">
         <w:r>
           <w:rPr>
             <w:rStyle w:val="Hyperlink"/>
-            <w:color w:val="0066FF"/>
             <w:sz w:val="24"/>
             <w:szCs w:val="24"/>
-            <w14:textFill>
-              <w14:gradFill>
-                <w14:gsLst>
-                  <w14:gs w14:pos="0">
-                    <w14:srgbClr w14:val="0066FF">
-                      <w14:tint w14:val="66000"/>
-                      <w14:satMod w14:val="160000"/>
-                    </w14:srgbClr>
-                  </w14:gs>
-                  <w14:gs w14:pos="50000">
-                    <w14:srgbClr w14:val="0066FF">
-                      <w14:tint w14:val="44500"/>
-                      <w14:satMod w14:val="160000"/>
-                    </w14:srgbClr>
-                  </w14:gs>
-                  <w14:gs w14:pos="100000">
-                    <w14:srgbClr w14:val="0066FF">
-                      <w14:tint w14:val="23500"/>
-                      <w14:satMod w14:val="160000"/>
-                    </w14:srgbClr>
-                  </w14:gs>
-                </w14:gsLst>
-                <w14:lin w14:ang="13500000" w14:scaled="0"/>
-              </w14:gradFill>
-            </w14:textFill>
           </w:rPr>
           <w:t>min hjemmeside</w:t>
+        </w:r>
+      </w:hyperlink>
+      <w:r>
+        <w:rPr>
+          <w:color w:val="FFFFFF" w:themeColor="background1"/>
+          <w:sz w:val="24"/>
+          <w:szCs w:val="24"/>
+        </w:rPr>
+        <w:t xml:space="preserve"> eller </w:t>
+      </w:r>
+      <w:hyperlink r:id="rId7" w:history="1">
+        <w:r>
+          <w:rPr>
+            <w:rStyle w:val="Hyperlink"/>
+            <w:sz w:val="24"/>
+            <w:szCs w:val="24"/>
+          </w:rPr>
+          <w:t>min Github</w:t>
         </w:r>
       </w:hyperlink>
       <w:r>
@@ -211,18 +235,40 @@
           <w:sz w:val="24"/>
           <w:szCs w:val="24"/>
         </w:rPr>
-        <w:t xml:space="preserve">Det meste af min fritid går til Discord. Jeg kan bruge en hel dag på at sidde og programmere min Discord </w:t>
-      </w:r>
-      <w:proofErr w:type="spellStart"/>
-      <w:r>
-        <w:rPr>
-          <w:color w:val="FFFFFF" w:themeColor="background1"/>
-          <w:sz w:val="24"/>
-          <w:szCs w:val="24"/>
-        </w:rPr>
-        <w:t>Bot</w:t>
-      </w:r>
-      <w:proofErr w:type="spellEnd"/>
+        <w:t xml:space="preserve">Det meste af min fritid går til Discord. Jeg kan bruge en hel dag på at sidde og programmere min Discord Bot, Pingu, eller sidde og studere Discords </w:t>
+      </w:r>
+      <w:r>
+        <w:rPr>
+          <w:color w:val="FFFFFF" w:themeColor="background1"/>
+          <w:sz w:val="24"/>
+          <w:szCs w:val="24"/>
+        </w:rPr>
+        <w:t>React HTML</w:t>
+      </w:r>
+      <w:r>
+        <w:rPr>
+          <w:color w:val="FFFFFF" w:themeColor="background1"/>
+          <w:sz w:val="24"/>
+          <w:szCs w:val="24"/>
+        </w:rPr>
+        <w:t>. Min interesse for Discord, har hjulpet mig meget i min</w:t>
+      </w:r>
+      <w:r>
+        <w:rPr>
+          <w:color w:val="FFFFFF" w:themeColor="background1"/>
+          <w:sz w:val="24"/>
+          <w:szCs w:val="24"/>
+        </w:rPr>
+        <w:t xml:space="preserve"> viden omkring</w:t>
+      </w:r>
+      <w:r>
+        <w:rPr>
+          <w:color w:val="FFFFFF" w:themeColor="background1"/>
+          <w:sz w:val="24"/>
+          <w:szCs w:val="24"/>
+        </w:rPr>
+        <w:t xml:space="preserve"> Javascript</w:t>
+      </w:r>
       <w:r>
         <w:rPr>
           <w:color w:val="FFFFFF" w:themeColor="background1"/>
@@ -231,85 +277,29 @@
         </w:rPr>
         <w:t xml:space="preserve">, </w:t>
       </w:r>
-      <w:proofErr w:type="spellStart"/>
-      <w:r>
-        <w:rPr>
-          <w:color w:val="FFFFFF" w:themeColor="background1"/>
-          <w:sz w:val="24"/>
-          <w:szCs w:val="24"/>
-        </w:rPr>
-        <w:t>Pingu</w:t>
-      </w:r>
-      <w:proofErr w:type="spellEnd"/>
-      <w:r>
-        <w:rPr>
-          <w:color w:val="FFFFFF" w:themeColor="background1"/>
-          <w:sz w:val="24"/>
-          <w:szCs w:val="24"/>
-        </w:rPr>
-        <w:t xml:space="preserve">, eller sidde og studere Discords </w:t>
-      </w:r>
-      <w:proofErr w:type="spellStart"/>
-      <w:r>
-        <w:rPr>
-          <w:color w:val="FFFFFF" w:themeColor="background1"/>
-          <w:sz w:val="24"/>
-          <w:szCs w:val="24"/>
-        </w:rPr>
-        <w:t>React</w:t>
-      </w:r>
-      <w:proofErr w:type="spellEnd"/>
-      <w:r>
-        <w:rPr>
-          <w:color w:val="FFFFFF" w:themeColor="background1"/>
-          <w:sz w:val="24"/>
-          <w:szCs w:val="24"/>
-        </w:rPr>
-        <w:t xml:space="preserve"> HTML</w:t>
-      </w:r>
-      <w:r>
-        <w:rPr>
-          <w:color w:val="FFFFFF" w:themeColor="background1"/>
-          <w:sz w:val="24"/>
-          <w:szCs w:val="24"/>
-        </w:rPr>
-        <w:t xml:space="preserve">. Min interesse for Discord, har bl.a. hjulpet mig meget i min </w:t>
-      </w:r>
-      <w:proofErr w:type="spellStart"/>
-      <w:r>
-        <w:rPr>
-          <w:color w:val="FFFFFF" w:themeColor="background1"/>
-          <w:sz w:val="24"/>
-          <w:szCs w:val="24"/>
-        </w:rPr>
-        <w:t>Javascript</w:t>
-      </w:r>
-      <w:proofErr w:type="spellEnd"/>
-      <w:r>
-        <w:rPr>
-          <w:color w:val="FFFFFF" w:themeColor="background1"/>
-          <w:sz w:val="24"/>
-          <w:szCs w:val="24"/>
-        </w:rPr>
-        <w:t xml:space="preserve">/Node.js, </w:t>
-      </w:r>
-      <w:proofErr w:type="spellStart"/>
-      <w:r>
-        <w:rPr>
-          <w:color w:val="FFFFFF" w:themeColor="background1"/>
-          <w:sz w:val="24"/>
-          <w:szCs w:val="24"/>
-        </w:rPr>
-        <w:t>TypeScript</w:t>
-      </w:r>
-      <w:proofErr w:type="spellEnd"/>
-      <w:r>
-        <w:rPr>
-          <w:color w:val="FFFFFF" w:themeColor="background1"/>
-          <w:sz w:val="24"/>
-          <w:szCs w:val="24"/>
-        </w:rPr>
-        <w:t>, CSS &amp; HTML viden, og den har også givet mig interessen for at lære om React.js.</w:t>
+      <w:r>
+        <w:rPr>
+          <w:color w:val="FFFFFF" w:themeColor="background1"/>
+          <w:sz w:val="24"/>
+          <w:szCs w:val="24"/>
+        </w:rPr>
+        <w:t xml:space="preserve">Node.js, TypeScript, CSS &amp; HTML </w:t>
+      </w:r>
+      <w:r>
+        <w:rPr>
+          <w:color w:val="FFFFFF" w:themeColor="background1"/>
+          <w:sz w:val="24"/>
+          <w:szCs w:val="24"/>
+        </w:rPr>
+        <w:t>&amp; React.js</w:t>
+      </w:r>
+      <w:r>
+        <w:rPr>
+          <w:color w:val="FFFFFF" w:themeColor="background1"/>
+          <w:sz w:val="24"/>
+          <w:szCs w:val="24"/>
+        </w:rPr>
+        <w:t>.</w:t>
       </w:r>
     </w:p>
     <w:p>
@@ -359,7 +349,6 @@
           <w:szCs w:val="18"/>
         </w:rPr>
       </w:pPr>
-      <w:proofErr w:type="spellStart"/>
       <w:r>
         <w:rPr>
           <w:b/>
@@ -368,9 +357,8 @@
           <w:sz w:val="28"/>
           <w:szCs w:val="28"/>
         </w:rPr>
-        <w:t>Overwatch</w:t>
-      </w:r>
-      <w:proofErr w:type="spellEnd"/>
+        <w:t>Overwatch:</w:t>
+      </w:r>
       <w:r>
         <w:rPr>
           <w:b/>
@@ -379,16 +367,6 @@
           <w:sz w:val="28"/>
           <w:szCs w:val="28"/>
         </w:rPr>
-        <w:t>:</w:t>
-      </w:r>
-      <w:r>
-        <w:rPr>
-          <w:b/>
-          <w:bCs/>
-          <w:color w:val="FFFFFF" w:themeColor="background1"/>
-          <w:sz w:val="28"/>
-          <w:szCs w:val="28"/>
-        </w:rPr>
         <w:t xml:space="preserve"> </w:t>
       </w:r>
       <w:r>
@@ -397,43 +375,31 @@
           <w:sz w:val="24"/>
           <w:szCs w:val="24"/>
         </w:rPr>
-        <w:t xml:space="preserve">Som programmør er man tit og ofte gamer – og i mit tilfælde, er jeg glad for at spille </w:t>
-      </w:r>
-      <w:proofErr w:type="spellStart"/>
-      <w:r>
-        <w:rPr>
-          <w:color w:val="FFFFFF" w:themeColor="background1"/>
-          <w:sz w:val="24"/>
-          <w:szCs w:val="24"/>
-        </w:rPr>
-        <w:t>Overwatch</w:t>
-      </w:r>
-      <w:proofErr w:type="spellEnd"/>
-      <w:r>
-        <w:rPr>
-          <w:color w:val="FFFFFF" w:themeColor="background1"/>
-          <w:sz w:val="24"/>
-          <w:szCs w:val="24"/>
-        </w:rPr>
-        <w:t xml:space="preserve">. Jeg spiller casual </w:t>
-      </w:r>
-      <w:proofErr w:type="spellStart"/>
-      <w:r>
-        <w:rPr>
-          <w:color w:val="FFFFFF" w:themeColor="background1"/>
-          <w:sz w:val="24"/>
-          <w:szCs w:val="24"/>
-        </w:rPr>
-        <w:t>Overwatch</w:t>
-      </w:r>
-      <w:proofErr w:type="spellEnd"/>
-      <w:r>
-        <w:rPr>
-          <w:color w:val="FFFFFF" w:themeColor="background1"/>
-          <w:sz w:val="24"/>
-          <w:szCs w:val="24"/>
-        </w:rPr>
-        <w:t xml:space="preserve"> nogle gange om ugen – og for det meste med mine venner fra Discord.</w:t>
+        <w:t xml:space="preserve">Som programmør er man tit og ofte </w:t>
+      </w:r>
+      <w:r>
+        <w:rPr>
+          <w:color w:val="FFFFFF" w:themeColor="background1"/>
+          <w:sz w:val="24"/>
+          <w:szCs w:val="24"/>
+        </w:rPr>
+        <w:t>til spil</w:t>
+      </w:r>
+      <w:r>
+        <w:rPr>
+          <w:color w:val="FFFFFF" w:themeColor="background1"/>
+          <w:sz w:val="24"/>
+          <w:szCs w:val="24"/>
+        </w:rPr>
+        <w:t xml:space="preserve"> – og i mit tilfælde, er jeg glad for at spille Overwatch. </w:t>
+      </w:r>
+      <w:r>
+        <w:rPr>
+          <w:color w:val="FFFFFF" w:themeColor="background1"/>
+          <w:sz w:val="24"/>
+          <w:szCs w:val="24"/>
+        </w:rPr>
+        <w:t>Typisk spiller jeg sammen med mine venner for sjov, men andre gange tager jeg også ”forbedringshatten” på, og analyserer mine tidligere spil, og lede efter forbedringer til fremtidige spil.</w:t>
       </w:r>
     </w:p>
     <w:p>
@@ -545,28 +511,16 @@
           <w:sz w:val="24"/>
           <w:szCs w:val="24"/>
         </w:rPr>
-        <w:t>Med venlig hilsen,</w:t>
-      </w:r>
-    </w:p>
-    <w:p>
-      <w:pPr>
-        <w:spacing w:after="120"/>
-        <w:rPr>
-          <w:color w:val="FFFFFF" w:themeColor="background1"/>
-          <w:sz w:val="24"/>
-          <w:szCs w:val="24"/>
-        </w:rPr>
-      </w:pPr>
-    </w:p>
-    <w:p>
-      <w:pPr>
-        <w:spacing w:after="120"/>
-        <w:rPr>
-          <w:color w:val="FFFFFF" w:themeColor="background1"/>
-          <w:sz w:val="24"/>
-          <w:szCs w:val="24"/>
-        </w:rPr>
-      </w:pPr>
+        <w:t>Med venlig hilsen</w:t>
+      </w:r>
+      <w:r>
+        <w:rPr>
+          <w:color w:val="FFFFFF" w:themeColor="background1"/>
+          <w:sz w:val="24"/>
+          <w:szCs w:val="24"/>
+        </w:rPr>
+        <w:t xml:space="preserve">, </w:t>
+      </w:r>
       <w:r>
         <w:rPr>
           <w:color w:val="FFFFFF" w:themeColor="background1"/>
@@ -614,7 +568,7 @@
                     </pic:cNvPicPr>
                   </pic:nvPicPr>
                   <pic:blipFill>
-                    <a:blip r:embed="rId7">
+                    <a:blip r:embed="rId8">
                       <a:extLst>
                         <a:ext uri="{28A0092B-C50C-407E-A947-70E740481C1C}">
                           <a14:useLocalDpi xmlns:a14="http://schemas.microsoft.com/office/drawing/2010/main" val="0"/>
@@ -877,7 +831,6 @@
           <w:szCs w:val="24"/>
         </w:rPr>
       </w:pPr>
-      <w:proofErr w:type="spellStart"/>
       <w:r>
         <w:rPr>
           <w:b/>
@@ -886,25 +839,12 @@
           <w:sz w:val="24"/>
           <w:szCs w:val="24"/>
         </w:rPr>
-        <w:t>Github</w:t>
-      </w:r>
-      <w:proofErr w:type="spellEnd"/>
-      <w:r>
-        <w:rPr>
-          <w:b/>
-          <w:bCs/>
-          <w:color w:val="FFFFFF" w:themeColor="background1"/>
-          <w:sz w:val="24"/>
-          <w:szCs w:val="24"/>
-        </w:rPr>
-        <w:t xml:space="preserve">: </w:t>
-      </w:r>
-      <w:hyperlink r:id="rId8" w:history="1">
+        <w:t xml:space="preserve">Github: </w:t>
+      </w:r>
+      <w:hyperlink r:id="rId9" w:history="1">
         <w:r>
           <w:rPr>
             <w:rStyle w:val="Hyperlink"/>
-            <w:b/>
-            <w:bCs/>
             <w:color w:val="F2F2F2" w:themeColor="background1" w:themeShade="F2"/>
             <w:sz w:val="24"/>
             <w:szCs w:val="24"/>
@@ -977,9 +917,9 @@
         <w:tblLook w:val="04A0" w:firstRow="1" w:lastRow="0" w:firstColumn="1" w:lastColumn="0" w:noHBand="0" w:noVBand="1"/>
       </w:tblPr>
       <w:tblGrid>
-        <w:gridCol w:w="3203"/>
+        <w:gridCol w:w="3204"/>
         <w:gridCol w:w="3202"/>
-        <w:gridCol w:w="3203"/>
+        <w:gridCol w:w="3202"/>
       </w:tblGrid>
       <w:tr>
         <w:tc>
@@ -1072,7 +1012,15 @@
                 <w:sz w:val="24"/>
                 <w:szCs w:val="24"/>
               </w:rPr>
-              <w:t>Skolepraktik IV</w:t>
+              <w:t xml:space="preserve">Skolepraktik </w:t>
+            </w:r>
+            <w:r>
+              <w:rPr>
+                <w:color w:val="FFFFFF" w:themeColor="background1"/>
+                <w:sz w:val="24"/>
+                <w:szCs w:val="24"/>
+              </w:rPr>
+              <w:t>4</w:t>
             </w:r>
           </w:p>
         </w:tc>
@@ -1214,7 +1162,15 @@
                 <w:sz w:val="24"/>
                 <w:szCs w:val="24"/>
               </w:rPr>
-              <w:t>Skolepraktik III</w:t>
+              <w:t xml:space="preserve">Skolepraktik </w:t>
+            </w:r>
+            <w:r>
+              <w:rPr>
+                <w:color w:val="FFFFFF" w:themeColor="background1"/>
+                <w:sz w:val="24"/>
+                <w:szCs w:val="24"/>
+              </w:rPr>
+              <w:t>3</w:t>
             </w:r>
           </w:p>
         </w:tc>
@@ -1364,7 +1320,15 @@
                 <w:sz w:val="24"/>
                 <w:szCs w:val="24"/>
               </w:rPr>
-              <w:t>Skolepraktik II</w:t>
+              <w:t>Skolepraktik</w:t>
+            </w:r>
+            <w:r>
+              <w:rPr>
+                <w:color w:val="FFFFFF" w:themeColor="background1"/>
+                <w:sz w:val="24"/>
+                <w:szCs w:val="24"/>
+              </w:rPr>
+              <w:t>2</w:t>
             </w:r>
           </w:p>
         </w:tc>
@@ -1506,7 +1470,15 @@
                 <w:sz w:val="24"/>
                 <w:szCs w:val="24"/>
               </w:rPr>
-              <w:t>Skolepraktik I</w:t>
+              <w:t xml:space="preserve">Skolepraktik </w:t>
+            </w:r>
+            <w:r>
+              <w:rPr>
+                <w:color w:val="FFFFFF" w:themeColor="background1"/>
+                <w:sz w:val="24"/>
+                <w:szCs w:val="24"/>
+              </w:rPr>
+              <w:t>1</w:t>
             </w:r>
           </w:p>
         </w:tc>
@@ -1848,25 +1820,31 @@
           <w:sz w:val="24"/>
           <w:szCs w:val="24"/>
         </w:rPr>
-        <w:t xml:space="preserve">Kendskab til basale redskaber i Microsoft Office pakken &amp; Google programmer (Docs &amp; </w:t>
-      </w:r>
-      <w:proofErr w:type="spellStart"/>
-      <w:r>
-        <w:rPr>
-          <w:color w:val="FFFFFF" w:themeColor="background1"/>
-          <w:sz w:val="24"/>
-          <w:szCs w:val="24"/>
-        </w:rPr>
-        <w:t>Sheets</w:t>
-      </w:r>
-      <w:proofErr w:type="spellEnd"/>
-      <w:r>
-        <w:rPr>
-          <w:color w:val="FFFFFF" w:themeColor="background1"/>
-          <w:sz w:val="24"/>
-          <w:szCs w:val="24"/>
-        </w:rPr>
-        <w:t xml:space="preserve"> primært)</w:t>
+        <w:t xml:space="preserve">Arbejdet i Visual Studio </w:t>
+      </w:r>
+      <w:r>
+        <w:rPr>
+          <w:color w:val="FFFFFF" w:themeColor="background1"/>
+          <w:sz w:val="24"/>
+          <w:szCs w:val="24"/>
+        </w:rPr>
+        <w:t xml:space="preserve">&amp; Visual Studio Code </w:t>
+      </w:r>
+      <w:r>
+        <w:rPr>
+          <w:color w:val="FFFFFF" w:themeColor="background1"/>
+          <w:sz w:val="24"/>
+          <w:szCs w:val="24"/>
+        </w:rPr>
+        <w:t>og en smule i MSSQL SMS</w:t>
+      </w:r>
+      <w:r>
+        <w:rPr>
+          <w:color w:val="FFFFFF" w:themeColor="background1"/>
+          <w:sz w:val="24"/>
+          <w:szCs w:val="24"/>
+        </w:rPr>
+        <w:t xml:space="preserve"> &amp; MongoDBCompass</w:t>
       </w:r>
     </w:p>
     <w:p>
@@ -1882,98 +1860,9 @@
           <w:color w:val="FFFFFF" w:themeColor="background1"/>
           <w:sz w:val="24"/>
           <w:szCs w:val="24"/>
-        </w:rPr>
-      </w:pPr>
-      <w:r>
-        <w:rPr>
-          <w:color w:val="FFFFFF" w:themeColor="background1"/>
-          <w:sz w:val="24"/>
-          <w:szCs w:val="24"/>
-        </w:rPr>
-        <w:t xml:space="preserve">Arbejdet i Visual Studio </w:t>
-      </w:r>
-      <w:r>
-        <w:rPr>
-          <w:color w:val="FFFFFF" w:themeColor="background1"/>
-          <w:sz w:val="24"/>
-          <w:szCs w:val="24"/>
-        </w:rPr>
-        <w:t xml:space="preserve">&amp; </w:t>
-      </w:r>
-      <w:r>
-        <w:rPr>
-          <w:color w:val="FFFFFF" w:themeColor="background1"/>
-          <w:sz w:val="24"/>
-          <w:szCs w:val="24"/>
-        </w:rPr>
-        <w:t>V</w:t>
-      </w:r>
-      <w:r>
-        <w:rPr>
-          <w:color w:val="FFFFFF" w:themeColor="background1"/>
-          <w:sz w:val="24"/>
-          <w:szCs w:val="24"/>
-        </w:rPr>
-        <w:t xml:space="preserve">isual </w:t>
-      </w:r>
-      <w:r>
-        <w:rPr>
-          <w:color w:val="FFFFFF" w:themeColor="background1"/>
-          <w:sz w:val="24"/>
-          <w:szCs w:val="24"/>
-        </w:rPr>
-        <w:t>S</w:t>
-      </w:r>
-      <w:r>
-        <w:rPr>
-          <w:color w:val="FFFFFF" w:themeColor="background1"/>
-          <w:sz w:val="24"/>
-          <w:szCs w:val="24"/>
-        </w:rPr>
-        <w:t>tudio</w:t>
-      </w:r>
-      <w:r>
-        <w:rPr>
-          <w:color w:val="FFFFFF" w:themeColor="background1"/>
-          <w:sz w:val="24"/>
-          <w:szCs w:val="24"/>
-        </w:rPr>
-        <w:t xml:space="preserve"> Code</w:t>
-      </w:r>
-      <w:r>
-        <w:rPr>
-          <w:color w:val="FFFFFF" w:themeColor="background1"/>
-          <w:sz w:val="24"/>
-          <w:szCs w:val="24"/>
-        </w:rPr>
-        <w:t xml:space="preserve"> </w:t>
-      </w:r>
-      <w:r>
-        <w:rPr>
-          <w:color w:val="FFFFFF" w:themeColor="background1"/>
-          <w:sz w:val="24"/>
-          <w:szCs w:val="24"/>
-        </w:rPr>
-        <w:t>og en smule i MSSQL SMS</w:t>
-      </w:r>
-    </w:p>
-    <w:p>
-      <w:pPr>
-        <w:pStyle w:val="ListParagraph"/>
-        <w:numPr>
-          <w:ilvl w:val="0"/>
-          <w:numId w:val="1"/>
-        </w:numPr>
-        <w:spacing w:after="120"/>
-        <w:ind w:left="360"/>
-        <w:rPr>
-          <w:color w:val="FFFFFF" w:themeColor="background1"/>
-          <w:sz w:val="24"/>
-          <w:szCs w:val="24"/>
           <w:lang w:val="en-US"/>
         </w:rPr>
       </w:pPr>
-      <w:proofErr w:type="spellStart"/>
       <w:r>
         <w:rPr>
           <w:color w:val="FFFFFF" w:themeColor="background1"/>
@@ -1981,9 +1870,8 @@
           <w:szCs w:val="24"/>
           <w:lang w:val="en-US"/>
         </w:rPr>
-        <w:t>Kodet</w:t>
-      </w:r>
-      <w:proofErr w:type="spellEnd"/>
+        <w:t>Kodet i C#, Javascript, Typescript, HTML</w:t>
+      </w:r>
       <w:r>
         <w:rPr>
           <w:color w:val="FFFFFF" w:themeColor="background1"/>
@@ -1991,9 +1879,8 @@
           <w:szCs w:val="24"/>
           <w:lang w:val="en-US"/>
         </w:rPr>
-        <w:t xml:space="preserve"> </w:t>
-      </w:r>
-      <w:proofErr w:type="spellStart"/>
+        <w:t xml:space="preserve"> &amp; (S)</w:t>
+      </w:r>
       <w:r>
         <w:rPr>
           <w:color w:val="FFFFFF" w:themeColor="background1"/>
@@ -2001,37 +1888,7 @@
           <w:szCs w:val="24"/>
           <w:lang w:val="en-US"/>
         </w:rPr>
-        <w:t>i</w:t>
-      </w:r>
-      <w:proofErr w:type="spellEnd"/>
-      <w:r>
-        <w:rPr>
-          <w:color w:val="FFFFFF" w:themeColor="background1"/>
-          <w:sz w:val="24"/>
-          <w:szCs w:val="24"/>
-          <w:lang w:val="en-US"/>
-        </w:rPr>
-        <w:t xml:space="preserve"> C#, </w:t>
-      </w:r>
-      <w:proofErr w:type="spellStart"/>
-      <w:r>
-        <w:rPr>
-          <w:color w:val="FFFFFF" w:themeColor="background1"/>
-          <w:sz w:val="24"/>
-          <w:szCs w:val="24"/>
-          <w:lang w:val="en-US"/>
-        </w:rPr>
-        <w:t>Javascript</w:t>
-      </w:r>
-      <w:proofErr w:type="spellEnd"/>
-      <w:r>
-        <w:rPr>
-          <w:color w:val="FFFFFF" w:themeColor="background1"/>
-          <w:sz w:val="24"/>
-          <w:szCs w:val="24"/>
-          <w:lang w:val="en-US"/>
-        </w:rPr>
-        <w:t>, Typescript, HTML/CSS</w:t>
+        <w:t>CSS</w:t>
       </w:r>
     </w:p>
     <w:sectPr>

</xml_diff>

<commit_message>
Seperated application and CV
</commit_message>
<xml_diff>
--- a/Application/Ansøgning og CV.docx
+++ b/Application/Ansøgning og CV.docx
@@ -73,15 +73,51 @@
           <w:sz w:val="24"/>
           <w:szCs w:val="24"/>
         </w:rPr>
-        <w:t>Jeg har altid været interesseret i programmeringsverdenen, og har siden folkeskolen leget med logikken i bl.a. sheets, Minecraft</w:t>
-      </w:r>
-      <w:r>
-        <w:rPr>
-          <w:color w:val="FFFFFF" w:themeColor="background1"/>
-          <w:sz w:val="24"/>
-          <w:szCs w:val="24"/>
-        </w:rPr>
-        <w:t>s ”redstone”</w:t>
+        <w:t xml:space="preserve">Jeg har altid været interesseret i programmeringsverdenen, og har siden folkeskolen leget med logikken i bl.a. </w:t>
+      </w:r>
+      <w:proofErr w:type="spellStart"/>
+      <w:r>
+        <w:rPr>
+          <w:color w:val="FFFFFF" w:themeColor="background1"/>
+          <w:sz w:val="24"/>
+          <w:szCs w:val="24"/>
+        </w:rPr>
+        <w:t>sheets</w:t>
+      </w:r>
+      <w:proofErr w:type="spellEnd"/>
+      <w:r>
+        <w:rPr>
+          <w:color w:val="FFFFFF" w:themeColor="background1"/>
+          <w:sz w:val="24"/>
+          <w:szCs w:val="24"/>
+        </w:rPr>
+        <w:t>, Minecraft</w:t>
+      </w:r>
+      <w:r>
+        <w:rPr>
+          <w:color w:val="FFFFFF" w:themeColor="background1"/>
+          <w:sz w:val="24"/>
+          <w:szCs w:val="24"/>
+        </w:rPr>
+        <w:t>s ”</w:t>
+      </w:r>
+      <w:proofErr w:type="spellStart"/>
+      <w:r>
+        <w:rPr>
+          <w:color w:val="FFFFFF" w:themeColor="background1"/>
+          <w:sz w:val="24"/>
+          <w:szCs w:val="24"/>
+        </w:rPr>
+        <w:t>redstone</w:t>
+      </w:r>
+      <w:proofErr w:type="spellEnd"/>
+      <w:r>
+        <w:rPr>
+          <w:color w:val="FFFFFF" w:themeColor="background1"/>
+          <w:sz w:val="24"/>
+          <w:szCs w:val="24"/>
+        </w:rPr>
+        <w:t>”</w:t>
       </w:r>
       <w:r>
         <w:rPr>
@@ -147,6 +183,7 @@
         <w:r>
           <w:rPr>
             <w:rStyle w:val="Hyperlink"/>
+            <w:color w:val="8EAADB" w:themeColor="accent1" w:themeTint="99"/>
             <w:sz w:val="24"/>
             <w:szCs w:val="24"/>
           </w:rPr>
@@ -155,21 +192,41 @@
       </w:hyperlink>
       <w:r>
         <w:rPr>
-          <w:color w:val="FFFFFF" w:themeColor="background1"/>
-          <w:sz w:val="24"/>
-          <w:szCs w:val="24"/>
-        </w:rPr>
-        <w:t xml:space="preserve"> eller </w:t>
+          <w:color w:val="8EAADB" w:themeColor="accent1" w:themeTint="99"/>
+          <w:sz w:val="24"/>
+          <w:szCs w:val="24"/>
+        </w:rPr>
+        <w:t xml:space="preserve"> </w:t>
+      </w:r>
+      <w:r>
+        <w:rPr>
+          <w:color w:val="FFFFFF" w:themeColor="background1"/>
+          <w:sz w:val="24"/>
+          <w:szCs w:val="24"/>
+        </w:rPr>
+        <w:t xml:space="preserve">eller </w:t>
       </w:r>
       <w:hyperlink r:id="rId7" w:history="1">
         <w:r>
           <w:rPr>
             <w:rStyle w:val="Hyperlink"/>
+            <w:color w:val="8EAADB" w:themeColor="accent1" w:themeTint="99"/>
             <w:sz w:val="24"/>
             <w:szCs w:val="24"/>
           </w:rPr>
-          <w:t>min Github</w:t>
+          <w:t xml:space="preserve">min </w:t>
         </w:r>
+        <w:proofErr w:type="spellStart"/>
+        <w:r>
+          <w:rPr>
+            <w:rStyle w:val="Hyperlink"/>
+            <w:color w:val="8EAADB" w:themeColor="accent1" w:themeTint="99"/>
+            <w:sz w:val="24"/>
+            <w:szCs w:val="24"/>
+          </w:rPr>
+          <w:t>Github</w:t>
+        </w:r>
+        <w:proofErr w:type="spellEnd"/>
       </w:hyperlink>
       <w:r>
         <w:rPr>
@@ -235,15 +292,61 @@
           <w:sz w:val="24"/>
           <w:szCs w:val="24"/>
         </w:rPr>
-        <w:t xml:space="preserve">Det meste af min fritid går til Discord. Jeg kan bruge en hel dag på at sidde og programmere min Discord Bot, Pingu, eller sidde og studere Discords </w:t>
-      </w:r>
-      <w:r>
-        <w:rPr>
-          <w:color w:val="FFFFFF" w:themeColor="background1"/>
-          <w:sz w:val="24"/>
-          <w:szCs w:val="24"/>
-        </w:rPr>
-        <w:t>React HTML</w:t>
+        <w:t xml:space="preserve">Det meste af min fritid går til Discord. Jeg kan bruge en hel dag på at sidde og programmere min Discord </w:t>
+      </w:r>
+      <w:proofErr w:type="spellStart"/>
+      <w:r>
+        <w:rPr>
+          <w:color w:val="FFFFFF" w:themeColor="background1"/>
+          <w:sz w:val="24"/>
+          <w:szCs w:val="24"/>
+        </w:rPr>
+        <w:t>Bot</w:t>
+      </w:r>
+      <w:proofErr w:type="spellEnd"/>
+      <w:r>
+        <w:rPr>
+          <w:color w:val="FFFFFF" w:themeColor="background1"/>
+          <w:sz w:val="24"/>
+          <w:szCs w:val="24"/>
+        </w:rPr>
+        <w:t xml:space="preserve">, </w:t>
+      </w:r>
+      <w:proofErr w:type="spellStart"/>
+      <w:r>
+        <w:rPr>
+          <w:color w:val="FFFFFF" w:themeColor="background1"/>
+          <w:sz w:val="24"/>
+          <w:szCs w:val="24"/>
+        </w:rPr>
+        <w:t>Pingu</w:t>
+      </w:r>
+      <w:proofErr w:type="spellEnd"/>
+      <w:r>
+        <w:rPr>
+          <w:color w:val="FFFFFF" w:themeColor="background1"/>
+          <w:sz w:val="24"/>
+          <w:szCs w:val="24"/>
+        </w:rPr>
+        <w:t xml:space="preserve">, eller sidde og studere Discords </w:t>
+      </w:r>
+      <w:proofErr w:type="spellStart"/>
+      <w:r>
+        <w:rPr>
+          <w:color w:val="FFFFFF" w:themeColor="background1"/>
+          <w:sz w:val="24"/>
+          <w:szCs w:val="24"/>
+        </w:rPr>
+        <w:t>React</w:t>
+      </w:r>
+      <w:proofErr w:type="spellEnd"/>
+      <w:r>
+        <w:rPr>
+          <w:color w:val="FFFFFF" w:themeColor="background1"/>
+          <w:sz w:val="24"/>
+          <w:szCs w:val="24"/>
+        </w:rPr>
+        <w:t xml:space="preserve"> HTML</w:t>
       </w:r>
       <w:r>
         <w:rPr>
@@ -267,8 +370,18 @@
           <w:sz w:val="24"/>
           <w:szCs w:val="24"/>
         </w:rPr>
-        <w:t xml:space="preserve"> Javascript</w:t>
-      </w:r>
+        <w:t xml:space="preserve"> </w:t>
+      </w:r>
+      <w:proofErr w:type="spellStart"/>
+      <w:r>
+        <w:rPr>
+          <w:color w:val="FFFFFF" w:themeColor="background1"/>
+          <w:sz w:val="24"/>
+          <w:szCs w:val="24"/>
+        </w:rPr>
+        <w:t>Javascript</w:t>
+      </w:r>
+      <w:proofErr w:type="spellEnd"/>
       <w:r>
         <w:rPr>
           <w:color w:val="FFFFFF" w:themeColor="background1"/>
@@ -283,7 +396,25 @@
           <w:sz w:val="24"/>
           <w:szCs w:val="24"/>
         </w:rPr>
-        <w:t xml:space="preserve">Node.js, TypeScript, CSS &amp; HTML </w:t>
+        <w:t xml:space="preserve">Node.js, </w:t>
+      </w:r>
+      <w:proofErr w:type="spellStart"/>
+      <w:r>
+        <w:rPr>
+          <w:color w:val="FFFFFF" w:themeColor="background1"/>
+          <w:sz w:val="24"/>
+          <w:szCs w:val="24"/>
+        </w:rPr>
+        <w:t>TypeScript</w:t>
+      </w:r>
+      <w:proofErr w:type="spellEnd"/>
+      <w:r>
+        <w:rPr>
+          <w:color w:val="FFFFFF" w:themeColor="background1"/>
+          <w:sz w:val="24"/>
+          <w:szCs w:val="24"/>
+        </w:rPr>
+        <w:t xml:space="preserve">, CSS &amp; HTML </w:t>
       </w:r>
       <w:r>
         <w:rPr>
@@ -863,6 +994,7 @@
           <w:szCs w:val="24"/>
         </w:rPr>
       </w:pPr>
+      <w:proofErr w:type="spellStart"/>
       <w:r>
         <w:rPr>
           <w:b/>
@@ -871,7 +1003,18 @@
           <w:sz w:val="24"/>
           <w:szCs w:val="24"/>
         </w:rPr>
-        <w:t xml:space="preserve">Github: </w:t>
+        <w:t>Github</w:t>
+      </w:r>
+      <w:proofErr w:type="spellEnd"/>
+      <w:r>
+        <w:rPr>
+          <w:b/>
+          <w:bCs/>
+          <w:color w:val="FFFFFF" w:themeColor="background1"/>
+          <w:sz w:val="24"/>
+          <w:szCs w:val="24"/>
+        </w:rPr>
+        <w:t xml:space="preserve">: </w:t>
       </w:r>
       <w:hyperlink r:id="rId9" w:history="1">
         <w:r>
@@ -1876,8 +2019,18 @@
           <w:sz w:val="24"/>
           <w:szCs w:val="24"/>
         </w:rPr>
-        <w:t xml:space="preserve"> &amp; MongoDBCompass</w:t>
-      </w:r>
+        <w:t xml:space="preserve"> &amp; </w:t>
+      </w:r>
+      <w:proofErr w:type="spellStart"/>
+      <w:r>
+        <w:rPr>
+          <w:color w:val="FFFFFF" w:themeColor="background1"/>
+          <w:sz w:val="24"/>
+          <w:szCs w:val="24"/>
+        </w:rPr>
+        <w:t>MongoDBCompass</w:t>
+      </w:r>
+      <w:proofErr w:type="spellEnd"/>
     </w:p>
     <w:p>
       <w:pPr>
@@ -1895,6 +2048,7 @@
           <w:lang w:val="en-US"/>
         </w:rPr>
       </w:pPr>
+      <w:proofErr w:type="spellStart"/>
       <w:r>
         <w:rPr>
           <w:color w:val="FFFFFF" w:themeColor="background1"/>
@@ -1902,7 +2056,57 @@
           <w:szCs w:val="24"/>
           <w:lang w:val="en-US"/>
         </w:rPr>
-        <w:t>Kodet i C#, Javascript, Typescript, HTML</w:t>
+        <w:t>Kodet</w:t>
+      </w:r>
+      <w:proofErr w:type="spellEnd"/>
+      <w:r>
+        <w:rPr>
+          <w:color w:val="FFFFFF" w:themeColor="background1"/>
+          <w:sz w:val="24"/>
+          <w:szCs w:val="24"/>
+          <w:lang w:val="en-US"/>
+        </w:rPr>
+        <w:t xml:space="preserve"> </w:t>
+      </w:r>
+      <w:proofErr w:type="spellStart"/>
+      <w:r>
+        <w:rPr>
+          <w:color w:val="FFFFFF" w:themeColor="background1"/>
+          <w:sz w:val="24"/>
+          <w:szCs w:val="24"/>
+          <w:lang w:val="en-US"/>
+        </w:rPr>
+        <w:t>i</w:t>
+      </w:r>
+      <w:proofErr w:type="spellEnd"/>
+      <w:r>
+        <w:rPr>
+          <w:color w:val="FFFFFF" w:themeColor="background1"/>
+          <w:sz w:val="24"/>
+          <w:szCs w:val="24"/>
+          <w:lang w:val="en-US"/>
+        </w:rPr>
+        <w:t xml:space="preserve"> C#, </w:t>
+      </w:r>
+      <w:proofErr w:type="spellStart"/>
+      <w:r>
+        <w:rPr>
+          <w:color w:val="FFFFFF" w:themeColor="background1"/>
+          <w:sz w:val="24"/>
+          <w:szCs w:val="24"/>
+          <w:lang w:val="en-US"/>
+        </w:rPr>
+        <w:t>Javascript</w:t>
+      </w:r>
+      <w:proofErr w:type="spellEnd"/>
+      <w:r>
+        <w:rPr>
+          <w:color w:val="FFFFFF" w:themeColor="background1"/>
+          <w:sz w:val="24"/>
+          <w:szCs w:val="24"/>
+          <w:lang w:val="en-US"/>
+        </w:rPr>
+        <w:t>, Typescript, HTML</w:t>
       </w:r>
       <w:r>
         <w:rPr>

</xml_diff>

<commit_message>
Imagine SKP in 2021
</commit_message>
<xml_diff>
--- a/Application/Ansøgning og CV.docx
+++ b/Application/Ansøgning og CV.docx
@@ -1,7 +1,7 @@
 
 <file path=word/document.xml><?xml version="1.0" encoding="utf-8"?>
 <w:document xmlns:wpc="http://schemas.microsoft.com/office/word/2010/wordprocessingCanvas" xmlns:cx="http://schemas.microsoft.com/office/drawing/2014/chartex" xmlns:cx1="http://schemas.microsoft.com/office/drawing/2015/9/8/chartex" xmlns:cx2="http://schemas.microsoft.com/office/drawing/2015/10/21/chartex" xmlns:cx3="http://schemas.microsoft.com/office/drawing/2016/5/9/chartex" xmlns:cx4="http://schemas.microsoft.com/office/drawing/2016/5/10/chartex" xmlns:cx5="http://schemas.microsoft.com/office/drawing/2016/5/11/chartex" xmlns:cx6="http://schemas.microsoft.com/office/drawing/2016/5/12/chartex" xmlns:cx7="http://schemas.microsoft.com/office/drawing/2016/5/13/chartex" xmlns:cx8="http://schemas.microsoft.com/office/drawing/2016/5/14/chartex" xmlns:mc="http://schemas.openxmlformats.org/markup-compatibility/2006" xmlns:aink="http://schemas.microsoft.com/office/drawing/2016/ink" xmlns:am3d="http://schemas.microsoft.com/office/drawing/2017/model3d" xmlns:o="urn:schemas-microsoft-com:office:office" xmlns:r="http://schemas.openxmlformats.org/officeDocument/2006/relationships" xmlns:m="http://schemas.openxmlformats.org/officeDocument/2006/math" xmlns:v="urn:schemas-microsoft-com:vml" xmlns:wp14="http://schemas.microsoft.com/office/word/2010/wordprocessingDrawing" xmlns:wp="http://schemas.openxmlformats.org/drawingml/2006/wordprocessingDrawing" xmlns:w10="urn:schemas-microsoft-com:office:word" xmlns:w="http://schemas.openxmlformats.org/wordprocessingml/2006/main" xmlns:w14="http://schemas.microsoft.com/office/word/2010/wordml" xmlns:w15="http://schemas.microsoft.com/office/word/2012/wordml" xmlns:w16cex="http://schemas.microsoft.com/office/word/2018/wordml/cex" xmlns:w16cid="http://schemas.microsoft.com/office/word/2016/wordml/cid" xmlns:w16="http://schemas.microsoft.com/office/word/2018/wordml" xmlns:w16sdtdh="http://schemas.microsoft.com/office/word/2020/wordml/sdtdatahash" xmlns:w16se="http://schemas.microsoft.com/office/word/2015/wordml/symex" xmlns:wpg="http://schemas.microsoft.com/office/word/2010/wordprocessingGroup" xmlns:wpi="http://schemas.microsoft.com/office/word/2010/wordprocessingInk" xmlns:wne="http://schemas.microsoft.com/office/word/2006/wordml" xmlns:wps="http://schemas.microsoft.com/office/word/2010/wordprocessingShape" mc:Ignorable="w14 w15 w16se w16cid w16 w16cex w16sdtdh wp14">
-  <w:background w:color="404040" w:themeColor="text1" w:themeTint="BF"/>
+  <w:background w:color="FFFFFF" w:themeColor="background1"/>
   <w:body>
     <w:p>
       <w:pPr>
@@ -9,8 +9,8 @@
           <w:b/>
           <w:bCs/>
           <w:color w:val="ED7D31" w:themeColor="accent2"/>
-          <w:sz w:val="44"/>
-          <w:szCs w:val="44"/>
+          <w:sz w:val="32"/>
+          <w:szCs w:val="32"/>
         </w:rPr>
       </w:pPr>
       <w:r>
@@ -18,128 +18,146 @@
           <w:b/>
           <w:bCs/>
           <w:color w:val="ED7D31" w:themeColor="accent2"/>
-          <w:sz w:val="44"/>
-          <w:szCs w:val="44"/>
-        </w:rPr>
-        <w:t>Datateknikker m. speciale i programmering</w:t>
-      </w:r>
-    </w:p>
-    <w:p>
-      <w:pPr>
-        <w:spacing w:after="120"/>
-        <w:rPr>
-          <w:color w:val="FFFFFF" w:themeColor="background1"/>
-          <w:sz w:val="24"/>
-          <w:szCs w:val="24"/>
-        </w:rPr>
-      </w:pPr>
-      <w:r>
-        <w:rPr>
-          <w:color w:val="FFFFFF" w:themeColor="background1"/>
-          <w:sz w:val="24"/>
-          <w:szCs w:val="24"/>
+          <w:sz w:val="32"/>
+          <w:szCs w:val="32"/>
+        </w:rPr>
+        <w:t>Ansøgning til d</w:t>
+      </w:r>
+      <w:r>
+        <w:rPr>
+          <w:b/>
+          <w:bCs/>
+          <w:color w:val="ED7D31" w:themeColor="accent2"/>
+          <w:sz w:val="32"/>
+          <w:szCs w:val="32"/>
+        </w:rPr>
+        <w:t>atateknikker m. speciale i programmering</w:t>
+      </w:r>
+      <w:r>
+        <w:rPr>
+          <w:b/>
+          <w:bCs/>
+          <w:color w:val="ED7D31" w:themeColor="accent2"/>
+          <w:sz w:val="32"/>
+          <w:szCs w:val="32"/>
+        </w:rPr>
+        <w:t>selev</w:t>
+      </w:r>
+    </w:p>
+    <w:p>
+      <w:pPr>
+        <w:spacing w:after="120"/>
+        <w:rPr>
+          <w:color w:val="0D0D0D" w:themeColor="text1" w:themeTint="F2"/>
+        </w:rPr>
+      </w:pPr>
+      <w:r>
+        <w:rPr>
+          <w:color w:val="0D0D0D" w:themeColor="text1" w:themeTint="F2"/>
         </w:rPr>
         <w:t xml:space="preserve">Mit navn er Daniel Simonsen, og jeg er en </w:t>
       </w:r>
       <w:r>
         <w:rPr>
-          <w:color w:val="FFFFFF" w:themeColor="background1"/>
-          <w:sz w:val="24"/>
-          <w:szCs w:val="24"/>
+          <w:color w:val="0D0D0D" w:themeColor="text1" w:themeTint="F2"/>
         </w:rPr>
         <w:t>20</w:t>
       </w:r>
       <w:r>
         <w:rPr>
-          <w:color w:val="FFFFFF" w:themeColor="background1"/>
-          <w:sz w:val="24"/>
-          <w:szCs w:val="24"/>
-        </w:rPr>
-        <w:t xml:space="preserve">-årig dreng, der er under uddannelse som datateknikker m. speciale i programmering på TECHCOLLEGE i Aalborg. </w:t>
-      </w:r>
-    </w:p>
-    <w:p>
-      <w:pPr>
-        <w:spacing w:after="120"/>
-        <w:rPr>
-          <w:color w:val="FFFFFF" w:themeColor="background1"/>
-          <w:sz w:val="24"/>
-          <w:szCs w:val="24"/>
-        </w:rPr>
-      </w:pPr>
-      <w:r>
-        <w:rPr>
-          <w:color w:val="FFFFFF" w:themeColor="background1"/>
-          <w:sz w:val="24"/>
-          <w:szCs w:val="24"/>
-        </w:rPr>
-        <w:t xml:space="preserve">Jeg har altid været interesseret i programmeringsverdenen, og har siden folkeskolen leget med logikken i bl.a. </w:t>
+          <w:color w:val="0D0D0D" w:themeColor="text1" w:themeTint="F2"/>
+        </w:rPr>
+        <w:t>-årig dreng</w:t>
+      </w:r>
+      <w:r>
+        <w:rPr>
+          <w:color w:val="0D0D0D" w:themeColor="text1" w:themeTint="F2"/>
+        </w:rPr>
+        <w:t xml:space="preserve"> fra Frederikshavn, som brænder for web udvikling og OOP.</w:t>
+      </w:r>
+    </w:p>
+    <w:p>
+      <w:pPr>
+        <w:spacing w:after="120"/>
+        <w:rPr>
+          <w:color w:val="0D0D0D" w:themeColor="text1" w:themeTint="F2"/>
+        </w:rPr>
+      </w:pPr>
+      <w:r>
+        <w:rPr>
+          <w:color w:val="0D0D0D" w:themeColor="text1" w:themeTint="F2"/>
+        </w:rPr>
+        <w:t xml:space="preserve">Jeg har altid været interesseret i programmeringsverdenen, og har siden folkeskolen leget med </w:t>
       </w:r>
       <w:proofErr w:type="spellStart"/>
       <w:r>
         <w:rPr>
-          <w:color w:val="FFFFFF" w:themeColor="background1"/>
-          <w:sz w:val="24"/>
-          <w:szCs w:val="24"/>
-        </w:rPr>
-        <w:t>sheets</w:t>
+          <w:color w:val="0D0D0D" w:themeColor="text1" w:themeTint="F2"/>
+        </w:rPr>
+        <w:t>programmeringslogiken</w:t>
       </w:r>
       <w:proofErr w:type="spellEnd"/>
       <w:r>
         <w:rPr>
-          <w:color w:val="FFFFFF" w:themeColor="background1"/>
-          <w:sz w:val="24"/>
-          <w:szCs w:val="24"/>
+          <w:color w:val="0D0D0D" w:themeColor="text1" w:themeTint="F2"/>
+        </w:rPr>
+        <w:t xml:space="preserve"> i bl.a. </w:t>
+      </w:r>
+      <w:proofErr w:type="spellStart"/>
+      <w:r>
+        <w:rPr>
+          <w:color w:val="0D0D0D" w:themeColor="text1" w:themeTint="F2"/>
+        </w:rPr>
+        <w:t>S</w:t>
+      </w:r>
+      <w:r>
+        <w:rPr>
+          <w:color w:val="0D0D0D" w:themeColor="text1" w:themeTint="F2"/>
+        </w:rPr>
+        <w:t>heets</w:t>
+      </w:r>
+      <w:proofErr w:type="spellEnd"/>
+      <w:r>
+        <w:rPr>
+          <w:color w:val="0D0D0D" w:themeColor="text1" w:themeTint="F2"/>
         </w:rPr>
         <w:t>, Minecraft</w:t>
       </w:r>
       <w:r>
         <w:rPr>
-          <w:color w:val="FFFFFF" w:themeColor="background1"/>
-          <w:sz w:val="24"/>
-          <w:szCs w:val="24"/>
+          <w:color w:val="0D0D0D" w:themeColor="text1" w:themeTint="F2"/>
         </w:rPr>
         <w:t>s ”</w:t>
       </w:r>
       <w:proofErr w:type="spellStart"/>
       <w:r>
         <w:rPr>
-          <w:color w:val="FFFFFF" w:themeColor="background1"/>
-          <w:sz w:val="24"/>
-          <w:szCs w:val="24"/>
+          <w:color w:val="0D0D0D" w:themeColor="text1" w:themeTint="F2"/>
         </w:rPr>
         <w:t>redstone</w:t>
       </w:r>
       <w:proofErr w:type="spellEnd"/>
       <w:r>
         <w:rPr>
-          <w:color w:val="FFFFFF" w:themeColor="background1"/>
-          <w:sz w:val="24"/>
-          <w:szCs w:val="24"/>
+          <w:color w:val="0D0D0D" w:themeColor="text1" w:themeTint="F2"/>
         </w:rPr>
         <w:t>”</w:t>
       </w:r>
       <w:r>
         <w:rPr>
-          <w:color w:val="FFFFFF" w:themeColor="background1"/>
-          <w:sz w:val="24"/>
-          <w:szCs w:val="24"/>
+          <w:color w:val="0D0D0D" w:themeColor="text1" w:themeTint="F2"/>
         </w:rPr>
         <w:t xml:space="preserve"> &amp; RPG Maker</w:t>
       </w:r>
       <w:r>
         <w:rPr>
-          <w:color w:val="FFFFFF" w:themeColor="background1"/>
-          <w:sz w:val="24"/>
-          <w:szCs w:val="24"/>
+          <w:color w:val="0D0D0D" w:themeColor="text1" w:themeTint="F2"/>
         </w:rPr>
         <w:t xml:space="preserve"> XP</w:t>
       </w:r>
       <w:r>
         <w:rPr>
-          <w:color w:val="FFFFFF" w:themeColor="background1"/>
-          <w:sz w:val="24"/>
-          <w:szCs w:val="24"/>
+          <w:color w:val="0D0D0D" w:themeColor="text1" w:themeTint="F2"/>
         </w:rPr>
         <w:t>.</w:t>
       </w:r>
@@ -148,16 +166,12 @@
       <w:pPr>
         <w:spacing w:after="120"/>
         <w:rPr>
-          <w:color w:val="FFFFFF" w:themeColor="background1"/>
-          <w:sz w:val="24"/>
-          <w:szCs w:val="24"/>
-        </w:rPr>
-      </w:pPr>
-      <w:r>
-        <w:rPr>
-          <w:color w:val="FFFFFF" w:themeColor="background1"/>
-          <w:sz w:val="24"/>
-          <w:szCs w:val="24"/>
+          <w:color w:val="0D0D0D" w:themeColor="text1" w:themeTint="F2"/>
+        </w:rPr>
+      </w:pPr>
+      <w:r>
+        <w:rPr>
+          <w:color w:val="0D0D0D" w:themeColor="text1" w:themeTint="F2"/>
         </w:rPr>
         <w:t>Siden starten af uddannelsen, har jeg elsket OOP og brugt mange timer på at lave smarte hierarkier. Dog har jeg siden brobygning i 9. klasse haft interesse i web udvikling, og har for nyligt fået stor interesse i komponent udvikling i f.eks. Vue.js &amp; React.js.</w:t>
       </w:r>
@@ -166,73 +180,344 @@
       <w:pPr>
         <w:spacing w:after="120"/>
         <w:rPr>
-          <w:color w:val="FFFFFF" w:themeColor="background1"/>
-          <w:sz w:val="18"/>
-          <w:szCs w:val="18"/>
-        </w:rPr>
-      </w:pPr>
-      <w:r>
-        <w:rPr>
-          <w:color w:val="FFFFFF" w:themeColor="background1"/>
-          <w:sz w:val="24"/>
-          <w:szCs w:val="24"/>
-        </w:rPr>
-        <w:t xml:space="preserve">Nogle eksempler på mine projekter kan ses på enten </w:t>
-      </w:r>
+          <w:color w:val="0D0D0D" w:themeColor="text1" w:themeTint="F2"/>
+        </w:rPr>
+      </w:pPr>
+      <w:r>
+        <w:rPr>
+          <w:color w:val="0D0D0D" w:themeColor="text1" w:themeTint="F2"/>
+        </w:rPr>
+        <w:t xml:space="preserve">Alle mine projekter kan findes på min </w:t>
+      </w:r>
+      <w:proofErr w:type="spellStart"/>
+      <w:r>
+        <w:rPr>
+          <w:color w:val="0D0D0D" w:themeColor="text1" w:themeTint="F2"/>
+        </w:rPr>
+        <w:t>Github</w:t>
+      </w:r>
+      <w:proofErr w:type="spellEnd"/>
+      <w:r>
+        <w:rPr>
+          <w:color w:val="0D0D0D" w:themeColor="text1" w:themeTint="F2"/>
+        </w:rPr>
+        <w:t xml:space="preserve">, /DanielSimonsen90, hvor de fleste ligger enten i </w:t>
+      </w:r>
+      <w:r>
+        <w:rPr>
+          <w:b/>
+          <w:bCs/>
+          <w:color w:val="0D0D0D" w:themeColor="text1" w:themeTint="F2"/>
+        </w:rPr>
+        <w:t xml:space="preserve">Education </w:t>
+      </w:r>
+      <w:r>
+        <w:rPr>
+          <w:color w:val="0D0D0D" w:themeColor="text1" w:themeTint="F2"/>
+        </w:rPr>
+        <w:t xml:space="preserve">eller </w:t>
+      </w:r>
+      <w:r>
+        <w:rPr>
+          <w:b/>
+          <w:bCs/>
+          <w:color w:val="0D0D0D" w:themeColor="text1" w:themeTint="F2"/>
+        </w:rPr>
+        <w:t xml:space="preserve">SKP </w:t>
+      </w:r>
+      <w:proofErr w:type="spellStart"/>
+      <w:r>
+        <w:rPr>
+          <w:color w:val="0D0D0D" w:themeColor="text1" w:themeTint="F2"/>
+        </w:rPr>
+        <w:t>respositoriet</w:t>
+      </w:r>
+      <w:proofErr w:type="spellEnd"/>
+      <w:r>
+        <w:rPr>
+          <w:color w:val="0D0D0D" w:themeColor="text1" w:themeTint="F2"/>
+        </w:rPr>
+        <w:t xml:space="preserve">, ellers vil jeg foreslå at kikke på mine </w:t>
+      </w:r>
+      <w:proofErr w:type="spellStart"/>
+      <w:r>
+        <w:rPr>
+          <w:color w:val="0D0D0D" w:themeColor="text1" w:themeTint="F2"/>
+        </w:rPr>
+        <w:t>DanhoLibraries</w:t>
+      </w:r>
+      <w:proofErr w:type="spellEnd"/>
+      <w:r>
+        <w:rPr>
+          <w:color w:val="0D0D0D" w:themeColor="text1" w:themeTint="F2"/>
+        </w:rPr>
+        <w:t>.</w:t>
+      </w:r>
+    </w:p>
+    <w:p>
+      <w:pPr>
+        <w:spacing w:after="120"/>
+        <w:rPr>
+          <w:color w:val="0D0D0D" w:themeColor="text1" w:themeTint="F2"/>
+        </w:rPr>
+      </w:pPr>
+    </w:p>
+    <w:p>
+      <w:pPr>
+        <w:spacing w:after="0"/>
+        <w:rPr>
+          <w:color w:val="0D0D0D" w:themeColor="text1" w:themeTint="F2"/>
+        </w:rPr>
+      </w:pPr>
+      <w:proofErr w:type="spellStart"/>
+      <w:r>
+        <w:rPr>
+          <w:color w:val="0D0D0D" w:themeColor="text1" w:themeTint="F2"/>
+        </w:rPr>
+        <w:t>Portfolie</w:t>
+      </w:r>
+      <w:proofErr w:type="spellEnd"/>
+      <w:r>
+        <w:rPr>
+          <w:color w:val="0D0D0D" w:themeColor="text1" w:themeTint="F2"/>
+        </w:rPr>
+        <w:t xml:space="preserve"> hjemmeside m. projekter (ASP.NET):</w:t>
+      </w:r>
+    </w:p>
+    <w:p>
+      <w:pPr>
+        <w:spacing w:after="0"/>
+        <w:rPr>
+          <w:color w:val="0D0D0D" w:themeColor="text1" w:themeTint="F2"/>
+        </w:rPr>
+      </w:pPr>
       <w:hyperlink r:id="rId6" w:history="1">
         <w:r>
           <w:rPr>
             <w:rStyle w:val="Hyperlink"/>
-            <w:color w:val="8EAADB" w:themeColor="accent1" w:themeTint="99"/>
-            <w:sz w:val="24"/>
-            <w:szCs w:val="24"/>
           </w:rPr>
-          <w:t>min hjemmeside</w:t>
+          <w:t>https://danhosaurportfolio.azurewebsites.net/</w:t>
         </w:r>
       </w:hyperlink>
       <w:r>
         <w:rPr>
-          <w:color w:val="8EAADB" w:themeColor="accent1" w:themeTint="99"/>
-          <w:sz w:val="24"/>
-          <w:szCs w:val="24"/>
+          <w:color w:val="0D0D0D" w:themeColor="text1" w:themeTint="F2"/>
         </w:rPr>
         <w:t xml:space="preserve"> </w:t>
       </w:r>
-      <w:r>
-        <w:rPr>
-          <w:color w:val="FFFFFF" w:themeColor="background1"/>
-          <w:sz w:val="24"/>
-          <w:szCs w:val="24"/>
-        </w:rPr>
-        <w:t xml:space="preserve">eller </w:t>
+      <w:proofErr w:type="spellStart"/>
+      <w:r>
+        <w:rPr>
+          <w:color w:val="0D0D0D" w:themeColor="text1" w:themeTint="F2"/>
+        </w:rPr>
+        <w:t>Portfolie</w:t>
+      </w:r>
+      <w:proofErr w:type="spellEnd"/>
+      <w:r>
+        <w:rPr>
+          <w:color w:val="0D0D0D" w:themeColor="text1" w:themeTint="F2"/>
+        </w:rPr>
+        <w:t xml:space="preserve"> hjemmeside uden projekter (Vue.js)</w:t>
+      </w:r>
+      <w:r>
+        <w:rPr>
+          <w:color w:val="0D0D0D" w:themeColor="text1" w:themeTint="F2"/>
+        </w:rPr>
+        <w:t xml:space="preserve"> </w:t>
       </w:r>
       <w:hyperlink r:id="rId7" w:history="1">
         <w:r>
           <w:rPr>
             <w:rStyle w:val="Hyperlink"/>
-            <w:color w:val="8EAADB" w:themeColor="accent1" w:themeTint="99"/>
-            <w:sz w:val="24"/>
-            <w:szCs w:val="24"/>
           </w:rPr>
-          <w:t xml:space="preserve">min </w:t>
+          <w:t>https://laughing-newton-fc0582.netlify.app/</w:t>
         </w:r>
-        <w:proofErr w:type="spellStart"/>
-        <w:r>
-          <w:rPr>
-            <w:rStyle w:val="Hyperlink"/>
-            <w:color w:val="8EAADB" w:themeColor="accent1" w:themeTint="99"/>
-            <w:sz w:val="24"/>
-            <w:szCs w:val="24"/>
-          </w:rPr>
-          <w:t>Github</w:t>
-        </w:r>
-        <w:proofErr w:type="spellEnd"/>
       </w:hyperlink>
       <w:r>
         <w:rPr>
-          <w:color w:val="FFFFFF" w:themeColor="background1"/>
-          <w:sz w:val="24"/>
-          <w:szCs w:val="24"/>
+          <w:color w:val="0D0D0D" w:themeColor="text1" w:themeTint="F2"/>
+        </w:rPr>
+        <w:t xml:space="preserve"> </w:t>
+      </w:r>
+    </w:p>
+    <w:p>
+      <w:pPr>
+        <w:spacing w:after="120"/>
+        <w:rPr>
+          <w:b/>
+          <w:bCs/>
+          <w:color w:val="00B0F0"/>
+          <w:sz w:val="28"/>
+          <w:szCs w:val="28"/>
+        </w:rPr>
+      </w:pPr>
+    </w:p>
+    <w:p>
+      <w:pPr>
+        <w:spacing w:after="120"/>
+        <w:rPr>
+          <w:color w:val="0D0D0D" w:themeColor="text1" w:themeTint="F2"/>
+        </w:rPr>
+      </w:pPr>
+      <w:r>
+        <w:rPr>
+          <w:b/>
+          <w:bCs/>
+          <w:color w:val="00B0F0"/>
+          <w:sz w:val="28"/>
+          <w:szCs w:val="28"/>
+        </w:rPr>
+        <w:t>Min Fritid</w:t>
+      </w:r>
+    </w:p>
+    <w:p>
+      <w:pPr>
+        <w:spacing w:after="0"/>
+        <w:rPr>
+          <w:color w:val="0D0D0D" w:themeColor="text1" w:themeTint="F2"/>
+        </w:rPr>
+      </w:pPr>
+      <w:r>
+        <w:rPr>
+          <w:color w:val="0D0D0D" w:themeColor="text1" w:themeTint="F2"/>
+        </w:rPr>
+        <w:t>Jeg bruger meget af min fritid på at programmere i Node</w:t>
+      </w:r>
+      <w:r>
+        <w:rPr>
+          <w:color w:val="0D0D0D" w:themeColor="text1" w:themeTint="F2"/>
+        </w:rPr>
+        <w:t xml:space="preserve">.js, hvor jeg har 3 forskellige projekter; min Discord </w:t>
+      </w:r>
+      <w:proofErr w:type="spellStart"/>
+      <w:r>
+        <w:rPr>
+          <w:color w:val="0D0D0D" w:themeColor="text1" w:themeTint="F2"/>
+        </w:rPr>
+        <w:t>bot</w:t>
+      </w:r>
+      <w:proofErr w:type="spellEnd"/>
+      <w:r>
+        <w:rPr>
+          <w:color w:val="0D0D0D" w:themeColor="text1" w:themeTint="F2"/>
+        </w:rPr>
+        <w:t xml:space="preserve"> </w:t>
+      </w:r>
+      <w:proofErr w:type="spellStart"/>
+      <w:r>
+        <w:rPr>
+          <w:b/>
+          <w:bCs/>
+          <w:color w:val="0D0D0D" w:themeColor="text1" w:themeTint="F2"/>
+        </w:rPr>
+        <w:t>Pingu</w:t>
+      </w:r>
+      <w:proofErr w:type="spellEnd"/>
+      <w:r>
+        <w:rPr>
+          <w:color w:val="0D0D0D" w:themeColor="text1" w:themeTint="F2"/>
+        </w:rPr>
+        <w:t xml:space="preserve">, </w:t>
+      </w:r>
+      <w:proofErr w:type="spellStart"/>
+      <w:r>
+        <w:rPr>
+          <w:b/>
+          <w:bCs/>
+          <w:color w:val="0D0D0D" w:themeColor="text1" w:themeTint="F2"/>
+        </w:rPr>
+        <w:t>PinguPackage</w:t>
+      </w:r>
+      <w:proofErr w:type="spellEnd"/>
+      <w:r>
+        <w:rPr>
+          <w:color w:val="0D0D0D" w:themeColor="text1" w:themeTint="F2"/>
+        </w:rPr>
+        <w:t xml:space="preserve"> typescript modulet, som </w:t>
+      </w:r>
+      <w:proofErr w:type="spellStart"/>
+      <w:r>
+        <w:rPr>
+          <w:color w:val="0D0D0D" w:themeColor="text1" w:themeTint="F2"/>
+        </w:rPr>
+        <w:t>library</w:t>
+      </w:r>
+      <w:proofErr w:type="spellEnd"/>
+      <w:r>
+        <w:rPr>
+          <w:color w:val="0D0D0D" w:themeColor="text1" w:themeTint="F2"/>
+        </w:rPr>
+        <w:t xml:space="preserve"> til </w:t>
+      </w:r>
+      <w:proofErr w:type="spellStart"/>
+      <w:r>
+        <w:rPr>
+          <w:color w:val="0D0D0D" w:themeColor="text1" w:themeTint="F2"/>
+        </w:rPr>
+        <w:t>Pingu</w:t>
+      </w:r>
+      <w:proofErr w:type="spellEnd"/>
+      <w:r>
+        <w:rPr>
+          <w:color w:val="0D0D0D" w:themeColor="text1" w:themeTint="F2"/>
+        </w:rPr>
+        <w:t xml:space="preserve"> projektet, og er nu i gang med at lære om React.js, efter at have lavet 3 forskellige projekter i Vue.js.</w:t>
+      </w:r>
+    </w:p>
+    <w:p>
+      <w:pPr>
+        <w:spacing w:after="0"/>
+        <w:rPr>
+          <w:color w:val="0D0D0D" w:themeColor="text1" w:themeTint="F2"/>
+          <w:sz w:val="16"/>
+          <w:szCs w:val="16"/>
+        </w:rPr>
+      </w:pPr>
+      <w:r>
+        <w:rPr>
+          <w:color w:val="0D0D0D" w:themeColor="text1" w:themeTint="F2"/>
+        </w:rPr>
+        <w:t xml:space="preserve">Jeg bruger meget af min fritid på at lære mere om hjemmeside opbygning og ser bl.a. youtubere som Web </w:t>
+      </w:r>
+      <w:proofErr w:type="spellStart"/>
+      <w:r>
+        <w:rPr>
+          <w:color w:val="0D0D0D" w:themeColor="text1" w:themeTint="F2"/>
+        </w:rPr>
+        <w:t>Dev</w:t>
+      </w:r>
+      <w:proofErr w:type="spellEnd"/>
+      <w:r>
+        <w:rPr>
+          <w:color w:val="0D0D0D" w:themeColor="text1" w:themeTint="F2"/>
+        </w:rPr>
+        <w:t xml:space="preserve"> </w:t>
+      </w:r>
+      <w:proofErr w:type="spellStart"/>
+      <w:r>
+        <w:rPr>
+          <w:color w:val="0D0D0D" w:themeColor="text1" w:themeTint="F2"/>
+        </w:rPr>
+        <w:t>Simplified</w:t>
+      </w:r>
+      <w:proofErr w:type="spellEnd"/>
+      <w:r>
+        <w:rPr>
+          <w:color w:val="0D0D0D" w:themeColor="text1" w:themeTint="F2"/>
+        </w:rPr>
+        <w:t xml:space="preserve">, Kevin Powell &amp; </w:t>
+      </w:r>
+      <w:proofErr w:type="spellStart"/>
+      <w:r>
+        <w:rPr>
+          <w:color w:val="0D0D0D" w:themeColor="text1" w:themeTint="F2"/>
+        </w:rPr>
+        <w:t>Fireship</w:t>
+      </w:r>
+      <w:proofErr w:type="spellEnd"/>
+      <w:r>
+        <w:rPr>
+          <w:color w:val="0D0D0D" w:themeColor="text1" w:themeTint="F2"/>
         </w:rPr>
         <w:t>.</w:t>
       </w:r>
@@ -251,458 +536,224 @@
         <w:rPr>
           <w:b/>
           <w:bCs/>
-          <w:color w:val="00B0F0"/>
-          <w:sz w:val="36"/>
-          <w:szCs w:val="36"/>
-        </w:rPr>
-      </w:pPr>
-      <w:r>
-        <w:rPr>
-          <w:b/>
-          <w:bCs/>
-          <w:color w:val="00B0F0"/>
-          <w:sz w:val="36"/>
-          <w:szCs w:val="36"/>
-        </w:rPr>
-        <w:t>Min Fritid</w:t>
-      </w:r>
-    </w:p>
-    <w:p>
-      <w:pPr>
-        <w:spacing w:after="0"/>
-        <w:rPr>
-          <w:color w:val="FFFFFF" w:themeColor="background1"/>
-          <w:sz w:val="28"/>
-          <w:szCs w:val="28"/>
-        </w:rPr>
-      </w:pPr>
-      <w:r>
-        <w:rPr>
-          <w:b/>
-          <w:bCs/>
-          <w:color w:val="FFFFFF" w:themeColor="background1"/>
-          <w:sz w:val="28"/>
-          <w:szCs w:val="28"/>
-        </w:rPr>
-        <w:t xml:space="preserve">Discord: </w:t>
-      </w:r>
-      <w:r>
-        <w:rPr>
-          <w:color w:val="FFFFFF" w:themeColor="background1"/>
-          <w:sz w:val="24"/>
-          <w:szCs w:val="24"/>
-        </w:rPr>
-        <w:t xml:space="preserve">Det meste af min fritid går til Discord. Jeg kan bruge en hel dag på at sidde og programmere min Discord </w:t>
-      </w:r>
-      <w:proofErr w:type="spellStart"/>
-      <w:r>
-        <w:rPr>
-          <w:color w:val="FFFFFF" w:themeColor="background1"/>
-          <w:sz w:val="24"/>
-          <w:szCs w:val="24"/>
-        </w:rPr>
-        <w:t>Bot</w:t>
-      </w:r>
-      <w:proofErr w:type="spellEnd"/>
-      <w:r>
-        <w:rPr>
-          <w:color w:val="FFFFFF" w:themeColor="background1"/>
-          <w:sz w:val="24"/>
-          <w:szCs w:val="24"/>
-        </w:rPr>
-        <w:t xml:space="preserve">, </w:t>
-      </w:r>
-      <w:proofErr w:type="spellStart"/>
-      <w:r>
-        <w:rPr>
-          <w:color w:val="FFFFFF" w:themeColor="background1"/>
-          <w:sz w:val="24"/>
-          <w:szCs w:val="24"/>
-        </w:rPr>
-        <w:t>Pingu</w:t>
-      </w:r>
-      <w:proofErr w:type="spellEnd"/>
-      <w:r>
-        <w:rPr>
-          <w:color w:val="FFFFFF" w:themeColor="background1"/>
-          <w:sz w:val="24"/>
-          <w:szCs w:val="24"/>
-        </w:rPr>
-        <w:t xml:space="preserve">, eller sidde og studere Discords </w:t>
-      </w:r>
-      <w:proofErr w:type="spellStart"/>
-      <w:r>
-        <w:rPr>
-          <w:color w:val="FFFFFF" w:themeColor="background1"/>
-          <w:sz w:val="24"/>
-          <w:szCs w:val="24"/>
-        </w:rPr>
-        <w:t>React</w:t>
-      </w:r>
-      <w:proofErr w:type="spellEnd"/>
-      <w:r>
-        <w:rPr>
-          <w:color w:val="FFFFFF" w:themeColor="background1"/>
-          <w:sz w:val="24"/>
-          <w:szCs w:val="24"/>
-        </w:rPr>
-        <w:t xml:space="preserve"> HTML</w:t>
-      </w:r>
-      <w:r>
-        <w:rPr>
-          <w:color w:val="FFFFFF" w:themeColor="background1"/>
-          <w:sz w:val="24"/>
-          <w:szCs w:val="24"/>
-        </w:rPr>
-        <w:t>. Min interesse for Discord, har hjulpet mig meget i min</w:t>
-      </w:r>
-      <w:r>
-        <w:rPr>
-          <w:color w:val="FFFFFF" w:themeColor="background1"/>
-          <w:sz w:val="24"/>
-          <w:szCs w:val="24"/>
-        </w:rPr>
-        <w:t xml:space="preserve"> viden omkring</w:t>
-      </w:r>
-      <w:r>
-        <w:rPr>
-          <w:color w:val="FFFFFF" w:themeColor="background1"/>
-          <w:sz w:val="24"/>
-          <w:szCs w:val="24"/>
-        </w:rPr>
-        <w:t xml:space="preserve"> </w:t>
-      </w:r>
-      <w:proofErr w:type="spellStart"/>
-      <w:r>
-        <w:rPr>
-          <w:color w:val="FFFFFF" w:themeColor="background1"/>
-          <w:sz w:val="24"/>
-          <w:szCs w:val="24"/>
-        </w:rPr>
-        <w:t>Javascript</w:t>
-      </w:r>
-      <w:proofErr w:type="spellEnd"/>
-      <w:r>
-        <w:rPr>
-          <w:color w:val="FFFFFF" w:themeColor="background1"/>
-          <w:sz w:val="24"/>
-          <w:szCs w:val="24"/>
-        </w:rPr>
-        <w:t xml:space="preserve">, </w:t>
-      </w:r>
-      <w:r>
-        <w:rPr>
-          <w:color w:val="FFFFFF" w:themeColor="background1"/>
-          <w:sz w:val="24"/>
-          <w:szCs w:val="24"/>
-        </w:rPr>
-        <w:t xml:space="preserve">Node.js, </w:t>
-      </w:r>
-      <w:proofErr w:type="spellStart"/>
-      <w:r>
-        <w:rPr>
-          <w:color w:val="FFFFFF" w:themeColor="background1"/>
-          <w:sz w:val="24"/>
-          <w:szCs w:val="24"/>
-        </w:rPr>
-        <w:t>TypeScript</w:t>
-      </w:r>
-      <w:proofErr w:type="spellEnd"/>
-      <w:r>
-        <w:rPr>
-          <w:color w:val="FFFFFF" w:themeColor="background1"/>
-          <w:sz w:val="24"/>
-          <w:szCs w:val="24"/>
-        </w:rPr>
-        <w:t xml:space="preserve">, CSS &amp; HTML </w:t>
-      </w:r>
-      <w:r>
-        <w:rPr>
-          <w:color w:val="FFFFFF" w:themeColor="background1"/>
-          <w:sz w:val="24"/>
-          <w:szCs w:val="24"/>
-        </w:rPr>
-        <w:t>&amp; React.js</w:t>
-      </w:r>
-      <w:r>
-        <w:rPr>
-          <w:color w:val="FFFFFF" w:themeColor="background1"/>
-          <w:sz w:val="24"/>
-          <w:szCs w:val="24"/>
-        </w:rPr>
-        <w:t>.</w:t>
-      </w:r>
-    </w:p>
-    <w:p>
-      <w:pPr>
-        <w:spacing w:after="0"/>
-        <w:rPr>
-          <w:color w:val="FFFFFF" w:themeColor="background1"/>
-          <w:sz w:val="24"/>
-          <w:szCs w:val="24"/>
-        </w:rPr>
-      </w:pPr>
-      <w:r>
-        <w:rPr>
-          <w:b/>
-          <w:bCs/>
-          <w:color w:val="FFFFFF" w:themeColor="background1"/>
-          <w:sz w:val="28"/>
-          <w:szCs w:val="28"/>
-        </w:rPr>
-        <w:t>FL Studio:</w:t>
-      </w:r>
-      <w:r>
-        <w:rPr>
-          <w:b/>
-          <w:bCs/>
-          <w:color w:val="FFFFFF" w:themeColor="background1"/>
-          <w:sz w:val="28"/>
-          <w:szCs w:val="28"/>
-        </w:rPr>
-        <w:t xml:space="preserve"> </w:t>
-      </w:r>
-      <w:r>
-        <w:rPr>
-          <w:color w:val="FFFFFF" w:themeColor="background1"/>
-          <w:sz w:val="24"/>
-          <w:szCs w:val="24"/>
-        </w:rPr>
-        <w:t>Jeg har siden 2017 lavet min egen musik via FL Studio, og kan ligesom mit Discord programmering, bruge en hel dag på at lave musik</w:t>
-      </w:r>
-    </w:p>
-    <w:p>
-      <w:pPr>
-        <w:spacing w:after="0"/>
-        <w:rPr>
-          <w:color w:val="FFFFFF" w:themeColor="background1"/>
-          <w:sz w:val="18"/>
-          <w:szCs w:val="18"/>
-        </w:rPr>
-      </w:pPr>
-      <w:r>
-        <w:rPr>
-          <w:b/>
-          <w:bCs/>
-          <w:color w:val="FFFFFF" w:themeColor="background1"/>
-          <w:sz w:val="28"/>
-          <w:szCs w:val="28"/>
-        </w:rPr>
-        <w:t>Overwatch:</w:t>
-      </w:r>
-      <w:r>
-        <w:rPr>
-          <w:b/>
-          <w:bCs/>
-          <w:color w:val="FFFFFF" w:themeColor="background1"/>
-          <w:sz w:val="28"/>
-          <w:szCs w:val="28"/>
-        </w:rPr>
-        <w:t xml:space="preserve"> </w:t>
-      </w:r>
-      <w:r>
-        <w:rPr>
-          <w:color w:val="FFFFFF" w:themeColor="background1"/>
-          <w:sz w:val="24"/>
-          <w:szCs w:val="24"/>
-        </w:rPr>
-        <w:t xml:space="preserve">Som programmør er man tit og ofte </w:t>
-      </w:r>
-      <w:r>
-        <w:rPr>
-          <w:color w:val="FFFFFF" w:themeColor="background1"/>
-          <w:sz w:val="24"/>
-          <w:szCs w:val="24"/>
-        </w:rPr>
-        <w:t>til spil</w:t>
-      </w:r>
-      <w:r>
-        <w:rPr>
-          <w:color w:val="FFFFFF" w:themeColor="background1"/>
-          <w:sz w:val="24"/>
-          <w:szCs w:val="24"/>
-        </w:rPr>
-        <w:t xml:space="preserve"> – og i mit tilfælde, er jeg glad for at spille Overwatch. </w:t>
-      </w:r>
-      <w:r>
-        <w:rPr>
-          <w:color w:val="FFFFFF" w:themeColor="background1"/>
-          <w:sz w:val="24"/>
-          <w:szCs w:val="24"/>
-        </w:rPr>
-        <w:t>Typisk spiller jeg sammen med mine venner for sjov, men andre gange tager jeg også ”forbedringshatten” på, og analyserer mine tidligere spil, og lede efter forbedringer til fremtidige spil.</w:t>
-      </w:r>
-    </w:p>
-    <w:p>
-      <w:pPr>
-        <w:rPr>
-          <w:color w:val="FFFFFF" w:themeColor="background1"/>
-          <w:sz w:val="18"/>
-          <w:szCs w:val="18"/>
-        </w:rPr>
-      </w:pPr>
-    </w:p>
-    <w:p>
-      <w:pPr>
+          <w:color w:val="00B050"/>
+          <w:sz w:val="30"/>
+          <w:szCs w:val="30"/>
+        </w:rPr>
+      </w:pPr>
+      <w:r>
         <w:rPr>
           <w:b/>
           <w:bCs/>
           <w:color w:val="00B050"/>
-          <w:sz w:val="36"/>
-          <w:szCs w:val="36"/>
-        </w:rPr>
-      </w:pPr>
-      <w:r>
+          <w:sz w:val="30"/>
+          <w:szCs w:val="30"/>
+        </w:rPr>
+        <w:t>Hvorfor mig?</w:t>
+      </w:r>
+    </w:p>
+    <w:p>
+      <w:pPr>
+        <w:spacing w:after="120"/>
+        <w:rPr>
+          <w:color w:val="0D0D0D" w:themeColor="text1" w:themeTint="F2"/>
+        </w:rPr>
+      </w:pPr>
+      <w:r>
+        <w:rPr>
+          <w:color w:val="0D0D0D" w:themeColor="text1" w:themeTint="F2"/>
+        </w:rPr>
+        <w:t xml:space="preserve">Siden brobygning i 9. klasse, har jeg haft stor interesse inden for web udvikling. Jeg er stor fan af </w:t>
+      </w:r>
+      <w:proofErr w:type="spellStart"/>
+      <w:r>
+        <w:rPr>
+          <w:color w:val="0D0D0D" w:themeColor="text1" w:themeTint="F2"/>
+        </w:rPr>
+        <w:t>Javascript</w:t>
+      </w:r>
+      <w:proofErr w:type="spellEnd"/>
+      <w:r>
+        <w:rPr>
+          <w:color w:val="0D0D0D" w:themeColor="text1" w:themeTint="F2"/>
+        </w:rPr>
+        <w:t xml:space="preserve"> &amp; Typescript, og har arbejdet med sprogene uafbrudt i 1½ år.</w:t>
+      </w:r>
+    </w:p>
+    <w:p>
+      <w:pPr>
+        <w:spacing w:after="120"/>
+        <w:rPr>
+          <w:color w:val="0D0D0D" w:themeColor="text1" w:themeTint="F2"/>
+        </w:rPr>
+      </w:pPr>
+      <w:r>
+        <w:rPr>
+          <w:color w:val="0D0D0D" w:themeColor="text1" w:themeTint="F2"/>
+        </w:rPr>
+        <w:t>Jeg er altid åben til at lære mere, om det er noget nyt eller noget smart.</w:t>
+      </w:r>
+    </w:p>
+    <w:p>
+      <w:pPr>
+        <w:spacing w:after="120"/>
+        <w:rPr>
+          <w:color w:val="0D0D0D" w:themeColor="text1" w:themeTint="F2"/>
+        </w:rPr>
+        <w:sectPr>
+          <w:pgSz w:w="11906" w:h="16838"/>
+          <w:pgMar w:top="1701" w:right="1134" w:bottom="1701" w:left="1134" w:header="708" w:footer="708" w:gutter="0"/>
+          <w:cols w:num="2" w:space="708"/>
+          <w:docGrid w:linePitch="360"/>
+        </w:sectPr>
+      </w:pPr>
+      <w:r>
+        <w:rPr>
+          <w:color w:val="0D0D0D" w:themeColor="text1" w:themeTint="F2"/>
+        </w:rPr>
+        <w:t>Jeg bliver nemt fanget af projekter og problemstillinger, og er utrolig dårlig til at holde pauser, når jeg har en problemstilling i hovedet, jeg vil have løst</w:t>
+      </w:r>
+      <w:r>
+        <w:rPr>
+          <w:color w:val="0D0D0D" w:themeColor="text1" w:themeTint="F2"/>
+        </w:rPr>
+        <w:t>.</w:t>
+      </w:r>
+    </w:p>
+    <w:p>
+      <w:pPr>
+        <w:spacing w:after="120"/>
+        <w:rPr>
+          <w:color w:val="0D0D0D" w:themeColor="text1" w:themeTint="F2"/>
+        </w:rPr>
+      </w:pPr>
+    </w:p>
+    <w:p>
+      <w:pPr>
+        <w:spacing w:after="120"/>
+        <w:rPr>
+          <w:color w:val="0D0D0D" w:themeColor="text1" w:themeTint="F2"/>
+        </w:rPr>
+      </w:pPr>
+    </w:p>
+    <w:p>
+      <w:pPr>
+        <w:spacing w:after="120"/>
+        <w:rPr>
+          <w:color w:val="0D0D0D" w:themeColor="text1" w:themeTint="F2"/>
+        </w:rPr>
+      </w:pPr>
+      <w:r>
+        <w:rPr>
+          <w:color w:val="0D0D0D" w:themeColor="text1" w:themeTint="F2"/>
+        </w:rPr>
+        <w:t>Jeg håber at jeg vækker interesse.</w:t>
+      </w:r>
+    </w:p>
+    <w:p>
+      <w:pPr>
+        <w:spacing w:after="120"/>
+        <w:rPr>
+          <w:color w:val="0D0D0D" w:themeColor="text1" w:themeTint="F2"/>
+        </w:rPr>
+      </w:pPr>
+    </w:p>
+    <w:p>
+      <w:pPr>
+        <w:spacing w:after="120"/>
+        <w:rPr>
+          <w:color w:val="0D0D0D" w:themeColor="text1" w:themeTint="F2"/>
+        </w:rPr>
+      </w:pPr>
+    </w:p>
+    <w:p>
+      <w:pPr>
+        <w:spacing w:after="120"/>
+        <w:rPr>
+          <w:color w:val="0D0D0D" w:themeColor="text1" w:themeTint="F2"/>
+        </w:rPr>
+      </w:pPr>
+      <w:r>
+        <w:rPr>
+          <w:color w:val="0D0D0D" w:themeColor="text1" w:themeTint="F2"/>
+        </w:rPr>
+        <w:t>Med venlig hilsen</w:t>
+      </w:r>
+    </w:p>
+    <w:p>
+      <w:pPr>
+        <w:spacing w:after="120"/>
+        <w:rPr>
+          <w:color w:val="0D0D0D" w:themeColor="text1" w:themeTint="F2"/>
+        </w:rPr>
+      </w:pPr>
+    </w:p>
+    <w:p>
+      <w:pPr>
+        <w:spacing w:after="120"/>
+        <w:rPr>
+          <w:color w:val="0D0D0D" w:themeColor="text1" w:themeTint="F2"/>
+        </w:rPr>
+      </w:pPr>
+    </w:p>
+    <w:p>
+      <w:pPr>
+        <w:spacing w:after="120"/>
+        <w:rPr>
+          <w:color w:val="0D0D0D" w:themeColor="text1" w:themeTint="F2"/>
+        </w:rPr>
+      </w:pPr>
+    </w:p>
+    <w:p>
+      <w:pPr>
+        <w:spacing w:after="120"/>
         <w:rPr>
           <w:b/>
           <w:bCs/>
-          <w:color w:val="00B050"/>
-          <w:sz w:val="36"/>
-          <w:szCs w:val="36"/>
-        </w:rPr>
-        <w:t>Hvorfor mig?</w:t>
-      </w:r>
-    </w:p>
-    <w:p>
-      <w:pPr>
-        <w:spacing w:after="120"/>
-        <w:rPr>
-          <w:color w:val="FFFFFF" w:themeColor="background1"/>
-          <w:sz w:val="24"/>
-          <w:szCs w:val="24"/>
-        </w:rPr>
-      </w:pPr>
-      <w:r>
-        <w:rPr>
-          <w:color w:val="FFFFFF" w:themeColor="background1"/>
-          <w:sz w:val="24"/>
-          <w:szCs w:val="24"/>
-        </w:rPr>
-        <w:t xml:space="preserve">Jeg er den bedste person i klassen til størstedelen af programmeringen vi </w:t>
-      </w:r>
-      <w:r>
-        <w:rPr>
-          <w:color w:val="FFFFFF" w:themeColor="background1"/>
-          <w:sz w:val="24"/>
-          <w:szCs w:val="24"/>
-        </w:rPr>
-        <w:t>har været</w:t>
-      </w:r>
-      <w:r>
-        <w:rPr>
-          <w:color w:val="FFFFFF" w:themeColor="background1"/>
-          <w:sz w:val="24"/>
-          <w:szCs w:val="24"/>
-        </w:rPr>
-        <w:t xml:space="preserve"> igennem på hovedforløbene. Mine klassekammerater har hurtigt lært, at hvis de er i tvivl om hvordan de når deres mål, eller hvis de har et problem med deres kode, kan de bare komme og spørge om hjælp. Min hjælpsomhed og programmeringsviden har endda spredt sig til mine kodekammerarter over </w:t>
-      </w:r>
-      <w:r>
-        <w:rPr>
-          <w:color w:val="FFFFFF" w:themeColor="background1"/>
-          <w:sz w:val="24"/>
-          <w:szCs w:val="24"/>
-        </w:rPr>
-        <w:t>nettet</w:t>
-      </w:r>
-      <w:r>
-        <w:rPr>
-          <w:color w:val="FFFFFF" w:themeColor="background1"/>
-          <w:sz w:val="24"/>
-          <w:szCs w:val="24"/>
-        </w:rPr>
-        <w:t xml:space="preserve"> – så selv de kommer og spørger om hjælp, hvis de kommer i problemer.</w:t>
-      </w:r>
-    </w:p>
-    <w:p>
-      <w:pPr>
-        <w:spacing w:after="120"/>
-        <w:rPr>
-          <w:color w:val="FFFFFF" w:themeColor="background1"/>
-          <w:sz w:val="24"/>
-          <w:szCs w:val="24"/>
-        </w:rPr>
-      </w:pPr>
-      <w:r>
-        <w:rPr>
-          <w:color w:val="FFFFFF" w:themeColor="background1"/>
-          <w:sz w:val="24"/>
-          <w:szCs w:val="24"/>
-        </w:rPr>
-        <w:t>Udover min programmeringsviden og glæde for at hjælpe andre, har jeg en meget blandet gruppe personlighed, der gør at jeg både kan tage imod arbejde og fokusere på det selv, eller holde styr på gruppearbejdet, og sørge for at jeg selv bliver tilfreds med slutresultatet.</w:t>
-      </w:r>
-    </w:p>
-    <w:p>
-      <w:pPr>
-        <w:spacing w:after="120"/>
-        <w:rPr>
-          <w:color w:val="FFFFFF" w:themeColor="background1"/>
-          <w:sz w:val="24"/>
-          <w:szCs w:val="24"/>
-        </w:rPr>
-      </w:pPr>
-      <w:r>
-        <w:rPr>
-          <w:color w:val="FFFFFF" w:themeColor="background1"/>
-          <w:sz w:val="24"/>
-          <w:szCs w:val="24"/>
-        </w:rPr>
-        <w:t>Jeg håber at jeg vækker interesse.</w:t>
-      </w:r>
-    </w:p>
-    <w:p>
-      <w:pPr>
-        <w:spacing w:after="120"/>
-        <w:rPr>
-          <w:color w:val="FFFFFF" w:themeColor="background1"/>
-          <w:sz w:val="24"/>
-          <w:szCs w:val="24"/>
-        </w:rPr>
-      </w:pPr>
-    </w:p>
-    <w:p>
-      <w:pPr>
-        <w:spacing w:after="120"/>
-        <w:rPr>
-          <w:color w:val="FFFFFF" w:themeColor="background1"/>
-          <w:sz w:val="24"/>
-          <w:szCs w:val="24"/>
-        </w:rPr>
-      </w:pPr>
-      <w:r>
-        <w:rPr>
-          <w:color w:val="FFFFFF" w:themeColor="background1"/>
-          <w:sz w:val="24"/>
-          <w:szCs w:val="24"/>
-        </w:rPr>
-        <w:t>Med venlig hilsen</w:t>
-      </w:r>
-      <w:r>
-        <w:rPr>
-          <w:color w:val="FFFFFF" w:themeColor="background1"/>
-          <w:sz w:val="24"/>
-          <w:szCs w:val="24"/>
-        </w:rPr>
-        <w:t xml:space="preserve">, </w:t>
-      </w:r>
-      <w:r>
-        <w:rPr>
-          <w:color w:val="FFFFFF" w:themeColor="background1"/>
-          <w:sz w:val="24"/>
-          <w:szCs w:val="24"/>
+          <w:color w:val="0D0D0D" w:themeColor="text1" w:themeTint="F2"/>
+          <w:sz w:val="24"/>
+          <w:szCs w:val="24"/>
+        </w:rPr>
+      </w:pPr>
+      <w:r>
+        <w:rPr>
+          <w:color w:val="0D0D0D" w:themeColor="text1" w:themeTint="F2"/>
         </w:rPr>
         <w:t>Daniel Simonsen</w:t>
       </w:r>
     </w:p>
     <w:p>
       <w:pPr>
-        <w:spacing w:after="120"/>
-        <w:rPr>
-          <w:color w:val="FFFFFF" w:themeColor="background1"/>
+        <w:rPr>
+          <w:b/>
+          <w:bCs/>
+          <w:color w:val="0D0D0D" w:themeColor="text1" w:themeTint="F2"/>
+          <w:sz w:val="24"/>
+          <w:szCs w:val="24"/>
+        </w:rPr>
+      </w:pPr>
+      <w:r>
+        <w:rPr>
+          <w:b/>
+          <w:bCs/>
+          <w:color w:val="0D0D0D" w:themeColor="text1" w:themeTint="F2"/>
+          <w:sz w:val="24"/>
+          <w:szCs w:val="24"/>
+        </w:rPr>
+        <w:br w:type="page"/>
+      </w:r>
+    </w:p>
+    <w:p>
+      <w:pPr>
+        <w:spacing w:after="120"/>
+        <w:rPr>
+          <w:color w:val="0D0D0D" w:themeColor="text1" w:themeTint="F2"/>
         </w:rPr>
       </w:pPr>
       <w:r>
         <w:rPr>
           <w:noProof/>
+          <w:color w:val="0D0D0D" w:themeColor="text1" w:themeTint="F2"/>
         </w:rPr>
         <w:lastRenderedPageBreak/>
         <w:drawing>
@@ -766,7 +817,7 @@
         <w:rPr>
           <w:b/>
           <w:bCs/>
-          <w:color w:val="FFFFFF" w:themeColor="background1"/>
+          <w:color w:val="0D0D0D" w:themeColor="text1" w:themeTint="F2"/>
           <w:sz w:val="24"/>
           <w:szCs w:val="24"/>
         </w:rPr>
@@ -774,13 +825,13 @@
       </w:r>
       <w:r>
         <w:rPr>
-          <w:color w:val="FFFFFF" w:themeColor="background1"/>
+          <w:color w:val="0D0D0D" w:themeColor="text1" w:themeTint="F2"/>
         </w:rPr>
         <w:t xml:space="preserve"> </w:t>
       </w:r>
       <w:r>
         <w:rPr>
-          <w:color w:val="FFFFFF" w:themeColor="background1"/>
+          <w:color w:val="0D0D0D" w:themeColor="text1" w:themeTint="F2"/>
           <w:sz w:val="24"/>
           <w:szCs w:val="24"/>
         </w:rPr>
@@ -791,7 +842,7 @@
       <w:pPr>
         <w:spacing w:after="120"/>
         <w:rPr>
-          <w:color w:val="FFFFFF" w:themeColor="background1"/>
+          <w:color w:val="0D0D0D" w:themeColor="text1" w:themeTint="F2"/>
           <w:sz w:val="24"/>
           <w:szCs w:val="24"/>
         </w:rPr>
@@ -800,7 +851,7 @@
         <w:rPr>
           <w:b/>
           <w:bCs/>
-          <w:color w:val="FFFFFF" w:themeColor="background1"/>
+          <w:color w:val="0D0D0D" w:themeColor="text1" w:themeTint="F2"/>
           <w:sz w:val="24"/>
           <w:szCs w:val="24"/>
         </w:rPr>
@@ -808,7 +859,7 @@
       </w:r>
       <w:r>
         <w:rPr>
-          <w:color w:val="FFFFFF" w:themeColor="background1"/>
+          <w:color w:val="0D0D0D" w:themeColor="text1" w:themeTint="F2"/>
           <w:sz w:val="24"/>
           <w:szCs w:val="24"/>
         </w:rPr>
@@ -818,7 +869,7 @@
         <w:rPr>
           <w:b/>
           <w:bCs/>
-          <w:color w:val="FFFFFF" w:themeColor="background1"/>
+          <w:color w:val="0D0D0D" w:themeColor="text1" w:themeTint="F2"/>
           <w:sz w:val="24"/>
           <w:szCs w:val="24"/>
         </w:rPr>
@@ -829,7 +880,7 @@
       <w:pPr>
         <w:spacing w:after="120"/>
         <w:rPr>
-          <w:color w:val="FFFFFF" w:themeColor="background1"/>
+          <w:color w:val="0D0D0D" w:themeColor="text1" w:themeTint="F2"/>
           <w:sz w:val="24"/>
           <w:szCs w:val="24"/>
         </w:rPr>
@@ -838,7 +889,7 @@
         <w:rPr>
           <w:b/>
           <w:bCs/>
-          <w:color w:val="FFFFFF" w:themeColor="background1"/>
+          <w:color w:val="0D0D0D" w:themeColor="text1" w:themeTint="F2"/>
           <w:sz w:val="24"/>
           <w:szCs w:val="24"/>
         </w:rPr>
@@ -846,7 +897,7 @@
       </w:r>
       <w:r>
         <w:rPr>
-          <w:color w:val="FFFFFF" w:themeColor="background1"/>
+          <w:color w:val="0D0D0D" w:themeColor="text1" w:themeTint="F2"/>
           <w:sz w:val="24"/>
           <w:szCs w:val="24"/>
         </w:rPr>
@@ -857,64 +908,40 @@
       <w:pPr>
         <w:spacing w:after="120"/>
         <w:rPr>
-          <w:color w:val="FFFFFF" w:themeColor="background1"/>
-          <w:sz w:val="24"/>
-          <w:szCs w:val="24"/>
-        </w:rPr>
-      </w:pPr>
-      <w:r>
-        <w:rPr>
-          <w:color w:val="FFFFFF" w:themeColor="background1"/>
-          <w:sz w:val="24"/>
-          <w:szCs w:val="24"/>
-        </w:rPr>
-        <w:t xml:space="preserve">                   </w:t>
-      </w:r>
-      <w:r>
-        <w:rPr>
-          <w:color w:val="FFFFFF" w:themeColor="background1"/>
-          <w:sz w:val="24"/>
-          <w:szCs w:val="24"/>
-        </w:rPr>
-        <w:t>Mosevej 30, 9900 Gærum</w:t>
-      </w:r>
-    </w:p>
-    <w:p>
-      <w:pPr>
-        <w:spacing w:after="120"/>
-        <w:rPr>
-          <w:color w:val="FFFFFF" w:themeColor="background1"/>
-          <w:sz w:val="24"/>
-          <w:szCs w:val="24"/>
-        </w:rPr>
-      </w:pPr>
-      <w:r>
-        <w:rPr>
-          <w:color w:val="FFFFFF" w:themeColor="background1"/>
-          <w:sz w:val="24"/>
-          <w:szCs w:val="24"/>
-        </w:rPr>
-        <w:t xml:space="preserve"> </w:t>
-      </w:r>
-      <w:r>
-        <w:rPr>
-          <w:color w:val="FFFFFF" w:themeColor="background1"/>
-          <w:sz w:val="24"/>
-          <w:szCs w:val="24"/>
-        </w:rPr>
-        <w:t xml:space="preserve">                 </w:t>
-      </w:r>
-      <w:r>
-        <w:rPr>
-          <w:color w:val="FFFFFF" w:themeColor="background1"/>
-          <w:sz w:val="24"/>
-          <w:szCs w:val="24"/>
-        </w:rPr>
-        <w:t xml:space="preserve"> Øster Uttrupvej 3 v. 11</w:t>
-      </w:r>
-      <w:r>
-        <w:rPr>
-          <w:color w:val="FFFFFF" w:themeColor="background1"/>
+          <w:color w:val="0D0D0D" w:themeColor="text1" w:themeTint="F2"/>
+          <w:sz w:val="24"/>
+          <w:szCs w:val="24"/>
+        </w:rPr>
+      </w:pPr>
+      <w:r>
+        <w:rPr>
+          <w:color w:val="0D0D0D" w:themeColor="text1" w:themeTint="F2"/>
+          <w:sz w:val="24"/>
+          <w:szCs w:val="24"/>
+        </w:rPr>
+        <w:t xml:space="preserve">                   Mosevej 30, 9900 Gærum</w:t>
+      </w:r>
+    </w:p>
+    <w:p>
+      <w:pPr>
+        <w:spacing w:after="120"/>
+        <w:rPr>
+          <w:color w:val="0D0D0D" w:themeColor="text1" w:themeTint="F2"/>
+          <w:sz w:val="24"/>
+          <w:szCs w:val="24"/>
+        </w:rPr>
+      </w:pPr>
+      <w:r>
+        <w:rPr>
+          <w:color w:val="0D0D0D" w:themeColor="text1" w:themeTint="F2"/>
+          <w:sz w:val="24"/>
+          <w:szCs w:val="24"/>
+        </w:rPr>
+        <w:t xml:space="preserve">                   Øster Uttrupvej 3 v. 11</w:t>
+      </w:r>
+      <w:r>
+        <w:rPr>
+          <w:color w:val="0D0D0D" w:themeColor="text1" w:themeTint="F2"/>
           <w:sz w:val="24"/>
           <w:szCs w:val="24"/>
         </w:rPr>
@@ -922,7 +949,7 @@
       </w:r>
       <w:r>
         <w:rPr>
-          <w:color w:val="FFFFFF" w:themeColor="background1"/>
+          <w:color w:val="0D0D0D" w:themeColor="text1" w:themeTint="F2"/>
           <w:sz w:val="24"/>
           <w:szCs w:val="24"/>
         </w:rPr>
@@ -933,7 +960,7 @@
       <w:pPr>
         <w:spacing w:after="120"/>
         <w:rPr>
-          <w:color w:val="FFFFFF" w:themeColor="background1"/>
+          <w:color w:val="0D0D0D" w:themeColor="text1" w:themeTint="F2"/>
           <w:sz w:val="24"/>
           <w:szCs w:val="24"/>
         </w:rPr>
@@ -942,7 +969,7 @@
         <w:rPr>
           <w:b/>
           <w:bCs/>
-          <w:color w:val="FFFFFF" w:themeColor="background1"/>
+          <w:color w:val="0D0D0D" w:themeColor="text1" w:themeTint="F2"/>
           <w:sz w:val="24"/>
           <w:szCs w:val="24"/>
         </w:rPr>
@@ -950,7 +977,7 @@
       </w:r>
       <w:r>
         <w:rPr>
-          <w:color w:val="FFFFFF" w:themeColor="background1"/>
+          <w:color w:val="0D0D0D" w:themeColor="text1" w:themeTint="F2"/>
           <w:sz w:val="24"/>
           <w:szCs w:val="24"/>
         </w:rPr>
@@ -961,7 +988,7 @@
       <w:pPr>
         <w:spacing w:after="120"/>
         <w:rPr>
-          <w:color w:val="FFFFFF" w:themeColor="background1"/>
+          <w:color w:val="0D0D0D" w:themeColor="text1" w:themeTint="F2"/>
           <w:sz w:val="24"/>
           <w:szCs w:val="24"/>
         </w:rPr>
@@ -970,7 +997,7 @@
         <w:rPr>
           <w:b/>
           <w:bCs/>
-          <w:color w:val="FFFFFF" w:themeColor="background1"/>
+          <w:color w:val="0D0D0D" w:themeColor="text1" w:themeTint="F2"/>
           <w:sz w:val="24"/>
           <w:szCs w:val="24"/>
         </w:rPr>
@@ -978,7 +1005,7 @@
       </w:r>
       <w:r>
         <w:rPr>
-          <w:color w:val="FFFFFF" w:themeColor="background1"/>
+          <w:color w:val="0D0D0D" w:themeColor="text1" w:themeTint="F2"/>
           <w:sz w:val="24"/>
           <w:szCs w:val="24"/>
         </w:rPr>
@@ -989,7 +1016,7 @@
       <w:pPr>
         <w:spacing w:after="120"/>
         <w:rPr>
-          <w:color w:val="FFFFFF" w:themeColor="background1"/>
+          <w:color w:val="0D0D0D" w:themeColor="text1" w:themeTint="F2"/>
           <w:sz w:val="24"/>
           <w:szCs w:val="24"/>
         </w:rPr>
@@ -999,7 +1026,7 @@
         <w:rPr>
           <w:b/>
           <w:bCs/>
-          <w:color w:val="FFFFFF" w:themeColor="background1"/>
+          <w:color w:val="0D0D0D" w:themeColor="text1" w:themeTint="F2"/>
           <w:sz w:val="24"/>
           <w:szCs w:val="24"/>
         </w:rPr>
@@ -1010,7 +1037,7 @@
         <w:rPr>
           <w:b/>
           <w:bCs/>
-          <w:color w:val="FFFFFF" w:themeColor="background1"/>
+          <w:color w:val="0D0D0D" w:themeColor="text1" w:themeTint="F2"/>
           <w:sz w:val="24"/>
           <w:szCs w:val="24"/>
         </w:rPr>
@@ -1020,25 +1047,16 @@
         <w:r>
           <w:rPr>
             <w:rStyle w:val="Hyperlink"/>
-            <w:color w:val="F2F2F2" w:themeColor="background1" w:themeShade="F2"/>
+            <w:color w:val="0D0D0D" w:themeColor="text1" w:themeTint="F2"/>
             <w:sz w:val="24"/>
             <w:szCs w:val="24"/>
           </w:rPr>
-          <w:t>htt</w:t>
-        </w:r>
-        <w:r>
-          <w:rPr>
-            <w:rStyle w:val="Hyperlink"/>
-            <w:color w:val="F2F2F2" w:themeColor="background1" w:themeShade="F2"/>
-            <w:sz w:val="24"/>
-            <w:szCs w:val="24"/>
-          </w:rPr>
-          <w:t>ps://github.com/DanielSimonsen90</w:t>
+          <w:t>https://github.com/DanielSimonsen90</w:t>
         </w:r>
       </w:hyperlink>
       <w:r>
         <w:rPr>
-          <w:color w:val="FFFFFF" w:themeColor="background1"/>
+          <w:color w:val="0D0D0D" w:themeColor="text1" w:themeTint="F2"/>
           <w:sz w:val="24"/>
           <w:szCs w:val="24"/>
         </w:rPr>
@@ -1049,7 +1067,7 @@
       <w:pPr>
         <w:spacing w:after="120"/>
         <w:rPr>
-          <w:color w:val="FFFFFF" w:themeColor="background1"/>
+          <w:color w:val="0D0D0D" w:themeColor="text1" w:themeTint="F2"/>
           <w:sz w:val="24"/>
           <w:szCs w:val="24"/>
         </w:rPr>
@@ -1061,7 +1079,7 @@
         <w:rPr>
           <w:b/>
           <w:bCs/>
-          <w:color w:val="FFFFFF" w:themeColor="background1"/>
+          <w:color w:val="0D0D0D" w:themeColor="text1" w:themeTint="F2"/>
           <w:sz w:val="24"/>
           <w:szCs w:val="24"/>
         </w:rPr>
@@ -1070,7 +1088,7 @@
         <w:rPr>
           <w:b/>
           <w:bCs/>
-          <w:color w:val="FFFFFF" w:themeColor="background1"/>
+          <w:color w:val="0D0D0D" w:themeColor="text1" w:themeTint="F2"/>
           <w:sz w:val="24"/>
           <w:szCs w:val="24"/>
         </w:rPr>
@@ -1105,14 +1123,14 @@
             <w:pPr>
               <w:spacing w:after="120"/>
               <w:rPr>
-                <w:color w:val="FFFFFF" w:themeColor="background1"/>
-                <w:sz w:val="24"/>
-                <w:szCs w:val="24"/>
-              </w:rPr>
-            </w:pPr>
-            <w:r>
-              <w:rPr>
-                <w:color w:val="FFFFFF" w:themeColor="background1"/>
+                <w:color w:val="0D0D0D" w:themeColor="text1" w:themeTint="F2"/>
+                <w:sz w:val="24"/>
+                <w:szCs w:val="24"/>
+              </w:rPr>
+            </w:pPr>
+            <w:r>
+              <w:rPr>
+                <w:color w:val="0D0D0D" w:themeColor="text1" w:themeTint="F2"/>
                 <w:sz w:val="24"/>
                 <w:szCs w:val="24"/>
               </w:rPr>
@@ -1128,14 +1146,14 @@
             <w:pPr>
               <w:spacing w:after="120"/>
               <w:rPr>
-                <w:color w:val="FFFFFF" w:themeColor="background1"/>
-                <w:sz w:val="24"/>
-                <w:szCs w:val="24"/>
-              </w:rPr>
-            </w:pPr>
-            <w:r>
-              <w:rPr>
-                <w:color w:val="FFFFFF" w:themeColor="background1"/>
+                <w:color w:val="0D0D0D" w:themeColor="text1" w:themeTint="F2"/>
+                <w:sz w:val="24"/>
+                <w:szCs w:val="24"/>
+              </w:rPr>
+            </w:pPr>
+            <w:r>
+              <w:rPr>
+                <w:color w:val="0D0D0D" w:themeColor="text1" w:themeTint="F2"/>
                 <w:sz w:val="24"/>
                 <w:szCs w:val="24"/>
               </w:rPr>
@@ -1151,14 +1169,14 @@
             <w:pPr>
               <w:spacing w:after="120"/>
               <w:rPr>
-                <w:color w:val="FFFFFF" w:themeColor="background1"/>
-                <w:sz w:val="24"/>
-                <w:szCs w:val="24"/>
-              </w:rPr>
-            </w:pPr>
-            <w:r>
-              <w:rPr>
-                <w:color w:val="FFFFFF" w:themeColor="background1"/>
+                <w:color w:val="0D0D0D" w:themeColor="text1" w:themeTint="F2"/>
+                <w:sz w:val="24"/>
+                <w:szCs w:val="24"/>
+              </w:rPr>
+            </w:pPr>
+            <w:r>
+              <w:rPr>
+                <w:color w:val="0D0D0D" w:themeColor="text1" w:themeTint="F2"/>
                 <w:sz w:val="24"/>
                 <w:szCs w:val="24"/>
               </w:rPr>
@@ -1176,14 +1194,14 @@
             <w:pPr>
               <w:spacing w:after="120"/>
               <w:rPr>
-                <w:color w:val="FFFFFF" w:themeColor="background1"/>
-                <w:sz w:val="24"/>
-                <w:szCs w:val="24"/>
-              </w:rPr>
-            </w:pPr>
-            <w:r>
-              <w:rPr>
-                <w:color w:val="FFFFFF" w:themeColor="background1"/>
+                <w:color w:val="0D0D0D" w:themeColor="text1" w:themeTint="F2"/>
+                <w:sz w:val="24"/>
+                <w:szCs w:val="24"/>
+              </w:rPr>
+            </w:pPr>
+            <w:r>
+              <w:rPr>
+                <w:color w:val="0D0D0D" w:themeColor="text1" w:themeTint="F2"/>
                 <w:sz w:val="24"/>
                 <w:szCs w:val="24"/>
               </w:rPr>
@@ -1191,7 +1209,7 @@
             </w:r>
             <w:r>
               <w:rPr>
-                <w:color w:val="FFFFFF" w:themeColor="background1"/>
+                <w:color w:val="0D0D0D" w:themeColor="text1" w:themeTint="F2"/>
                 <w:sz w:val="24"/>
                 <w:szCs w:val="24"/>
               </w:rPr>
@@ -1207,14 +1225,14 @@
             <w:pPr>
               <w:spacing w:after="120"/>
               <w:rPr>
-                <w:color w:val="FFFFFF" w:themeColor="background1"/>
-                <w:sz w:val="24"/>
-                <w:szCs w:val="24"/>
-              </w:rPr>
-            </w:pPr>
-            <w:r>
-              <w:rPr>
-                <w:color w:val="FFFFFF" w:themeColor="background1"/>
+                <w:color w:val="0D0D0D" w:themeColor="text1" w:themeTint="F2"/>
+                <w:sz w:val="24"/>
+                <w:szCs w:val="24"/>
+              </w:rPr>
+            </w:pPr>
+            <w:r>
+              <w:rPr>
+                <w:color w:val="0D0D0D" w:themeColor="text1" w:themeTint="F2"/>
                 <w:sz w:val="24"/>
                 <w:szCs w:val="24"/>
               </w:rPr>
@@ -1230,14 +1248,14 @@
             <w:pPr>
               <w:spacing w:after="120"/>
               <w:rPr>
-                <w:color w:val="FFFFFF" w:themeColor="background1"/>
-                <w:sz w:val="24"/>
-                <w:szCs w:val="24"/>
-              </w:rPr>
-            </w:pPr>
-            <w:r>
-              <w:rPr>
-                <w:color w:val="FFFFFF" w:themeColor="background1"/>
+                <w:color w:val="0D0D0D" w:themeColor="text1" w:themeTint="F2"/>
+                <w:sz w:val="24"/>
+                <w:szCs w:val="24"/>
+              </w:rPr>
+            </w:pPr>
+            <w:r>
+              <w:rPr>
+                <w:color w:val="0D0D0D" w:themeColor="text1" w:themeTint="F2"/>
                 <w:sz w:val="24"/>
                 <w:szCs w:val="24"/>
               </w:rPr>
@@ -1255,14 +1273,14 @@
             <w:pPr>
               <w:spacing w:after="120"/>
               <w:rPr>
-                <w:color w:val="FFFFFF" w:themeColor="background1"/>
-                <w:sz w:val="24"/>
-                <w:szCs w:val="24"/>
-              </w:rPr>
-            </w:pPr>
-            <w:r>
-              <w:rPr>
-                <w:color w:val="FFFFFF" w:themeColor="background1"/>
+                <w:color w:val="0D0D0D" w:themeColor="text1" w:themeTint="F2"/>
+                <w:sz w:val="24"/>
+                <w:szCs w:val="24"/>
+              </w:rPr>
+            </w:pPr>
+            <w:r>
+              <w:rPr>
+                <w:color w:val="0D0D0D" w:themeColor="text1" w:themeTint="F2"/>
                 <w:sz w:val="24"/>
                 <w:szCs w:val="24"/>
               </w:rPr>
@@ -1278,14 +1296,14 @@
             <w:pPr>
               <w:spacing w:after="120"/>
               <w:rPr>
-                <w:color w:val="FFFFFF" w:themeColor="background1"/>
-                <w:sz w:val="24"/>
-                <w:szCs w:val="24"/>
-              </w:rPr>
-            </w:pPr>
-            <w:r>
-              <w:rPr>
-                <w:color w:val="FFFFFF" w:themeColor="background1"/>
+                <w:color w:val="0D0D0D" w:themeColor="text1" w:themeTint="F2"/>
+                <w:sz w:val="24"/>
+                <w:szCs w:val="24"/>
+              </w:rPr>
+            </w:pPr>
+            <w:r>
+              <w:rPr>
+                <w:color w:val="0D0D0D" w:themeColor="text1" w:themeTint="F2"/>
                 <w:sz w:val="24"/>
                 <w:szCs w:val="24"/>
               </w:rPr>
@@ -1301,14 +1319,14 @@
             <w:pPr>
               <w:spacing w:after="120"/>
               <w:rPr>
-                <w:color w:val="FFFFFF" w:themeColor="background1"/>
-                <w:sz w:val="24"/>
-                <w:szCs w:val="24"/>
-              </w:rPr>
-            </w:pPr>
-            <w:r>
-              <w:rPr>
-                <w:color w:val="FFFFFF" w:themeColor="background1"/>
+                <w:color w:val="0D0D0D" w:themeColor="text1" w:themeTint="F2"/>
+                <w:sz w:val="24"/>
+                <w:szCs w:val="24"/>
+              </w:rPr>
+            </w:pPr>
+            <w:r>
+              <w:rPr>
+                <w:color w:val="0D0D0D" w:themeColor="text1" w:themeTint="F2"/>
                 <w:sz w:val="24"/>
                 <w:szCs w:val="24"/>
               </w:rPr>
@@ -1326,14 +1344,14 @@
             <w:pPr>
               <w:spacing w:after="120"/>
               <w:rPr>
-                <w:color w:val="FFFFFF" w:themeColor="background1"/>
-                <w:sz w:val="24"/>
-                <w:szCs w:val="24"/>
-              </w:rPr>
-            </w:pPr>
-            <w:r>
-              <w:rPr>
-                <w:color w:val="FFFFFF" w:themeColor="background1"/>
+                <w:color w:val="0D0D0D" w:themeColor="text1" w:themeTint="F2"/>
+                <w:sz w:val="24"/>
+                <w:szCs w:val="24"/>
+              </w:rPr>
+            </w:pPr>
+            <w:r>
+              <w:rPr>
+                <w:color w:val="0D0D0D" w:themeColor="text1" w:themeTint="F2"/>
                 <w:sz w:val="24"/>
                 <w:szCs w:val="24"/>
               </w:rPr>
@@ -1341,7 +1359,7 @@
             </w:r>
             <w:r>
               <w:rPr>
-                <w:color w:val="FFFFFF" w:themeColor="background1"/>
+                <w:color w:val="0D0D0D" w:themeColor="text1" w:themeTint="F2"/>
                 <w:sz w:val="24"/>
                 <w:szCs w:val="24"/>
               </w:rPr>
@@ -1357,14 +1375,14 @@
             <w:pPr>
               <w:spacing w:after="120"/>
               <w:rPr>
-                <w:color w:val="FFFFFF" w:themeColor="background1"/>
-                <w:sz w:val="24"/>
-                <w:szCs w:val="24"/>
-              </w:rPr>
-            </w:pPr>
-            <w:r>
-              <w:rPr>
-                <w:color w:val="FFFFFF" w:themeColor="background1"/>
+                <w:color w:val="0D0D0D" w:themeColor="text1" w:themeTint="F2"/>
+                <w:sz w:val="24"/>
+                <w:szCs w:val="24"/>
+              </w:rPr>
+            </w:pPr>
+            <w:r>
+              <w:rPr>
+                <w:color w:val="0D0D0D" w:themeColor="text1" w:themeTint="F2"/>
                 <w:sz w:val="24"/>
                 <w:szCs w:val="24"/>
               </w:rPr>
@@ -1380,14 +1398,14 @@
             <w:pPr>
               <w:spacing w:after="120"/>
               <w:rPr>
-                <w:color w:val="FFFFFF" w:themeColor="background1"/>
-                <w:sz w:val="24"/>
-                <w:szCs w:val="24"/>
-              </w:rPr>
-            </w:pPr>
-            <w:r>
-              <w:rPr>
-                <w:color w:val="FFFFFF" w:themeColor="background1"/>
+                <w:color w:val="0D0D0D" w:themeColor="text1" w:themeTint="F2"/>
+                <w:sz w:val="24"/>
+                <w:szCs w:val="24"/>
+              </w:rPr>
+            </w:pPr>
+            <w:r>
+              <w:rPr>
+                <w:color w:val="0D0D0D" w:themeColor="text1" w:themeTint="F2"/>
                 <w:sz w:val="24"/>
                 <w:szCs w:val="24"/>
               </w:rPr>
@@ -1395,7 +1413,7 @@
             </w:r>
             <w:r>
               <w:rPr>
-                <w:color w:val="FFFFFF" w:themeColor="background1"/>
+                <w:color w:val="0D0D0D" w:themeColor="text1" w:themeTint="F2"/>
                 <w:sz w:val="24"/>
                 <w:szCs w:val="24"/>
               </w:rPr>
@@ -1413,14 +1431,14 @@
             <w:pPr>
               <w:spacing w:after="120"/>
               <w:rPr>
-                <w:color w:val="FFFFFF" w:themeColor="background1"/>
-                <w:sz w:val="24"/>
-                <w:szCs w:val="24"/>
-              </w:rPr>
-            </w:pPr>
-            <w:r>
-              <w:rPr>
-                <w:color w:val="FFFFFF" w:themeColor="background1"/>
+                <w:color w:val="0D0D0D" w:themeColor="text1" w:themeTint="F2"/>
+                <w:sz w:val="24"/>
+                <w:szCs w:val="24"/>
+              </w:rPr>
+            </w:pPr>
+            <w:r>
+              <w:rPr>
+                <w:color w:val="0D0D0D" w:themeColor="text1" w:themeTint="F2"/>
                 <w:sz w:val="24"/>
                 <w:szCs w:val="24"/>
               </w:rPr>
@@ -1436,14 +1454,14 @@
             <w:pPr>
               <w:spacing w:after="120"/>
               <w:rPr>
-                <w:color w:val="FFFFFF" w:themeColor="background1"/>
-                <w:sz w:val="24"/>
-                <w:szCs w:val="24"/>
-              </w:rPr>
-            </w:pPr>
-            <w:r>
-              <w:rPr>
-                <w:color w:val="FFFFFF" w:themeColor="background1"/>
+                <w:color w:val="0D0D0D" w:themeColor="text1" w:themeTint="F2"/>
+                <w:sz w:val="24"/>
+                <w:szCs w:val="24"/>
+              </w:rPr>
+            </w:pPr>
+            <w:r>
+              <w:rPr>
+                <w:color w:val="0D0D0D" w:themeColor="text1" w:themeTint="F2"/>
                 <w:sz w:val="24"/>
                 <w:szCs w:val="24"/>
               </w:rPr>
@@ -1459,14 +1477,14 @@
             <w:pPr>
               <w:spacing w:after="120"/>
               <w:rPr>
-                <w:color w:val="FFFFFF" w:themeColor="background1"/>
-                <w:sz w:val="24"/>
-                <w:szCs w:val="24"/>
-              </w:rPr>
-            </w:pPr>
-            <w:r>
-              <w:rPr>
-                <w:color w:val="FFFFFF" w:themeColor="background1"/>
+                <w:color w:val="0D0D0D" w:themeColor="text1" w:themeTint="F2"/>
+                <w:sz w:val="24"/>
+                <w:szCs w:val="24"/>
+              </w:rPr>
+            </w:pPr>
+            <w:r>
+              <w:rPr>
+                <w:color w:val="0D0D0D" w:themeColor="text1" w:themeTint="F2"/>
                 <w:sz w:val="24"/>
                 <w:szCs w:val="24"/>
               </w:rPr>
@@ -1484,14 +1502,14 @@
             <w:pPr>
               <w:spacing w:after="120"/>
               <w:rPr>
-                <w:color w:val="FFFFFF" w:themeColor="background1"/>
-                <w:sz w:val="24"/>
-                <w:szCs w:val="24"/>
-              </w:rPr>
-            </w:pPr>
-            <w:r>
-              <w:rPr>
-                <w:color w:val="FFFFFF" w:themeColor="background1"/>
+                <w:color w:val="0D0D0D" w:themeColor="text1" w:themeTint="F2"/>
+                <w:sz w:val="24"/>
+                <w:szCs w:val="24"/>
+              </w:rPr>
+            </w:pPr>
+            <w:r>
+              <w:rPr>
+                <w:color w:val="0D0D0D" w:themeColor="text1" w:themeTint="F2"/>
                 <w:sz w:val="24"/>
                 <w:szCs w:val="24"/>
               </w:rPr>
@@ -1499,7 +1517,7 @@
             </w:r>
             <w:r>
               <w:rPr>
-                <w:color w:val="FFFFFF" w:themeColor="background1"/>
+                <w:color w:val="0D0D0D" w:themeColor="text1" w:themeTint="F2"/>
                 <w:sz w:val="24"/>
                 <w:szCs w:val="24"/>
               </w:rPr>
@@ -1515,14 +1533,14 @@
             <w:pPr>
               <w:spacing w:after="120"/>
               <w:rPr>
-                <w:color w:val="FFFFFF" w:themeColor="background1"/>
-                <w:sz w:val="24"/>
-                <w:szCs w:val="24"/>
-              </w:rPr>
-            </w:pPr>
-            <w:r>
-              <w:rPr>
-                <w:color w:val="FFFFFF" w:themeColor="background1"/>
+                <w:color w:val="0D0D0D" w:themeColor="text1" w:themeTint="F2"/>
+                <w:sz w:val="24"/>
+                <w:szCs w:val="24"/>
+              </w:rPr>
+            </w:pPr>
+            <w:r>
+              <w:rPr>
+                <w:color w:val="0D0D0D" w:themeColor="text1" w:themeTint="F2"/>
                 <w:sz w:val="24"/>
                 <w:szCs w:val="24"/>
               </w:rPr>
@@ -1538,14 +1556,14 @@
             <w:pPr>
               <w:spacing w:after="120"/>
               <w:rPr>
-                <w:color w:val="FFFFFF" w:themeColor="background1"/>
-                <w:sz w:val="24"/>
-                <w:szCs w:val="24"/>
-              </w:rPr>
-            </w:pPr>
-            <w:r>
-              <w:rPr>
-                <w:color w:val="FFFFFF" w:themeColor="background1"/>
+                <w:color w:val="0D0D0D" w:themeColor="text1" w:themeTint="F2"/>
+                <w:sz w:val="24"/>
+                <w:szCs w:val="24"/>
+              </w:rPr>
+            </w:pPr>
+            <w:r>
+              <w:rPr>
+                <w:color w:val="0D0D0D" w:themeColor="text1" w:themeTint="F2"/>
                 <w:sz w:val="24"/>
                 <w:szCs w:val="24"/>
               </w:rPr>
@@ -1563,14 +1581,14 @@
             <w:pPr>
               <w:spacing w:after="120"/>
               <w:rPr>
-                <w:color w:val="FFFFFF" w:themeColor="background1"/>
-                <w:sz w:val="24"/>
-                <w:szCs w:val="24"/>
-              </w:rPr>
-            </w:pPr>
-            <w:r>
-              <w:rPr>
-                <w:color w:val="FFFFFF" w:themeColor="background1"/>
+                <w:color w:val="0D0D0D" w:themeColor="text1" w:themeTint="F2"/>
+                <w:sz w:val="24"/>
+                <w:szCs w:val="24"/>
+              </w:rPr>
+            </w:pPr>
+            <w:r>
+              <w:rPr>
+                <w:color w:val="0D0D0D" w:themeColor="text1" w:themeTint="F2"/>
                 <w:sz w:val="24"/>
                 <w:szCs w:val="24"/>
               </w:rPr>
@@ -1586,14 +1604,14 @@
             <w:pPr>
               <w:spacing w:after="120"/>
               <w:rPr>
-                <w:color w:val="FFFFFF" w:themeColor="background1"/>
-                <w:sz w:val="24"/>
-                <w:szCs w:val="24"/>
-              </w:rPr>
-            </w:pPr>
-            <w:r>
-              <w:rPr>
-                <w:color w:val="FFFFFF" w:themeColor="background1"/>
+                <w:color w:val="0D0D0D" w:themeColor="text1" w:themeTint="F2"/>
+                <w:sz w:val="24"/>
+                <w:szCs w:val="24"/>
+              </w:rPr>
+            </w:pPr>
+            <w:r>
+              <w:rPr>
+                <w:color w:val="0D0D0D" w:themeColor="text1" w:themeTint="F2"/>
                 <w:sz w:val="24"/>
                 <w:szCs w:val="24"/>
               </w:rPr>
@@ -1609,14 +1627,14 @@
             <w:pPr>
               <w:spacing w:after="120"/>
               <w:rPr>
-                <w:color w:val="FFFFFF" w:themeColor="background1"/>
-                <w:sz w:val="24"/>
-                <w:szCs w:val="24"/>
-              </w:rPr>
-            </w:pPr>
-            <w:r>
-              <w:rPr>
-                <w:color w:val="FFFFFF" w:themeColor="background1"/>
+                <w:color w:val="0D0D0D" w:themeColor="text1" w:themeTint="F2"/>
+                <w:sz w:val="24"/>
+                <w:szCs w:val="24"/>
+              </w:rPr>
+            </w:pPr>
+            <w:r>
+              <w:rPr>
+                <w:color w:val="0D0D0D" w:themeColor="text1" w:themeTint="F2"/>
                 <w:sz w:val="24"/>
                 <w:szCs w:val="24"/>
               </w:rPr>
@@ -1634,14 +1652,14 @@
             <w:pPr>
               <w:spacing w:after="120"/>
               <w:rPr>
-                <w:color w:val="FFFFFF" w:themeColor="background1"/>
-                <w:sz w:val="24"/>
-                <w:szCs w:val="24"/>
-              </w:rPr>
-            </w:pPr>
-            <w:r>
-              <w:rPr>
-                <w:color w:val="FFFFFF" w:themeColor="background1"/>
+                <w:color w:val="0D0D0D" w:themeColor="text1" w:themeTint="F2"/>
+                <w:sz w:val="24"/>
+                <w:szCs w:val="24"/>
+              </w:rPr>
+            </w:pPr>
+            <w:r>
+              <w:rPr>
+                <w:color w:val="0D0D0D" w:themeColor="text1" w:themeTint="F2"/>
                 <w:sz w:val="24"/>
                 <w:szCs w:val="24"/>
               </w:rPr>
@@ -1649,7 +1667,7 @@
             </w:r>
             <w:r>
               <w:rPr>
-                <w:color w:val="FFFFFF" w:themeColor="background1"/>
+                <w:color w:val="0D0D0D" w:themeColor="text1" w:themeTint="F2"/>
                 <w:sz w:val="24"/>
                 <w:szCs w:val="24"/>
               </w:rPr>
@@ -1665,14 +1683,14 @@
             <w:pPr>
               <w:spacing w:after="120"/>
               <w:rPr>
-                <w:color w:val="FFFFFF" w:themeColor="background1"/>
-                <w:sz w:val="24"/>
-                <w:szCs w:val="24"/>
-              </w:rPr>
-            </w:pPr>
-            <w:r>
-              <w:rPr>
-                <w:color w:val="FFFFFF" w:themeColor="background1"/>
+                <w:color w:val="0D0D0D" w:themeColor="text1" w:themeTint="F2"/>
+                <w:sz w:val="24"/>
+                <w:szCs w:val="24"/>
+              </w:rPr>
+            </w:pPr>
+            <w:r>
+              <w:rPr>
+                <w:color w:val="0D0D0D" w:themeColor="text1" w:themeTint="F2"/>
                 <w:sz w:val="24"/>
                 <w:szCs w:val="24"/>
               </w:rPr>
@@ -1688,14 +1706,14 @@
             <w:pPr>
               <w:spacing w:after="120"/>
               <w:rPr>
-                <w:color w:val="FFFFFF" w:themeColor="background1"/>
-                <w:sz w:val="24"/>
-                <w:szCs w:val="24"/>
-              </w:rPr>
-            </w:pPr>
-            <w:r>
-              <w:rPr>
-                <w:color w:val="FFFFFF" w:themeColor="background1"/>
+                <w:color w:val="0D0D0D" w:themeColor="text1" w:themeTint="F2"/>
+                <w:sz w:val="24"/>
+                <w:szCs w:val="24"/>
+              </w:rPr>
+            </w:pPr>
+            <w:r>
+              <w:rPr>
+                <w:color w:val="0D0D0D" w:themeColor="text1" w:themeTint="F2"/>
                 <w:sz w:val="24"/>
                 <w:szCs w:val="24"/>
               </w:rPr>
@@ -1713,14 +1731,14 @@
             <w:pPr>
               <w:spacing w:after="120"/>
               <w:rPr>
-                <w:color w:val="FFFFFF" w:themeColor="background1"/>
-                <w:sz w:val="24"/>
-                <w:szCs w:val="24"/>
-              </w:rPr>
-            </w:pPr>
-            <w:r>
-              <w:rPr>
-                <w:color w:val="FFFFFF" w:themeColor="background1"/>
+                <w:color w:val="0D0D0D" w:themeColor="text1" w:themeTint="F2"/>
+                <w:sz w:val="24"/>
+                <w:szCs w:val="24"/>
+              </w:rPr>
+            </w:pPr>
+            <w:r>
+              <w:rPr>
+                <w:color w:val="0D0D0D" w:themeColor="text1" w:themeTint="F2"/>
                 <w:sz w:val="24"/>
                 <w:szCs w:val="24"/>
               </w:rPr>
@@ -1736,14 +1754,14 @@
             <w:pPr>
               <w:spacing w:after="120"/>
               <w:rPr>
-                <w:color w:val="FFFFFF" w:themeColor="background1"/>
-                <w:sz w:val="24"/>
-                <w:szCs w:val="24"/>
-              </w:rPr>
-            </w:pPr>
-            <w:r>
-              <w:rPr>
-                <w:color w:val="FFFFFF" w:themeColor="background1"/>
+                <w:color w:val="0D0D0D" w:themeColor="text1" w:themeTint="F2"/>
+                <w:sz w:val="24"/>
+                <w:szCs w:val="24"/>
+              </w:rPr>
+            </w:pPr>
+            <w:r>
+              <w:rPr>
+                <w:color w:val="0D0D0D" w:themeColor="text1" w:themeTint="F2"/>
                 <w:sz w:val="24"/>
                 <w:szCs w:val="24"/>
               </w:rPr>
@@ -1759,14 +1777,14 @@
             <w:pPr>
               <w:spacing w:after="120"/>
               <w:rPr>
-                <w:color w:val="FFFFFF" w:themeColor="background1"/>
-                <w:sz w:val="24"/>
-                <w:szCs w:val="24"/>
-              </w:rPr>
-            </w:pPr>
-            <w:r>
-              <w:rPr>
-                <w:color w:val="FFFFFF" w:themeColor="background1"/>
+                <w:color w:val="0D0D0D" w:themeColor="text1" w:themeTint="F2"/>
+                <w:sz w:val="24"/>
+                <w:szCs w:val="24"/>
+              </w:rPr>
+            </w:pPr>
+            <w:r>
+              <w:rPr>
+                <w:color w:val="0D0D0D" w:themeColor="text1" w:themeTint="F2"/>
                 <w:sz w:val="24"/>
                 <w:szCs w:val="24"/>
               </w:rPr>
@@ -1784,14 +1802,14 @@
             <w:pPr>
               <w:spacing w:after="120"/>
               <w:rPr>
-                <w:color w:val="FFFFFF" w:themeColor="background1"/>
-                <w:sz w:val="24"/>
-                <w:szCs w:val="24"/>
-              </w:rPr>
-            </w:pPr>
-            <w:r>
-              <w:rPr>
-                <w:color w:val="FFFFFF" w:themeColor="background1"/>
+                <w:color w:val="0D0D0D" w:themeColor="text1" w:themeTint="F2"/>
+                <w:sz w:val="24"/>
+                <w:szCs w:val="24"/>
+              </w:rPr>
+            </w:pPr>
+            <w:r>
+              <w:rPr>
+                <w:color w:val="0D0D0D" w:themeColor="text1" w:themeTint="F2"/>
                 <w:sz w:val="24"/>
                 <w:szCs w:val="24"/>
               </w:rPr>
@@ -1807,14 +1825,14 @@
             <w:pPr>
               <w:spacing w:after="120"/>
               <w:rPr>
-                <w:color w:val="FFFFFF" w:themeColor="background1"/>
-                <w:sz w:val="24"/>
-                <w:szCs w:val="24"/>
-              </w:rPr>
-            </w:pPr>
-            <w:r>
-              <w:rPr>
-                <w:color w:val="FFFFFF" w:themeColor="background1"/>
+                <w:color w:val="0D0D0D" w:themeColor="text1" w:themeTint="F2"/>
+                <w:sz w:val="24"/>
+                <w:szCs w:val="24"/>
+              </w:rPr>
+            </w:pPr>
+            <w:r>
+              <w:rPr>
+                <w:color w:val="0D0D0D" w:themeColor="text1" w:themeTint="F2"/>
                 <w:sz w:val="24"/>
                 <w:szCs w:val="24"/>
               </w:rPr>
@@ -1830,14 +1848,14 @@
             <w:pPr>
               <w:spacing w:after="120"/>
               <w:rPr>
-                <w:color w:val="FFFFFF" w:themeColor="background1"/>
-                <w:sz w:val="24"/>
-                <w:szCs w:val="24"/>
-              </w:rPr>
-            </w:pPr>
-            <w:r>
-              <w:rPr>
-                <w:color w:val="FFFFFF" w:themeColor="background1"/>
+                <w:color w:val="0D0D0D" w:themeColor="text1" w:themeTint="F2"/>
+                <w:sz w:val="24"/>
+                <w:szCs w:val="24"/>
+              </w:rPr>
+            </w:pPr>
+            <w:r>
+              <w:rPr>
+                <w:color w:val="0D0D0D" w:themeColor="text1" w:themeTint="F2"/>
                 <w:sz w:val="24"/>
                 <w:szCs w:val="24"/>
               </w:rPr>
@@ -1855,14 +1873,14 @@
             <w:pPr>
               <w:spacing w:after="120"/>
               <w:rPr>
-                <w:color w:val="FFFFFF" w:themeColor="background1"/>
-                <w:sz w:val="24"/>
-                <w:szCs w:val="24"/>
-              </w:rPr>
-            </w:pPr>
-            <w:r>
-              <w:rPr>
-                <w:color w:val="FFFFFF" w:themeColor="background1"/>
+                <w:color w:val="0D0D0D" w:themeColor="text1" w:themeTint="F2"/>
+                <w:sz w:val="24"/>
+                <w:szCs w:val="24"/>
+              </w:rPr>
+            </w:pPr>
+            <w:r>
+              <w:rPr>
+                <w:color w:val="0D0D0D" w:themeColor="text1" w:themeTint="F2"/>
                 <w:sz w:val="24"/>
                 <w:szCs w:val="24"/>
               </w:rPr>
@@ -1878,14 +1896,14 @@
             <w:pPr>
               <w:spacing w:after="120"/>
               <w:rPr>
-                <w:color w:val="FFFFFF" w:themeColor="background1"/>
-                <w:sz w:val="24"/>
-                <w:szCs w:val="24"/>
-              </w:rPr>
-            </w:pPr>
-            <w:r>
-              <w:rPr>
-                <w:color w:val="FFFFFF" w:themeColor="background1"/>
+                <w:color w:val="0D0D0D" w:themeColor="text1" w:themeTint="F2"/>
+                <w:sz w:val="24"/>
+                <w:szCs w:val="24"/>
+              </w:rPr>
+            </w:pPr>
+            <w:r>
+              <w:rPr>
+                <w:color w:val="0D0D0D" w:themeColor="text1" w:themeTint="F2"/>
                 <w:sz w:val="24"/>
                 <w:szCs w:val="24"/>
               </w:rPr>
@@ -1901,14 +1919,14 @@
             <w:pPr>
               <w:spacing w:after="120"/>
               <w:rPr>
-                <w:color w:val="FFFFFF" w:themeColor="background1"/>
-                <w:sz w:val="24"/>
-                <w:szCs w:val="24"/>
-              </w:rPr>
-            </w:pPr>
-            <w:r>
-              <w:rPr>
-                <w:color w:val="FFFFFF" w:themeColor="background1"/>
+                <w:color w:val="0D0D0D" w:themeColor="text1" w:themeTint="F2"/>
+                <w:sz w:val="24"/>
+                <w:szCs w:val="24"/>
+              </w:rPr>
+            </w:pPr>
+            <w:r>
+              <w:rPr>
+                <w:color w:val="0D0D0D" w:themeColor="text1" w:themeTint="F2"/>
                 <w:sz w:val="24"/>
                 <w:szCs w:val="24"/>
               </w:rPr>
@@ -1922,7 +1940,7 @@
       <w:pPr>
         <w:spacing w:after="120"/>
         <w:rPr>
-          <w:color w:val="FFFFFF" w:themeColor="background1"/>
+          <w:color w:val="0D0D0D" w:themeColor="text1" w:themeTint="F2"/>
           <w:sz w:val="24"/>
           <w:szCs w:val="24"/>
         </w:rPr>
@@ -1934,7 +1952,7 @@
         <w:rPr>
           <w:b/>
           <w:bCs/>
-          <w:color w:val="FFFFFF" w:themeColor="background1"/>
+          <w:color w:val="0D0D0D" w:themeColor="text1" w:themeTint="F2"/>
           <w:sz w:val="24"/>
           <w:szCs w:val="24"/>
         </w:rPr>
@@ -1943,7 +1961,7 @@
         <w:rPr>
           <w:b/>
           <w:bCs/>
-          <w:color w:val="FFFFFF" w:themeColor="background1"/>
+          <w:color w:val="0D0D0D" w:themeColor="text1" w:themeTint="F2"/>
           <w:sz w:val="24"/>
           <w:szCs w:val="24"/>
         </w:rPr>
@@ -1960,14 +1978,14 @@
         <w:spacing w:after="120"/>
         <w:ind w:left="360"/>
         <w:rPr>
-          <w:color w:val="FFFFFF" w:themeColor="background1"/>
-          <w:sz w:val="24"/>
-          <w:szCs w:val="24"/>
-        </w:rPr>
-      </w:pPr>
-      <w:r>
-        <w:rPr>
-          <w:color w:val="FFFFFF" w:themeColor="background1"/>
+          <w:color w:val="0D0D0D" w:themeColor="text1" w:themeTint="F2"/>
+          <w:sz w:val="24"/>
+          <w:szCs w:val="24"/>
+        </w:rPr>
+      </w:pPr>
+      <w:r>
+        <w:rPr>
+          <w:color w:val="0D0D0D" w:themeColor="text1" w:themeTint="F2"/>
           <w:sz w:val="24"/>
           <w:szCs w:val="24"/>
         </w:rPr>
@@ -1984,14 +2002,14 @@
         <w:spacing w:after="120"/>
         <w:ind w:left="360"/>
         <w:rPr>
-          <w:color w:val="FFFFFF" w:themeColor="background1"/>
-          <w:sz w:val="24"/>
-          <w:szCs w:val="24"/>
-        </w:rPr>
-      </w:pPr>
-      <w:r>
-        <w:rPr>
-          <w:color w:val="FFFFFF" w:themeColor="background1"/>
+          <w:color w:val="0D0D0D" w:themeColor="text1" w:themeTint="F2"/>
+          <w:sz w:val="24"/>
+          <w:szCs w:val="24"/>
+        </w:rPr>
+      </w:pPr>
+      <w:r>
+        <w:rPr>
+          <w:color w:val="0D0D0D" w:themeColor="text1" w:themeTint="F2"/>
           <w:sz w:val="24"/>
           <w:szCs w:val="24"/>
         </w:rPr>
@@ -1999,7 +2017,7 @@
       </w:r>
       <w:r>
         <w:rPr>
-          <w:color w:val="FFFFFF" w:themeColor="background1"/>
+          <w:color w:val="0D0D0D" w:themeColor="text1" w:themeTint="F2"/>
           <w:sz w:val="24"/>
           <w:szCs w:val="24"/>
         </w:rPr>
@@ -2007,7 +2025,7 @@
       </w:r>
       <w:r>
         <w:rPr>
-          <w:color w:val="FFFFFF" w:themeColor="background1"/>
+          <w:color w:val="0D0D0D" w:themeColor="text1" w:themeTint="F2"/>
           <w:sz w:val="24"/>
           <w:szCs w:val="24"/>
         </w:rPr>
@@ -2015,7 +2033,7 @@
       </w:r>
       <w:r>
         <w:rPr>
-          <w:color w:val="FFFFFF" w:themeColor="background1"/>
+          <w:color w:val="0D0D0D" w:themeColor="text1" w:themeTint="F2"/>
           <w:sz w:val="24"/>
           <w:szCs w:val="24"/>
         </w:rPr>
@@ -2024,7 +2042,7 @@
       <w:proofErr w:type="spellStart"/>
       <w:r>
         <w:rPr>
-          <w:color w:val="FFFFFF" w:themeColor="background1"/>
+          <w:color w:val="0D0D0D" w:themeColor="text1" w:themeTint="F2"/>
           <w:sz w:val="24"/>
           <w:szCs w:val="24"/>
         </w:rPr>
@@ -2042,92 +2060,62 @@
         <w:spacing w:after="120"/>
         <w:ind w:left="360"/>
         <w:rPr>
-          <w:color w:val="FFFFFF" w:themeColor="background1"/>
+          <w:color w:val="0D0D0D" w:themeColor="text1" w:themeTint="F2"/>
           <w:sz w:val="24"/>
           <w:szCs w:val="24"/>
           <w:lang w:val="en-US"/>
         </w:rPr>
       </w:pPr>
+      <w:r>
+        <w:rPr>
+          <w:color w:val="0D0D0D" w:themeColor="text1" w:themeTint="F2"/>
+          <w:sz w:val="24"/>
+          <w:szCs w:val="24"/>
+          <w:lang w:val="en-US"/>
+        </w:rPr>
+        <w:t xml:space="preserve">C#, </w:t>
+      </w:r>
       <w:proofErr w:type="spellStart"/>
       <w:r>
         <w:rPr>
-          <w:color w:val="FFFFFF" w:themeColor="background1"/>
+          <w:color w:val="0D0D0D" w:themeColor="text1" w:themeTint="F2"/>
           <w:sz w:val="24"/>
           <w:szCs w:val="24"/>
           <w:lang w:val="en-US"/>
         </w:rPr>
-        <w:t>Kodet</w:t>
+        <w:t>Javascript</w:t>
       </w:r>
       <w:proofErr w:type="spellEnd"/>
       <w:r>
         <w:rPr>
-          <w:color w:val="FFFFFF" w:themeColor="background1"/>
+          <w:color w:val="0D0D0D" w:themeColor="text1" w:themeTint="F2"/>
           <w:sz w:val="24"/>
           <w:szCs w:val="24"/>
           <w:lang w:val="en-US"/>
         </w:rPr>
-        <w:t xml:space="preserve"> </w:t>
-      </w:r>
-      <w:proofErr w:type="spellStart"/>
-      <w:r>
-        <w:rPr>
-          <w:color w:val="FFFFFF" w:themeColor="background1"/>
+        <w:t>, Typescript, HTML</w:t>
+      </w:r>
+      <w:r>
+        <w:rPr>
+          <w:color w:val="0D0D0D" w:themeColor="text1" w:themeTint="F2"/>
           <w:sz w:val="24"/>
           <w:szCs w:val="24"/>
           <w:lang w:val="en-US"/>
         </w:rPr>
-        <w:t>i</w:t>
-      </w:r>
-      <w:proofErr w:type="spellEnd"/>
-      <w:r>
-        <w:rPr>
-          <w:color w:val="FFFFFF" w:themeColor="background1"/>
+        <w:t xml:space="preserve"> &amp; (S)</w:t>
+      </w:r>
+      <w:r>
+        <w:rPr>
+          <w:color w:val="0D0D0D" w:themeColor="text1" w:themeTint="F2"/>
           <w:sz w:val="24"/>
           <w:szCs w:val="24"/>
           <w:lang w:val="en-US"/>
         </w:rPr>
-        <w:t xml:space="preserve"> C#, </w:t>
-      </w:r>
-      <w:proofErr w:type="spellStart"/>
-      <w:r>
-        <w:rPr>
-          <w:color w:val="FFFFFF" w:themeColor="background1"/>
-          <w:sz w:val="24"/>
-          <w:szCs w:val="24"/>
-          <w:lang w:val="en-US"/>
-        </w:rPr>
-        <w:t>Javascript</w:t>
-      </w:r>
-      <w:proofErr w:type="spellEnd"/>
-      <w:r>
-        <w:rPr>
-          <w:color w:val="FFFFFF" w:themeColor="background1"/>
-          <w:sz w:val="24"/>
-          <w:szCs w:val="24"/>
-          <w:lang w:val="en-US"/>
-        </w:rPr>
-        <w:t>, Typescript, HTML</w:t>
-      </w:r>
-      <w:r>
-        <w:rPr>
-          <w:color w:val="FFFFFF" w:themeColor="background1"/>
-          <w:sz w:val="24"/>
-          <w:szCs w:val="24"/>
-          <w:lang w:val="en-US"/>
-        </w:rPr>
-        <w:t xml:space="preserve"> &amp; (S)</w:t>
-      </w:r>
-      <w:r>
-        <w:rPr>
-          <w:color w:val="FFFFFF" w:themeColor="background1"/>
-          <w:sz w:val="24"/>
-          <w:szCs w:val="24"/>
-          <w:lang w:val="en-US"/>
-        </w:rPr>
         <w:t>CSS</w:t>
       </w:r>
     </w:p>
     <w:sectPr>
+      <w:type w:val="continuous"/>
       <w:pgSz w:w="11906" w:h="16838"/>
       <w:pgMar w:top="1701" w:right="1134" w:bottom="1701" w:left="1134" w:header="708" w:footer="708" w:gutter="0"/>
       <w:cols w:space="708"/>

</xml_diff>

<commit_message>
Update applications Jan. 2023
</commit_message>
<xml_diff>
--- a/Application/Ansøgning og CV.docx
+++ b/Application/Ansøgning og CV.docx
@@ -31,7 +31,7 @@
           <w:sz w:val="32"/>
           <w:szCs w:val="32"/>
         </w:rPr>
-        <w:t xml:space="preserve">som elev til </w:t>
+        <w:t>som elev til</w:t>
       </w:r>
       <w:r>
         <w:rPr>
@@ -41,37 +41,21 @@
           <w:sz w:val="32"/>
           <w:szCs w:val="32"/>
         </w:rPr>
-        <w:t>d</w:t>
-      </w:r>
-      <w:r>
-        <w:rPr>
-          <w:b/>
-          <w:bCs/>
-          <w:color w:val="ED7D31" w:themeColor="accent2"/>
-          <w:sz w:val="32"/>
-          <w:szCs w:val="32"/>
-        </w:rPr>
-        <w:t>atateknikker m. speciale i programmering</w:t>
-      </w:r>
-    </w:p>
-    <w:p>
-      <w:pPr>
-        <w:spacing w:after="120"/>
-        <w:rPr>
-          <w:color w:val="0D0D0D" w:themeColor="text1" w:themeTint="F2"/>
-        </w:rPr>
-      </w:pPr>
-      <w:r>
-        <w:rPr>
-          <w:color w:val="0D0D0D" w:themeColor="text1" w:themeTint="F2"/>
-        </w:rPr>
-        <w:t xml:space="preserve">Mit navn er Daniel Simonsen, og jeg er en </w:t>
-      </w:r>
-      <w:r>
-        <w:rPr>
-          <w:color w:val="0D0D0D" w:themeColor="text1" w:themeTint="F2"/>
-        </w:rPr>
-        <w:t>2</w:t>
+        <w:t xml:space="preserve"> datateknikker m. speciale i programmering</w:t>
+      </w:r>
+    </w:p>
+    <w:p>
+      <w:pPr>
+        <w:spacing w:after="120"/>
+        <w:rPr>
+          <w:color w:val="0D0D0D" w:themeColor="text1" w:themeTint="F2"/>
+        </w:rPr>
+      </w:pPr>
+      <w:r>
+        <w:rPr>
+          <w:color w:val="0D0D0D" w:themeColor="text1" w:themeTint="F2"/>
+        </w:rPr>
+        <w:t>Mit navn er Daniel Simonsen, og jeg er en 2</w:t>
       </w:r>
       <w:r>
         <w:rPr>
@@ -83,13 +67,7 @@
         <w:rPr>
           <w:color w:val="0D0D0D" w:themeColor="text1" w:themeTint="F2"/>
         </w:rPr>
-        <w:t>-årig dreng</w:t>
-      </w:r>
-      <w:r>
-        <w:rPr>
-          <w:color w:val="0D0D0D" w:themeColor="text1" w:themeTint="F2"/>
-        </w:rPr>
-        <w:t xml:space="preserve"> fra Frederikshavn, som brænder for web udvikling og OOP.</w:t>
+        <w:t>-årig dreng fra Frederikshavn, som brænder for web udvikling og OOP.</w:t>
       </w:r>
     </w:p>
     <w:p>
@@ -105,79 +83,105 @@
         </w:rPr>
         <w:t xml:space="preserve">Jeg har altid været interesseret i programmeringsverdenen, og har siden folkeskolen leget med </w:t>
       </w:r>
+      <w:proofErr w:type="spellStart"/>
       <w:r>
         <w:rPr>
           <w:color w:val="0D0D0D" w:themeColor="text1" w:themeTint="F2"/>
         </w:rPr>
         <w:t>programmeringslogiken</w:t>
       </w:r>
+      <w:proofErr w:type="spellEnd"/>
       <w:r>
         <w:rPr>
           <w:color w:val="0D0D0D" w:themeColor="text1" w:themeTint="F2"/>
         </w:rPr>
         <w:t xml:space="preserve"> i bl.a. </w:t>
       </w:r>
-      <w:r>
-        <w:rPr>
-          <w:color w:val="0D0D0D" w:themeColor="text1" w:themeTint="F2"/>
-        </w:rPr>
-        <w:t>S</w:t>
-      </w:r>
-      <w:r>
-        <w:rPr>
-          <w:color w:val="0D0D0D" w:themeColor="text1" w:themeTint="F2"/>
-        </w:rPr>
-        <w:t>heets, Minecraft</w:t>
-      </w:r>
-      <w:r>
-        <w:rPr>
-          <w:color w:val="0D0D0D" w:themeColor="text1" w:themeTint="F2"/>
-        </w:rPr>
-        <w:t>s ”redstone”</w:t>
-      </w:r>
-      <w:r>
-        <w:rPr>
-          <w:color w:val="0D0D0D" w:themeColor="text1" w:themeTint="F2"/>
-        </w:rPr>
-        <w:t xml:space="preserve"> &amp; RPG Maker</w:t>
-      </w:r>
-      <w:r>
-        <w:rPr>
-          <w:color w:val="0D0D0D" w:themeColor="text1" w:themeTint="F2"/>
-        </w:rPr>
-        <w:t xml:space="preserve"> XP</w:t>
-      </w:r>
+      <w:proofErr w:type="spellStart"/>
+      <w:r>
+        <w:rPr>
+          <w:color w:val="0D0D0D" w:themeColor="text1" w:themeTint="F2"/>
+        </w:rPr>
+        <w:t>Sheets</w:t>
+      </w:r>
+      <w:proofErr w:type="spellEnd"/>
+      <w:r>
+        <w:rPr>
+          <w:color w:val="0D0D0D" w:themeColor="text1" w:themeTint="F2"/>
+        </w:rPr>
+        <w:t>, Minecrafts ”</w:t>
+      </w:r>
+      <w:proofErr w:type="spellStart"/>
+      <w:r>
+        <w:rPr>
+          <w:color w:val="0D0D0D" w:themeColor="text1" w:themeTint="F2"/>
+        </w:rPr>
+        <w:t>redstone</w:t>
+      </w:r>
+      <w:proofErr w:type="spellEnd"/>
+      <w:r>
+        <w:rPr>
+          <w:color w:val="0D0D0D" w:themeColor="text1" w:themeTint="F2"/>
+        </w:rPr>
+        <w:t>” &amp; RPG Maker XP.</w:t>
+      </w:r>
+    </w:p>
+    <w:p>
+      <w:pPr>
+        <w:spacing w:after="120"/>
+        <w:rPr>
+          <w:color w:val="0D0D0D" w:themeColor="text1" w:themeTint="F2"/>
+        </w:rPr>
+      </w:pPr>
+      <w:r>
+        <w:rPr>
+          <w:color w:val="0D0D0D" w:themeColor="text1" w:themeTint="F2"/>
+        </w:rPr>
+        <w:t>Siden starten af uddannelsen, har jeg elsket OOP og brugt mange timer på at lave smarte hierarkier</w:t>
+      </w:r>
+      <w:r>
+        <w:rPr>
+          <w:color w:val="0D0D0D" w:themeColor="text1" w:themeTint="F2"/>
+        </w:rPr>
+        <w:t xml:space="preserve"> og biblioteker</w:t>
+      </w:r>
+      <w:r>
+        <w:rPr>
+          <w:color w:val="0D0D0D" w:themeColor="text1" w:themeTint="F2"/>
+        </w:rPr>
+        <w:t xml:space="preserve">. Dog har jeg siden brobygning i 9. klasse haft interesse i web udvikling, og har </w:t>
+      </w:r>
+      <w:r>
+        <w:rPr>
+          <w:color w:val="0D0D0D" w:themeColor="text1" w:themeTint="F2"/>
+        </w:rPr>
+        <w:t xml:space="preserve">stor </w:t>
+      </w:r>
+      <w:r>
+        <w:rPr>
+          <w:color w:val="0D0D0D" w:themeColor="text1" w:themeTint="F2"/>
+        </w:rPr>
+        <w:t>interesse i komponent udvikling i</w:t>
+      </w:r>
+      <w:r>
+        <w:rPr>
+          <w:color w:val="0D0D0D" w:themeColor="text1" w:themeTint="F2"/>
+        </w:rPr>
+        <w:t xml:space="preserve"> </w:t>
+      </w:r>
+      <w:proofErr w:type="spellStart"/>
+      <w:r>
+        <w:rPr>
+          <w:color w:val="0D0D0D" w:themeColor="text1" w:themeTint="F2"/>
+        </w:rPr>
+        <w:t>React</w:t>
+      </w:r>
+      <w:proofErr w:type="spellEnd"/>
       <w:r>
         <w:rPr>
           <w:color w:val="0D0D0D" w:themeColor="text1" w:themeTint="F2"/>
         </w:rPr>
         <w:t>.</w:t>
-      </w:r>
-    </w:p>
-    <w:p>
-      <w:pPr>
-        <w:spacing w:after="120"/>
-        <w:rPr>
-          <w:color w:val="0D0D0D" w:themeColor="text1" w:themeTint="F2"/>
-        </w:rPr>
-      </w:pPr>
-      <w:r>
-        <w:rPr>
-          <w:color w:val="0D0D0D" w:themeColor="text1" w:themeTint="F2"/>
-        </w:rPr>
-        <w:t xml:space="preserve">Siden starten af uddannelsen, har jeg elsket OOP og brugt mange timer på at lave smarte hierarkier. Dog har jeg siden brobygning i 9. klasse haft interesse i webudvikling, og har </w:t>
-      </w:r>
-      <w:r>
-        <w:rPr>
-          <w:color w:val="0D0D0D" w:themeColor="text1" w:themeTint="F2"/>
-        </w:rPr>
-        <w:t xml:space="preserve">stor </w:t>
-      </w:r>
-      <w:r>
-        <w:rPr>
-          <w:color w:val="0D0D0D" w:themeColor="text1" w:themeTint="F2"/>
-        </w:rPr>
-        <w:t>interesse i komponent udvikling i f.eks. Vue.js &amp; React.js.</w:t>
       </w:r>
     </w:p>
     <w:p>
@@ -198,22 +202,52 @@
           <w:rPr>
             <w:rStyle w:val="Hyperlink"/>
           </w:rPr>
-          <w:t>min Github</w:t>
+          <w:t xml:space="preserve">min </w:t>
+        </w:r>
+        <w:proofErr w:type="spellStart"/>
+        <w:r>
+          <w:rPr>
+            <w:rStyle w:val="Hyperlink"/>
+          </w:rPr>
+          <w:t>Github</w:t>
+        </w:r>
+        <w:proofErr w:type="spellEnd"/>
+      </w:hyperlink>
+      <w:r>
+        <w:rPr>
+          <w:color w:val="0D0D0D" w:themeColor="text1" w:themeTint="F2"/>
+        </w:rPr>
+        <w:t>, hvor de fleste ligger enten i</w:t>
+      </w:r>
+      <w:r>
+        <w:rPr>
+          <w:color w:val="0D0D0D" w:themeColor="text1" w:themeTint="F2"/>
+        </w:rPr>
+        <w:t xml:space="preserve"> mit</w:t>
+      </w:r>
+      <w:r>
+        <w:rPr>
+          <w:color w:val="0D0D0D" w:themeColor="text1" w:themeTint="F2"/>
+        </w:rPr>
+        <w:t xml:space="preserve"> </w:t>
+      </w:r>
+      <w:hyperlink r:id="rId7" w:history="1">
+        <w:r>
+          <w:rPr>
+            <w:rStyle w:val="Hyperlink"/>
+            <w:b/>
+            <w:bCs/>
+          </w:rPr>
+          <w:t>Education</w:t>
         </w:r>
       </w:hyperlink>
       <w:r>
         <w:rPr>
-          <w:color w:val="0D0D0D" w:themeColor="text1" w:themeTint="F2"/>
-        </w:rPr>
-        <w:t xml:space="preserve">, /DanielSimonsen90, hvor de fleste ligger enten i </w:t>
-      </w:r>
-      <w:r>
-        <w:rPr>
-          <w:b/>
-          <w:bCs/>
-          <w:color w:val="0D0D0D" w:themeColor="text1" w:themeTint="F2"/>
-        </w:rPr>
-        <w:t xml:space="preserve">Education </w:t>
+          <w:b/>
+          <w:bCs/>
+          <w:color w:val="0D0D0D" w:themeColor="text1" w:themeTint="F2"/>
+        </w:rPr>
+        <w:t xml:space="preserve"> </w:t>
       </w:r>
       <w:r>
         <w:rPr>
@@ -221,19 +255,65 @@
         </w:rPr>
         <w:t xml:space="preserve">eller </w:t>
       </w:r>
-      <w:r>
-        <w:rPr>
-          <w:b/>
-          <w:bCs/>
-          <w:color w:val="0D0D0D" w:themeColor="text1" w:themeTint="F2"/>
-        </w:rPr>
-        <w:t xml:space="preserve">SKP </w:t>
-      </w:r>
-      <w:r>
-        <w:rPr>
-          <w:color w:val="0D0D0D" w:themeColor="text1" w:themeTint="F2"/>
-        </w:rPr>
-        <w:t>respositoriet, ellers vil jeg foreslå at kikke på mine DanhoLibraries.</w:t>
+      <w:hyperlink r:id="rId8" w:history="1">
+        <w:r>
+          <w:rPr>
+            <w:rStyle w:val="Hyperlink"/>
+            <w:b/>
+            <w:bCs/>
+          </w:rPr>
+          <w:t>SKP</w:t>
+        </w:r>
+      </w:hyperlink>
+      <w:r>
+        <w:rPr>
+          <w:b/>
+          <w:bCs/>
+          <w:color w:val="0D0D0D" w:themeColor="text1" w:themeTint="F2"/>
+        </w:rPr>
+        <w:t xml:space="preserve"> </w:t>
+      </w:r>
+      <w:proofErr w:type="spellStart"/>
+      <w:r>
+        <w:rPr>
+          <w:color w:val="0D0D0D" w:themeColor="text1" w:themeTint="F2"/>
+        </w:rPr>
+        <w:t>repository</w:t>
+      </w:r>
+      <w:proofErr w:type="spellEnd"/>
+      <w:r>
+        <w:rPr>
+          <w:color w:val="0D0D0D" w:themeColor="text1" w:themeTint="F2"/>
+        </w:rPr>
+        <w:t>.</w:t>
+      </w:r>
+      <w:r>
+        <w:rPr>
+          <w:color w:val="0D0D0D" w:themeColor="text1" w:themeTint="F2"/>
+        </w:rPr>
+        <w:t xml:space="preserve"> </w:t>
+      </w:r>
+      <w:r>
+        <w:rPr>
+          <w:color w:val="0D0D0D" w:themeColor="text1" w:themeTint="F2"/>
+        </w:rPr>
+        <w:t xml:space="preserve">Jeg vil dog helt klart anbefale at kikke på mine </w:t>
+      </w:r>
+      <w:hyperlink r:id="rId9" w:history="1">
+        <w:proofErr w:type="spellStart"/>
+        <w:r>
+          <w:rPr>
+            <w:rStyle w:val="Hyperlink"/>
+          </w:rPr>
+          <w:t>DanhoLibraries</w:t>
+        </w:r>
+        <w:proofErr w:type="spellEnd"/>
+      </w:hyperlink>
+      <w:r>
+        <w:rPr>
+          <w:color w:val="0D0D0D" w:themeColor="text1" w:themeTint="F2"/>
+        </w:rPr>
+        <w:t>.</w:t>
       </w:r>
     </w:p>
     <w:p>
@@ -243,14 +323,6 @@
           <w:color w:val="0D0D0D" w:themeColor="text1" w:themeTint="F2"/>
         </w:rPr>
       </w:pPr>
-    </w:p>
-    <w:p>
-      <w:pPr>
-        <w:spacing w:after="0"/>
-        <w:rPr>
-          <w:color w:val="0D0D0D" w:themeColor="text1" w:themeTint="F2"/>
-        </w:rPr>
-      </w:pPr>
       <w:r>
         <w:rPr>
           <w:color w:val="0D0D0D" w:themeColor="text1" w:themeTint="F2"/>
@@ -269,7 +341,7 @@
         </w:rPr>
         <w:t xml:space="preserve"> </w:t>
       </w:r>
-      <w:hyperlink r:id="rId7" w:history="1">
+      <w:hyperlink r:id="rId10" w:history="1">
         <w:r>
           <w:rPr>
             <w:rStyle w:val="Hyperlink"/>
@@ -319,60 +391,6 @@
         <w:spacing w:after="0"/>
         <w:rPr>
           <w:color w:val="0D0D0D" w:themeColor="text1" w:themeTint="F2"/>
-        </w:rPr>
-      </w:pPr>
-      <w:r>
-        <w:rPr>
-          <w:color w:val="0D0D0D" w:themeColor="text1" w:themeTint="F2"/>
-        </w:rPr>
-        <w:t>Jeg bruger meget af min fritid på at programmere i Node</w:t>
-      </w:r>
-      <w:r>
-        <w:rPr>
-          <w:color w:val="0D0D0D" w:themeColor="text1" w:themeTint="F2"/>
-        </w:rPr>
-        <w:t xml:space="preserve">.js, hvor jeg har 3 forskellige projekter; min Discord bot </w:t>
-      </w:r>
-      <w:r>
-        <w:rPr>
-          <w:b/>
-          <w:bCs/>
-          <w:color w:val="0D0D0D" w:themeColor="text1" w:themeTint="F2"/>
-        </w:rPr>
-        <w:t>Pingu</w:t>
-      </w:r>
-      <w:r>
-        <w:rPr>
-          <w:color w:val="0D0D0D" w:themeColor="text1" w:themeTint="F2"/>
-        </w:rPr>
-        <w:t xml:space="preserve">, </w:t>
-      </w:r>
-      <w:r>
-        <w:rPr>
-          <w:b/>
-          <w:bCs/>
-          <w:color w:val="0D0D0D" w:themeColor="text1" w:themeTint="F2"/>
-        </w:rPr>
-        <w:t>PinguPackage</w:t>
-      </w:r>
-      <w:r>
-        <w:rPr>
-          <w:color w:val="0D0D0D" w:themeColor="text1" w:themeTint="F2"/>
-        </w:rPr>
-        <w:t xml:space="preserve"> typescript modulet, som library til Pingu projektet, o</w:t>
-      </w:r>
-      <w:r>
-        <w:rPr>
-          <w:color w:val="0D0D0D" w:themeColor="text1" w:themeTint="F2"/>
-        </w:rPr>
-        <w:t>g indimellem få projekter i React.js.</w:t>
-      </w:r>
-    </w:p>
-    <w:p>
-      <w:pPr>
-        <w:spacing w:after="0"/>
-        <w:rPr>
-          <w:color w:val="0D0D0D" w:themeColor="text1" w:themeTint="F2"/>
           <w:sz w:val="16"/>
           <w:szCs w:val="16"/>
         </w:rPr>
@@ -381,7 +399,49 @@
         <w:rPr>
           <w:color w:val="0D0D0D" w:themeColor="text1" w:themeTint="F2"/>
         </w:rPr>
-        <w:t>Jeg bruger meget af min fritid på at lære mere om hjemmeside opbygning og ser bl.a. youtubere som Web Dev Simplified, Kevin Powell &amp; Fireship.</w:t>
+        <w:t xml:space="preserve">Jeg bruger meget af min tid på at programmere min egen Discord </w:t>
+      </w:r>
+      <w:proofErr w:type="spellStart"/>
+      <w:r>
+        <w:rPr>
+          <w:color w:val="0D0D0D" w:themeColor="text1" w:themeTint="F2"/>
+        </w:rPr>
+        <w:t>bot</w:t>
+      </w:r>
+      <w:proofErr w:type="spellEnd"/>
+      <w:r>
+        <w:rPr>
+          <w:color w:val="0D0D0D" w:themeColor="text1" w:themeTint="F2"/>
+        </w:rPr>
+        <w:t xml:space="preserve"> eller at opdatere mine </w:t>
+      </w:r>
+      <w:proofErr w:type="spellStart"/>
+      <w:r>
+        <w:rPr>
+          <w:color w:val="0D0D0D" w:themeColor="text1" w:themeTint="F2"/>
+        </w:rPr>
+        <w:t>DanhoLibraries</w:t>
+      </w:r>
+      <w:proofErr w:type="spellEnd"/>
+      <w:r>
+        <w:rPr>
+          <w:color w:val="0D0D0D" w:themeColor="text1" w:themeTint="F2"/>
+        </w:rPr>
+        <w:t xml:space="preserve">. Jeg er ivrig efter at lære noget nyt og bruge standarder under webudvikling, og holder mig ofte opdateret på </w:t>
+      </w:r>
+      <w:proofErr w:type="spellStart"/>
+      <w:r>
+        <w:rPr>
+          <w:color w:val="0D0D0D" w:themeColor="text1" w:themeTint="F2"/>
+        </w:rPr>
+        <w:t>TypeScripts</w:t>
+      </w:r>
+      <w:proofErr w:type="spellEnd"/>
+      <w:r>
+        <w:rPr>
+          <w:color w:val="0D0D0D" w:themeColor="text1" w:themeTint="F2"/>
+        </w:rPr>
+        <w:t xml:space="preserve"> nye features.</w:t>
       </w:r>
     </w:p>
     <w:p>
@@ -425,13 +485,25 @@
         <w:rPr>
           <w:color w:val="0D0D0D" w:themeColor="text1" w:themeTint="F2"/>
         </w:rPr>
-        <w:t xml:space="preserve">Siden brobygning i 9. klasse, har jeg haft stor interesse inden for web udvikling. Jeg er stor fan af Javascript &amp; Typescript, og har arbejdet med sprogene uafbrudt i </w:t>
-      </w:r>
-      <w:r>
-        <w:rPr>
-          <w:color w:val="0D0D0D" w:themeColor="text1" w:themeTint="F2"/>
-        </w:rPr>
-        <w:t>2</w:t>
+        <w:t xml:space="preserve">Siden brobygning i 9. klasse, har jeg haft stor interesse inden for web udvikling. Jeg er stor fan af Typescript, og har arbejdet med </w:t>
+      </w:r>
+      <w:r>
+        <w:rPr>
+          <w:color w:val="0D0D0D" w:themeColor="text1" w:themeTint="F2"/>
+        </w:rPr>
+        <w:t>sproget</w:t>
+      </w:r>
+      <w:r>
+        <w:rPr>
+          <w:color w:val="0D0D0D" w:themeColor="text1" w:themeTint="F2"/>
+        </w:rPr>
+        <w:t xml:space="preserve"> uafbrudt i </w:t>
+      </w:r>
+      <w:r>
+        <w:rPr>
+          <w:color w:val="0D0D0D" w:themeColor="text1" w:themeTint="F2"/>
+        </w:rPr>
+        <w:t>snart 3</w:t>
       </w:r>
       <w:r>
         <w:rPr>
@@ -451,7 +523,7 @@
         <w:rPr>
           <w:color w:val="0D0D0D" w:themeColor="text1" w:themeTint="F2"/>
         </w:rPr>
-        <w:t>Jeg er altid åben til at lære mere, om det er noget nyt eller noget smart.</w:t>
+        <w:t>Jeg brænder så meget for programmering, at jeg aldrig stopper selv efter arbejdstid.</w:t>
       </w:r>
     </w:p>
     <w:p>
@@ -471,7 +543,19 @@
         <w:rPr>
           <w:color w:val="0D0D0D" w:themeColor="text1" w:themeTint="F2"/>
         </w:rPr>
-        <w:t>Jeg bliver nemt fanget af projekter og problemstillinger, og er utrolig dårlig til at holde pauser, når jeg har en problemstilling i hovedet, jeg vil have løst</w:t>
+        <w:t xml:space="preserve">Jeg bliver nemt fanget af projekter og problemstillinger, og er utrolig dårlig til at holde pauser, når jeg har </w:t>
+      </w:r>
+      <w:r>
+        <w:rPr>
+          <w:color w:val="0D0D0D" w:themeColor="text1" w:themeTint="F2"/>
+        </w:rPr>
+        <w:t xml:space="preserve">noget </w:t>
+      </w:r>
+      <w:r>
+        <w:rPr>
+          <w:color w:val="0D0D0D" w:themeColor="text1" w:themeTint="F2"/>
+        </w:rPr>
+        <w:t>i hovedet, jeg vil have løst</w:t>
       </w:r>
       <w:r>
         <w:rPr>
@@ -642,7 +726,7 @@
                     </pic:cNvPicPr>
                   </pic:nvPicPr>
                   <pic:blipFill>
-                    <a:blip r:embed="rId8">
+                    <a:blip r:embed="rId11">
                       <a:extLst>
                         <a:ext uri="{28A0092B-C50C-407E-A947-70E740481C1C}">
                           <a14:useLocalDpi xmlns:a14="http://schemas.microsoft.com/office/drawing/2010/main" val="0"/>
@@ -807,17 +891,17 @@
           <w:color w:val="0D0D0D" w:themeColor="text1" w:themeTint="F2"/>
           <w:sz w:val="24"/>
           <w:szCs w:val="24"/>
-          <w:lang w:val="en-US"/>
-        </w:rPr>
-      </w:pPr>
-      <w:r>
-        <w:rPr>
-          <w:b/>
-          <w:bCs/>
-          <w:color w:val="0D0D0D" w:themeColor="text1" w:themeTint="F2"/>
-          <w:sz w:val="24"/>
-          <w:szCs w:val="24"/>
-          <w:lang w:val="en-US"/>
+          <w:lang w:val="en-GB"/>
+        </w:rPr>
+      </w:pPr>
+      <w:r>
+        <w:rPr>
+          <w:b/>
+          <w:bCs/>
+          <w:color w:val="0D0D0D" w:themeColor="text1" w:themeTint="F2"/>
+          <w:sz w:val="24"/>
+          <w:szCs w:val="24"/>
+          <w:lang w:val="en-GB"/>
         </w:rPr>
         <w:t xml:space="preserve">E-mail: </w:t>
       </w:r>
@@ -826,7 +910,7 @@
           <w:color w:val="0D0D0D" w:themeColor="text1" w:themeTint="F2"/>
           <w:sz w:val="24"/>
           <w:szCs w:val="24"/>
-          <w:lang w:val="en-US"/>
+          <w:lang w:val="en-GB"/>
         </w:rPr>
         <w:t xml:space="preserve">danielsimonsen90@gmail.com </w:t>
       </w:r>
@@ -838,28 +922,41 @@
           <w:color w:val="0D0D0D" w:themeColor="text1" w:themeTint="F2"/>
           <w:sz w:val="24"/>
           <w:szCs w:val="24"/>
-          <w:lang w:val="en-US"/>
-        </w:rPr>
-      </w:pPr>
-      <w:r>
-        <w:rPr>
-          <w:b/>
-          <w:bCs/>
-          <w:color w:val="0D0D0D" w:themeColor="text1" w:themeTint="F2"/>
-          <w:sz w:val="24"/>
-          <w:szCs w:val="24"/>
-          <w:lang w:val="en-US"/>
-        </w:rPr>
-        <w:t xml:space="preserve">Github: </w:t>
-      </w:r>
-      <w:hyperlink r:id="rId9" w:history="1">
+          <w:lang w:val="en-GB"/>
+        </w:rPr>
+      </w:pPr>
+      <w:proofErr w:type="spellStart"/>
+      <w:r>
+        <w:rPr>
+          <w:b/>
+          <w:bCs/>
+          <w:color w:val="0D0D0D" w:themeColor="text1" w:themeTint="F2"/>
+          <w:sz w:val="24"/>
+          <w:szCs w:val="24"/>
+          <w:lang w:val="en-GB"/>
+        </w:rPr>
+        <w:t>Github</w:t>
+      </w:r>
+      <w:proofErr w:type="spellEnd"/>
+      <w:r>
+        <w:rPr>
+          <w:b/>
+          <w:bCs/>
+          <w:color w:val="0D0D0D" w:themeColor="text1" w:themeTint="F2"/>
+          <w:sz w:val="24"/>
+          <w:szCs w:val="24"/>
+          <w:lang w:val="en-GB"/>
+        </w:rPr>
+        <w:t xml:space="preserve">: </w:t>
+      </w:r>
+      <w:hyperlink r:id="rId12" w:history="1">
         <w:r>
           <w:rPr>
             <w:rStyle w:val="Hyperlink"/>
             <w:color w:val="0D0D0D" w:themeColor="text1" w:themeTint="F2"/>
             <w:sz w:val="24"/>
             <w:szCs w:val="24"/>
-            <w:lang w:val="en-US"/>
+            <w:lang w:val="en-GB"/>
           </w:rPr>
           <w:t>https://github.com/DanielSimonsen90</w:t>
         </w:r>
@@ -869,7 +966,7 @@
           <w:color w:val="0D0D0D" w:themeColor="text1" w:themeTint="F2"/>
           <w:sz w:val="24"/>
           <w:szCs w:val="24"/>
-          <w:lang w:val="en-US"/>
+          <w:lang w:val="en-GB"/>
         </w:rPr>
         <w:t xml:space="preserve"> </w:t>
       </w:r>
@@ -881,7 +978,7 @@
           <w:color w:val="0D0D0D" w:themeColor="text1" w:themeTint="F2"/>
           <w:sz w:val="24"/>
           <w:szCs w:val="24"/>
-          <w:lang w:val="en-US"/>
+          <w:lang w:val="en-GB"/>
         </w:rPr>
       </w:pPr>
     </w:p>
@@ -1077,6 +1174,8 @@
             <w:pPr>
               <w:spacing w:after="120"/>
               <w:rPr>
+                <w:b/>
+                <w:bCs/>
                 <w:color w:val="0D0D0D" w:themeColor="text1" w:themeTint="F2"/>
                 <w:sz w:val="24"/>
                 <w:szCs w:val="24"/>
@@ -1084,6 +1183,8 @@
             </w:pPr>
             <w:r>
               <w:rPr>
+                <w:b/>
+                <w:bCs/>
                 <w:color w:val="0D0D0D" w:themeColor="text1" w:themeTint="F2"/>
                 <w:sz w:val="24"/>
                 <w:szCs w:val="24"/>
@@ -1100,6 +1201,8 @@
             <w:pPr>
               <w:spacing w:after="120"/>
               <w:rPr>
+                <w:b/>
+                <w:bCs/>
                 <w:color w:val="0D0D0D" w:themeColor="text1" w:themeTint="F2"/>
                 <w:sz w:val="24"/>
                 <w:szCs w:val="24"/>
@@ -1107,6 +1210,8 @@
             </w:pPr>
             <w:r>
               <w:rPr>
+                <w:b/>
+                <w:bCs/>
                 <w:color w:val="0D0D0D" w:themeColor="text1" w:themeTint="F2"/>
                 <w:sz w:val="24"/>
                 <w:szCs w:val="24"/>
@@ -1123,6 +1228,8 @@
             <w:pPr>
               <w:spacing w:after="120"/>
               <w:rPr>
+                <w:b/>
+                <w:bCs/>
                 <w:color w:val="0D0D0D" w:themeColor="text1" w:themeTint="F2"/>
                 <w:sz w:val="24"/>
                 <w:szCs w:val="24"/>
@@ -1130,6 +1237,8 @@
             </w:pPr>
             <w:r>
               <w:rPr>
+                <w:b/>
+                <w:bCs/>
                 <w:color w:val="0D0D0D" w:themeColor="text1" w:themeTint="F2"/>
                 <w:sz w:val="24"/>
                 <w:szCs w:val="24"/>
@@ -1159,166 +1268,6 @@
                 <w:sz w:val="24"/>
                 <w:szCs w:val="24"/>
               </w:rPr>
-              <w:t>Hovedforløb 5</w:t>
-            </w:r>
-          </w:p>
-        </w:tc>
-        <w:tc>
-          <w:tcPr>
-            <w:tcW w:w="2877" w:type="dxa"/>
-          </w:tcPr>
-          <w:p>
-            <w:pPr>
-              <w:spacing w:after="120"/>
-              <w:rPr>
-                <w:color w:val="0D0D0D" w:themeColor="text1" w:themeTint="F2"/>
-                <w:sz w:val="24"/>
-                <w:szCs w:val="24"/>
-              </w:rPr>
-            </w:pPr>
-            <w:r>
-              <w:rPr>
-                <w:color w:val="0D0D0D" w:themeColor="text1" w:themeTint="F2"/>
-                <w:sz w:val="24"/>
-                <w:szCs w:val="24"/>
-              </w:rPr>
-              <w:t>19. sep. 2022</w:t>
-            </w:r>
-          </w:p>
-        </w:tc>
-        <w:tc>
-          <w:tcPr>
-            <w:tcW w:w="3202" w:type="dxa"/>
-          </w:tcPr>
-          <w:p>
-            <w:pPr>
-              <w:spacing w:after="120"/>
-              <w:rPr>
-                <w:color w:val="0D0D0D" w:themeColor="text1" w:themeTint="F2"/>
-                <w:sz w:val="24"/>
-                <w:szCs w:val="24"/>
-              </w:rPr>
-            </w:pPr>
-            <w:r>
-              <w:rPr>
-                <w:color w:val="0D0D0D" w:themeColor="text1" w:themeTint="F2"/>
-                <w:sz w:val="24"/>
-                <w:szCs w:val="24"/>
-              </w:rPr>
-              <w:t>25. nov. 2022</w:t>
-            </w:r>
-          </w:p>
-        </w:tc>
-      </w:tr>
-      <w:tr>
-        <w:tc>
-          <w:tcPr>
-            <w:tcW w:w="3529" w:type="dxa"/>
-          </w:tcPr>
-          <w:p>
-            <w:pPr>
-              <w:spacing w:after="120"/>
-              <w:rPr>
-                <w:b/>
-                <w:bCs/>
-                <w:color w:val="0D0D0D" w:themeColor="text1" w:themeTint="F2"/>
-                <w:sz w:val="24"/>
-                <w:szCs w:val="24"/>
-                <w:u w:val="single"/>
-              </w:rPr>
-            </w:pPr>
-            <w:r>
-              <w:rPr>
-                <w:b/>
-                <w:bCs/>
-                <w:color w:val="0D0D0D" w:themeColor="text1" w:themeTint="F2"/>
-                <w:sz w:val="24"/>
-                <w:szCs w:val="24"/>
-                <w:u w:val="single"/>
-              </w:rPr>
-              <w:t>Skolepraktik 5</w:t>
-            </w:r>
-          </w:p>
-        </w:tc>
-        <w:tc>
-          <w:tcPr>
-            <w:tcW w:w="2877" w:type="dxa"/>
-          </w:tcPr>
-          <w:p>
-            <w:pPr>
-              <w:spacing w:after="120"/>
-              <w:rPr>
-                <w:b/>
-                <w:bCs/>
-                <w:color w:val="0D0D0D" w:themeColor="text1" w:themeTint="F2"/>
-                <w:sz w:val="24"/>
-                <w:szCs w:val="24"/>
-                <w:u w:val="single"/>
-              </w:rPr>
-            </w:pPr>
-            <w:r>
-              <w:rPr>
-                <w:b/>
-                <w:bCs/>
-                <w:color w:val="0D0D0D" w:themeColor="text1" w:themeTint="F2"/>
-                <w:sz w:val="24"/>
-                <w:szCs w:val="24"/>
-                <w:u w:val="single"/>
-              </w:rPr>
-              <w:t>18. dec. 2021</w:t>
-            </w:r>
-          </w:p>
-        </w:tc>
-        <w:tc>
-          <w:tcPr>
-            <w:tcW w:w="3202" w:type="dxa"/>
-          </w:tcPr>
-          <w:p>
-            <w:pPr>
-              <w:spacing w:after="120"/>
-              <w:rPr>
-                <w:b/>
-                <w:bCs/>
-                <w:color w:val="0D0D0D" w:themeColor="text1" w:themeTint="F2"/>
-                <w:sz w:val="24"/>
-                <w:szCs w:val="24"/>
-                <w:u w:val="single"/>
-              </w:rPr>
-            </w:pPr>
-            <w:r>
-              <w:rPr>
-                <w:b/>
-                <w:bCs/>
-                <w:color w:val="0D0D0D" w:themeColor="text1" w:themeTint="F2"/>
-                <w:sz w:val="24"/>
-                <w:szCs w:val="24"/>
-                <w:u w:val="single"/>
-              </w:rPr>
-              <w:t>18. sep. 2022</w:t>
-            </w:r>
-          </w:p>
-        </w:tc>
-      </w:tr>
-      <w:tr>
-        <w:tc>
-          <w:tcPr>
-            <w:tcW w:w="3529" w:type="dxa"/>
-          </w:tcPr>
-          <w:p>
-            <w:pPr>
-              <w:spacing w:after="120"/>
-              <w:rPr>
-                <w:color w:val="0D0D0D" w:themeColor="text1" w:themeTint="F2"/>
-                <w:sz w:val="24"/>
-                <w:szCs w:val="24"/>
-              </w:rPr>
-            </w:pPr>
-            <w:r>
-              <w:rPr>
-                <w:color w:val="0D0D0D" w:themeColor="text1" w:themeTint="F2"/>
-                <w:sz w:val="24"/>
-                <w:szCs w:val="24"/>
-              </w:rPr>
               <w:t xml:space="preserve">Skolepraktik </w:t>
             </w:r>
             <w:r>
@@ -1327,7 +1276,15 @@
                 <w:sz w:val="24"/>
                 <w:szCs w:val="24"/>
               </w:rPr>
-              <w:t>&amp; Hovedforløb 1 - 4</w:t>
+              <w:t xml:space="preserve">&amp; Hovedforløb 1 - </w:t>
+            </w:r>
+            <w:r>
+              <w:rPr>
+                <w:color w:val="0D0D0D" w:themeColor="text1" w:themeTint="F2"/>
+                <w:sz w:val="24"/>
+                <w:szCs w:val="24"/>
+              </w:rPr>
+              <w:t>5</w:t>
             </w:r>
           </w:p>
         </w:tc>
@@ -1373,7 +1330,39 @@
                 <w:sz w:val="24"/>
                 <w:szCs w:val="24"/>
               </w:rPr>
-              <w:t>17. dec. 2021</w:t>
+              <w:t>25</w:t>
+            </w:r>
+            <w:r>
+              <w:rPr>
+                <w:color w:val="0D0D0D" w:themeColor="text1" w:themeTint="F2"/>
+                <w:sz w:val="24"/>
+                <w:szCs w:val="24"/>
+              </w:rPr>
+              <w:t xml:space="preserve">. </w:t>
+            </w:r>
+            <w:r>
+              <w:rPr>
+                <w:color w:val="0D0D0D" w:themeColor="text1" w:themeTint="F2"/>
+                <w:sz w:val="24"/>
+                <w:szCs w:val="24"/>
+              </w:rPr>
+              <w:t>nov</w:t>
+            </w:r>
+            <w:r>
+              <w:rPr>
+                <w:color w:val="0D0D0D" w:themeColor="text1" w:themeTint="F2"/>
+                <w:sz w:val="24"/>
+                <w:szCs w:val="24"/>
+              </w:rPr>
+              <w:t>. 202</w:t>
+            </w:r>
+            <w:r>
+              <w:rPr>
+                <w:color w:val="0D0D0D" w:themeColor="text1" w:themeTint="F2"/>
+                <w:sz w:val="24"/>
+                <w:szCs w:val="24"/>
+              </w:rPr>
+              <w:t>2</w:t>
             </w:r>
           </w:p>
         </w:tc>
@@ -1658,7 +1647,43 @@
           <w:sz w:val="24"/>
           <w:szCs w:val="24"/>
         </w:rPr>
-        <w:t>Visual Studio &amp; Visual Studio Code og en smule i MSSQL SMS, MongoDBCompass &amp; Andriod Studio</w:t>
+        <w:t xml:space="preserve">Visual Studio &amp; Visual Studio Code og en smule i MSSQL SMS, </w:t>
+      </w:r>
+      <w:proofErr w:type="spellStart"/>
+      <w:r>
+        <w:rPr>
+          <w:color w:val="0D0D0D" w:themeColor="text1" w:themeTint="F2"/>
+          <w:sz w:val="24"/>
+          <w:szCs w:val="24"/>
+        </w:rPr>
+        <w:t>MongoDBCompass</w:t>
+      </w:r>
+      <w:proofErr w:type="spellEnd"/>
+      <w:r>
+        <w:rPr>
+          <w:color w:val="0D0D0D" w:themeColor="text1" w:themeTint="F2"/>
+          <w:sz w:val="24"/>
+          <w:szCs w:val="24"/>
+        </w:rPr>
+        <w:t xml:space="preserve"> &amp; </w:t>
+      </w:r>
+      <w:proofErr w:type="spellStart"/>
+      <w:r>
+        <w:rPr>
+          <w:color w:val="0D0D0D" w:themeColor="text1" w:themeTint="F2"/>
+          <w:sz w:val="24"/>
+          <w:szCs w:val="24"/>
+        </w:rPr>
+        <w:t>Andriod</w:t>
+      </w:r>
+      <w:proofErr w:type="spellEnd"/>
+      <w:r>
+        <w:rPr>
+          <w:color w:val="0D0D0D" w:themeColor="text1" w:themeTint="F2"/>
+          <w:sz w:val="24"/>
+          <w:szCs w:val="24"/>
+        </w:rPr>
+        <w:t xml:space="preserve"> Studio</w:t>
       </w:r>
     </w:p>
     <w:p>
@@ -1718,7 +1743,57 @@
           <w:sz w:val="24"/>
           <w:szCs w:val="24"/>
         </w:rPr>
-        <w:t>Typescript, Javascript, C# HTML &amp; (S)CSS – prøvet C, Java, Python &amp; F#</w:t>
+        <w:t xml:space="preserve">Typescript, </w:t>
+      </w:r>
+      <w:proofErr w:type="spellStart"/>
+      <w:r>
+        <w:rPr>
+          <w:color w:val="0D0D0D" w:themeColor="text1" w:themeTint="F2"/>
+          <w:sz w:val="24"/>
+          <w:szCs w:val="24"/>
+        </w:rPr>
+        <w:t>Javascript</w:t>
+      </w:r>
+      <w:proofErr w:type="spellEnd"/>
+      <w:r>
+        <w:rPr>
+          <w:color w:val="0D0D0D" w:themeColor="text1" w:themeTint="F2"/>
+          <w:sz w:val="24"/>
+          <w:szCs w:val="24"/>
+        </w:rPr>
+        <w:t>, C# HTML &amp; (S)CSS – prøvet C</w:t>
+      </w:r>
+      <w:r>
+        <w:rPr>
+          <w:color w:val="0D0D0D" w:themeColor="text1" w:themeTint="F2"/>
+          <w:sz w:val="24"/>
+          <w:szCs w:val="24"/>
+        </w:rPr>
+        <w:t>, C++</w:t>
+      </w:r>
+      <w:r>
+        <w:rPr>
+          <w:color w:val="0D0D0D" w:themeColor="text1" w:themeTint="F2"/>
+          <w:sz w:val="24"/>
+          <w:szCs w:val="24"/>
+        </w:rPr>
+        <w:t>, Java, Python</w:t>
+      </w:r>
+      <w:r>
+        <w:rPr>
+          <w:color w:val="0D0D0D" w:themeColor="text1" w:themeTint="F2"/>
+          <w:sz w:val="24"/>
+          <w:szCs w:val="24"/>
+        </w:rPr>
+        <w:t>, PHP</w:t>
+      </w:r>
+      <w:r>
+        <w:rPr>
+          <w:color w:val="0D0D0D" w:themeColor="text1" w:themeTint="F2"/>
+          <w:sz w:val="24"/>
+          <w:szCs w:val="24"/>
+        </w:rPr>
+        <w:t xml:space="preserve"> &amp; F#</w:t>
       </w:r>
     </w:p>
     <w:p>
@@ -1769,6 +1844,22 @@
           <w:szCs w:val="24"/>
         </w:rPr>
         <w:t>React.js, Vue.js, ASP.NET</w:t>
+      </w:r>
+      <w:r>
+        <w:rPr>
+          <w:color w:val="0D0D0D" w:themeColor="text1" w:themeTint="F2"/>
+          <w:sz w:val="24"/>
+          <w:szCs w:val="24"/>
+        </w:rPr>
+        <w:t xml:space="preserve"> og</w:t>
+      </w:r>
+      <w:r>
+        <w:rPr>
+          <w:color w:val="0D0D0D" w:themeColor="text1" w:themeTint="F2"/>
+          <w:sz w:val="24"/>
+          <w:szCs w:val="24"/>
+        </w:rPr>
+        <w:t xml:space="preserve"> en smule i .NET MAUI</w:t>
       </w:r>
     </w:p>
     <w:p>

</xml_diff>

<commit_message>
Update sparetimeand remove MAUI from CV
</commit_message>
<xml_diff>
--- a/Application/Ansøgning og CV.docx
+++ b/Application/Ansøgning og CV.docx
@@ -391,57 +391,13 @@
         <w:spacing w:after="0"/>
         <w:rPr>
           <w:color w:val="0D0D0D" w:themeColor="text1" w:themeTint="F2"/>
-          <w:sz w:val="16"/>
-          <w:szCs w:val="16"/>
-        </w:rPr>
-      </w:pPr>
-      <w:r>
-        <w:rPr>
-          <w:color w:val="0D0D0D" w:themeColor="text1" w:themeTint="F2"/>
-        </w:rPr>
-        <w:t xml:space="preserve">Jeg bruger meget af min tid på at programmere min egen Discord </w:t>
-      </w:r>
-      <w:proofErr w:type="spellStart"/>
-      <w:r>
-        <w:rPr>
-          <w:color w:val="0D0D0D" w:themeColor="text1" w:themeTint="F2"/>
-        </w:rPr>
-        <w:t>bot</w:t>
-      </w:r>
-      <w:proofErr w:type="spellEnd"/>
-      <w:r>
-        <w:rPr>
-          <w:color w:val="0D0D0D" w:themeColor="text1" w:themeTint="F2"/>
-        </w:rPr>
-        <w:t xml:space="preserve"> eller at opdatere mine </w:t>
-      </w:r>
-      <w:proofErr w:type="spellStart"/>
-      <w:r>
-        <w:rPr>
-          <w:color w:val="0D0D0D" w:themeColor="text1" w:themeTint="F2"/>
-        </w:rPr>
-        <w:t>DanhoLibraries</w:t>
-      </w:r>
-      <w:proofErr w:type="spellEnd"/>
-      <w:r>
-        <w:rPr>
-          <w:color w:val="0D0D0D" w:themeColor="text1" w:themeTint="F2"/>
-        </w:rPr>
-        <w:t xml:space="preserve">. Jeg er ivrig efter at lære noget nyt og bruge standarder under webudvikling, og holder mig ofte opdateret på </w:t>
-      </w:r>
-      <w:proofErr w:type="spellStart"/>
-      <w:r>
-        <w:rPr>
-          <w:color w:val="0D0D0D" w:themeColor="text1" w:themeTint="F2"/>
-        </w:rPr>
-        <w:t>TypeScripts</w:t>
-      </w:r>
-      <w:proofErr w:type="spellEnd"/>
-      <w:r>
-        <w:rPr>
-          <w:color w:val="0D0D0D" w:themeColor="text1" w:themeTint="F2"/>
-        </w:rPr>
-        <w:t xml:space="preserve"> nye features.</w:t>
+        </w:rPr>
+      </w:pPr>
+      <w:r>
+        <w:rPr>
+          <w:color w:val="0D0D0D" w:themeColor="text1" w:themeTint="F2"/>
+        </w:rPr>
+        <w:t>Jeg bruger min fritid på at spille med venner eller på at lave musik. Nogle gange har jeg også programmeringsprojekter i gang.</w:t>
       </w:r>
     </w:p>
     <w:p>
@@ -891,17 +847,15 @@
           <w:color w:val="0D0D0D" w:themeColor="text1" w:themeTint="F2"/>
           <w:sz w:val="24"/>
           <w:szCs w:val="24"/>
-          <w:lang w:val="en-GB"/>
-        </w:rPr>
-      </w:pPr>
-      <w:r>
-        <w:rPr>
-          <w:b/>
-          <w:bCs/>
-          <w:color w:val="0D0D0D" w:themeColor="text1" w:themeTint="F2"/>
-          <w:sz w:val="24"/>
-          <w:szCs w:val="24"/>
-          <w:lang w:val="en-GB"/>
+        </w:rPr>
+      </w:pPr>
+      <w:r>
+        <w:rPr>
+          <w:b/>
+          <w:bCs/>
+          <w:color w:val="0D0D0D" w:themeColor="text1" w:themeTint="F2"/>
+          <w:sz w:val="24"/>
+          <w:szCs w:val="24"/>
         </w:rPr>
         <w:t xml:space="preserve">E-mail: </w:t>
       </w:r>
@@ -910,7 +864,6 @@
           <w:color w:val="0D0D0D" w:themeColor="text1" w:themeTint="F2"/>
           <w:sz w:val="24"/>
           <w:szCs w:val="24"/>
-          <w:lang w:val="en-GB"/>
         </w:rPr>
         <w:t xml:space="preserve">danielsimonsen90@gmail.com </w:t>
       </w:r>
@@ -922,7 +875,6 @@
           <w:color w:val="0D0D0D" w:themeColor="text1" w:themeTint="F2"/>
           <w:sz w:val="24"/>
           <w:szCs w:val="24"/>
-          <w:lang w:val="en-GB"/>
         </w:rPr>
       </w:pPr>
       <w:proofErr w:type="spellStart"/>
@@ -933,7 +885,6 @@
           <w:color w:val="0D0D0D" w:themeColor="text1" w:themeTint="F2"/>
           <w:sz w:val="24"/>
           <w:szCs w:val="24"/>
-          <w:lang w:val="en-GB"/>
         </w:rPr>
         <w:t>Github</w:t>
       </w:r>
@@ -945,7 +896,6 @@
           <w:color w:val="0D0D0D" w:themeColor="text1" w:themeTint="F2"/>
           <w:sz w:val="24"/>
           <w:szCs w:val="24"/>
-          <w:lang w:val="en-GB"/>
         </w:rPr>
         <w:t xml:space="preserve">: </w:t>
       </w:r>
@@ -956,7 +906,6 @@
             <w:color w:val="0D0D0D" w:themeColor="text1" w:themeTint="F2"/>
             <w:sz w:val="24"/>
             <w:szCs w:val="24"/>
-            <w:lang w:val="en-GB"/>
           </w:rPr>
           <w:t>https://github.com/DanielSimonsen90</w:t>
         </w:r>
@@ -966,7 +915,6 @@
           <w:color w:val="0D0D0D" w:themeColor="text1" w:themeTint="F2"/>
           <w:sz w:val="24"/>
           <w:szCs w:val="24"/>
-          <w:lang w:val="en-GB"/>
         </w:rPr>
         <w:t xml:space="preserve"> </w:t>
       </w:r>
@@ -978,7 +926,6 @@
           <w:color w:val="0D0D0D" w:themeColor="text1" w:themeTint="F2"/>
           <w:sz w:val="24"/>
           <w:szCs w:val="24"/>
-          <w:lang w:val="en-GB"/>
         </w:rPr>
       </w:pPr>
     </w:p>
@@ -1835,40 +1782,45 @@
           <w:color w:val="0D0D0D" w:themeColor="text1" w:themeTint="F2"/>
           <w:sz w:val="24"/>
           <w:szCs w:val="24"/>
-        </w:rPr>
-      </w:pPr>
-      <w:r>
-        <w:rPr>
-          <w:color w:val="0D0D0D" w:themeColor="text1" w:themeTint="F2"/>
-          <w:sz w:val="24"/>
-          <w:szCs w:val="24"/>
-        </w:rPr>
-        <w:t>React.js, Vue.js, ASP.NET</w:t>
-      </w:r>
-      <w:r>
-        <w:rPr>
-          <w:color w:val="0D0D0D" w:themeColor="text1" w:themeTint="F2"/>
-          <w:sz w:val="24"/>
-          <w:szCs w:val="24"/>
-        </w:rPr>
-        <w:t xml:space="preserve"> og</w:t>
-      </w:r>
-      <w:r>
-        <w:rPr>
-          <w:color w:val="0D0D0D" w:themeColor="text1" w:themeTint="F2"/>
-          <w:sz w:val="24"/>
-          <w:szCs w:val="24"/>
-        </w:rPr>
-        <w:t xml:space="preserve"> en smule i .NET MAUI</w:t>
-      </w:r>
-    </w:p>
-    <w:p>
-      <w:pPr>
-        <w:spacing w:after="120"/>
-        <w:rPr>
-          <w:color w:val="0D0D0D" w:themeColor="text1" w:themeTint="F2"/>
-          <w:sz w:val="24"/>
-          <w:szCs w:val="24"/>
+          <w:lang w:val="en-GB"/>
+        </w:rPr>
+      </w:pPr>
+      <w:r>
+        <w:rPr>
+          <w:color w:val="0D0D0D" w:themeColor="text1" w:themeTint="F2"/>
+          <w:sz w:val="24"/>
+          <w:szCs w:val="24"/>
+          <w:lang w:val="en-GB"/>
+        </w:rPr>
+        <w:t>React.js, Vue.js</w:t>
+      </w:r>
+      <w:r>
+        <w:rPr>
+          <w:color w:val="0D0D0D" w:themeColor="text1" w:themeTint="F2"/>
+          <w:sz w:val="24"/>
+          <w:szCs w:val="24"/>
+          <w:lang w:val="en-GB"/>
+        </w:rPr>
+        <w:t xml:space="preserve"> &amp; </w:t>
+      </w:r>
+      <w:r>
+        <w:rPr>
+          <w:color w:val="0D0D0D" w:themeColor="text1" w:themeTint="F2"/>
+          <w:sz w:val="24"/>
+          <w:szCs w:val="24"/>
+          <w:lang w:val="en-GB"/>
+        </w:rPr>
+        <w:t>ASP.NET</w:t>
+      </w:r>
+    </w:p>
+    <w:p>
+      <w:pPr>
+        <w:spacing w:after="120"/>
+        <w:rPr>
+          <w:color w:val="0D0D0D" w:themeColor="text1" w:themeTint="F2"/>
+          <w:sz w:val="24"/>
+          <w:szCs w:val="24"/>
+          <w:lang w:val="en-GB"/>
         </w:rPr>
       </w:pPr>
     </w:p>

</xml_diff>